<commit_message>
update Licenses and Certifications
</commit_message>
<xml_diff>
--- a/ShinHyeonhak_resume.docx
+++ b/ShinHyeonhak_resume.docx
@@ -1561,7 +1561,9 @@
         </w:pBdr>
         <w:suppressAutoHyphens w:val="0"/>
         <w:rPr>
-          <w:rFonts w:ascii="Noto Sans" w:eastAsia="Noto Sans KR Light" w:hAnsi="Noto Sans" w:cs="Noto Sans"/>
+          <w:rFonts w:ascii="Noto Sans KR" w:eastAsia="Noto Sans KR" w:hAnsi="Noto Sans KR" w:cs="Noto Sans" w:hint="eastAsia"/>
+          <w:sz w:val="20"/>
+          <w:szCs w:val="20"/>
         </w:rPr>
       </w:pPr>
     </w:p>
@@ -1629,15 +1631,7 @@
         <w:rPr>
           <w:rFonts w:ascii="Noto Sans KR" w:eastAsia="Noto Sans KR" w:hAnsi="Noto Sans KR" w:cs="Noto Sans"/>
         </w:rPr>
-        <w:t xml:space="preserve">   (STUDENT CREATIVE MOBILITY COMPETITION 2023 Unmanned Mobility p</w:t>
-      </w:r>
-      <w:bookmarkStart w:id="0" w:name="_GoBack"/>
-      <w:bookmarkEnd w:id="0"/>
-      <w:r>
-        <w:rPr>
-          <w:rFonts w:ascii="Noto Sans KR" w:eastAsia="Noto Sans KR" w:hAnsi="Noto Sans KR" w:cs="Noto Sans"/>
-        </w:rPr>
-        <w:t xml:space="preserve">art)  </w:t>
+        <w:t xml:space="preserve">   (STUDENT CREATIVE MOBILITY COMPETITION 2023 Unmanned Mobility part)  </w:t>
       </w:r>
     </w:p>
     <w:p>
@@ -1841,25 +1835,7 @@
             <w:sz w:val="20"/>
             <w:szCs w:val="20"/>
           </w:rPr>
-          <w:t>https://www.youtube.com/live/g-u4luKR8nU?si=1tMJbcV1_7eGXlJx&amp;t=16</w:t>
-        </w:r>
-        <w:r>
-          <w:rPr>
-            <w:rStyle w:val="a3"/>
-            <w:rFonts w:ascii="Noto Sans KR Light" w:eastAsia="Noto Sans KR Light" w:hAnsi="Noto Sans KR Light" w:cs="Noto Sans"/>
-            <w:sz w:val="20"/>
-            <w:szCs w:val="20"/>
-          </w:rPr>
-          <w:t>4</w:t>
-        </w:r>
-        <w:r>
-          <w:rPr>
-            <w:rStyle w:val="a3"/>
-            <w:rFonts w:ascii="Noto Sans KR Light" w:eastAsia="Noto Sans KR Light" w:hAnsi="Noto Sans KR Light" w:cs="Noto Sans"/>
-            <w:sz w:val="20"/>
-            <w:szCs w:val="20"/>
-          </w:rPr>
-          <w:t>90</w:t>
+          <w:t>https://www.youtube.com/live/g-u4luKR8nU?si=1tMJbcV1_7eGXlJx&amp;t=16490</w:t>
         </w:r>
       </w:hyperlink>
       <w:r>
@@ -3730,6 +3706,903 @@
         </w:rPr>
         <w:t xml:space="preserve"> </w:t>
       </w:r>
+    </w:p>
+    <w:p>
+      <w:pPr>
+        <w:spacing w:line="180" w:lineRule="auto"/>
+        <w:rPr>
+          <w:rFonts w:ascii="Noto Sans KR Light" w:eastAsia="Noto Sans KR Light" w:hAnsi="Noto Sans KR Light" w:cs="Noto Sans"/>
+          <w:sz w:val="20"/>
+          <w:szCs w:val="20"/>
+        </w:rPr>
+      </w:pPr>
+    </w:p>
+    <w:p>
+      <w:pPr>
+        <w:widowControl/>
+        <w:suppressAutoHyphens w:val="0"/>
+        <w:rPr>
+          <w:rFonts w:ascii="Noto Sans" w:eastAsia="Noto Sans KR Light" w:hAnsi="Noto Sans" w:cs="Noto Sans"/>
+        </w:rPr>
+      </w:pPr>
+      <w:r>
+        <w:rPr>
+          <w:rFonts w:ascii="Noto Sans" w:eastAsia="Noto Sans KR Light" w:hAnsi="Noto Sans" w:cs="Noto Sans"/>
+        </w:rPr>
+        <w:br w:type="page"/>
+      </w:r>
+    </w:p>
+    <w:p>
+      <w:pPr>
+        <w:widowControl/>
+        <w:pBdr>
+          <w:bottom w:val="single" w:sz="6" w:space="1" w:color="auto"/>
+        </w:pBdr>
+        <w:suppressAutoHyphens w:val="0"/>
+        <w:rPr>
+          <w:rFonts w:ascii="Noto Sans" w:eastAsia="Noto Sans KR Light" w:hAnsi="Noto Sans" w:cs="Noto Sans"/>
+        </w:rPr>
+      </w:pPr>
+      <w:r>
+        <w:rPr>
+          <w:rFonts w:ascii="Noto Sans" w:eastAsia="Noto Sans KR Light" w:hAnsi="Noto Sans" w:cs="Noto Sans"/>
+        </w:rPr>
+        <w:lastRenderedPageBreak/>
+        <w:t>Licenses &amp; Certifications</w:t>
+      </w:r>
+    </w:p>
+    <w:p>
+      <w:pPr>
+        <w:widowControl/>
+        <w:suppressAutoHyphens w:val="0"/>
+        <w:rPr>
+          <w:rFonts w:ascii="Noto Sans" w:eastAsia="Noto Sans KR Light" w:hAnsi="Noto Sans" w:cs="Noto Sans"/>
+        </w:rPr>
+      </w:pPr>
+    </w:p>
+    <w:p>
+      <w:pPr>
+        <w:widowControl/>
+        <w:pBdr>
+          <w:bottom w:val="single" w:sz="6" w:space="1" w:color="auto"/>
+        </w:pBdr>
+        <w:suppressAutoHyphens w:val="0"/>
+        <w:rPr>
+          <w:rFonts w:ascii="Noto Sans KR" w:eastAsia="Noto Sans KR" w:hAnsi="Noto Sans KR" w:cs="Noto Sans"/>
+          <w:sz w:val="20"/>
+          <w:szCs w:val="20"/>
+        </w:rPr>
+      </w:pPr>
+      <w:r>
+        <w:rPr>
+          <w:rFonts w:ascii="Noto Sans KR" w:eastAsia="Noto Sans KR" w:hAnsi="Noto Sans KR" w:cs="Noto Sans" w:hint="eastAsia"/>
+          <w:sz w:val="20"/>
+          <w:szCs w:val="20"/>
+        </w:rPr>
+        <w:t>1</w:t>
+      </w:r>
+      <w:r>
+        <w:rPr>
+          <w:rFonts w:ascii="Noto Sans KR" w:eastAsia="Noto Sans KR" w:hAnsi="Noto Sans KR" w:cs="Noto Sans"/>
+          <w:sz w:val="20"/>
+          <w:szCs w:val="20"/>
+        </w:rPr>
+        <w:t xml:space="preserve">. </w:t>
+      </w:r>
+      <w:proofErr w:type="spellStart"/>
+      <w:r>
+        <w:rPr>
+          <w:rFonts w:ascii="Noto Sans KR" w:eastAsia="Noto Sans KR" w:hAnsi="Noto Sans KR" w:cs="Noto Sans" w:hint="eastAsia"/>
+          <w:sz w:val="20"/>
+          <w:szCs w:val="20"/>
+        </w:rPr>
+        <w:t>직업능력개발훈련교사</w:t>
+      </w:r>
+      <w:proofErr w:type="spellEnd"/>
+    </w:p>
+    <w:p>
+      <w:pPr>
+        <w:widowControl/>
+        <w:pBdr>
+          <w:bottom w:val="single" w:sz="6" w:space="1" w:color="auto"/>
+        </w:pBdr>
+        <w:suppressAutoHyphens w:val="0"/>
+        <w:rPr>
+          <w:rFonts w:ascii="Noto Sans KR" w:eastAsia="Noto Sans KR" w:hAnsi="Noto Sans KR" w:cs="Noto Sans"/>
+          <w:sz w:val="20"/>
+          <w:szCs w:val="20"/>
+        </w:rPr>
+      </w:pPr>
+      <w:r>
+        <w:rPr>
+          <w:rFonts w:ascii="Noto Sans KR" w:eastAsia="Noto Sans KR" w:hAnsi="Noto Sans KR" w:cs="Noto Sans" w:hint="eastAsia"/>
+          <w:sz w:val="20"/>
+          <w:szCs w:val="20"/>
+        </w:rPr>
+        <w:t>발급기관:</w:t>
+      </w:r>
+      <w:r>
+        <w:rPr>
+          <w:rFonts w:ascii="Noto Sans KR" w:eastAsia="Noto Sans KR" w:hAnsi="Noto Sans KR" w:cs="Noto Sans"/>
+          <w:sz w:val="20"/>
+          <w:szCs w:val="20"/>
+        </w:rPr>
+        <w:t xml:space="preserve"> </w:t>
+      </w:r>
+      <w:r>
+        <w:rPr>
+          <w:rFonts w:ascii="Noto Sans KR" w:eastAsia="Noto Sans KR" w:hAnsi="Noto Sans KR" w:cs="Noto Sans" w:hint="eastAsia"/>
+          <w:sz w:val="20"/>
+          <w:szCs w:val="20"/>
+        </w:rPr>
+        <w:t>고용노동청</w:t>
+      </w:r>
+    </w:p>
+    <w:p>
+      <w:pPr>
+        <w:widowControl/>
+        <w:pBdr>
+          <w:bottom w:val="single" w:sz="6" w:space="1" w:color="auto"/>
+        </w:pBdr>
+        <w:suppressAutoHyphens w:val="0"/>
+        <w:rPr>
+          <w:rFonts w:ascii="Noto Sans KR" w:eastAsia="Noto Sans KR" w:hAnsi="Noto Sans KR" w:cs="Noto Sans"/>
+          <w:sz w:val="20"/>
+          <w:szCs w:val="20"/>
+        </w:rPr>
+      </w:pPr>
+      <w:r>
+        <w:rPr>
+          <w:rFonts w:ascii="Noto Sans KR" w:eastAsia="Noto Sans KR" w:hAnsi="Noto Sans KR" w:cs="Noto Sans" w:hint="eastAsia"/>
+          <w:sz w:val="20"/>
+          <w:szCs w:val="20"/>
+        </w:rPr>
+        <w:t>등록번호:</w:t>
+      </w:r>
+      <w:r>
+        <w:rPr>
+          <w:rFonts w:ascii="Noto Sans KR" w:eastAsia="Noto Sans KR" w:hAnsi="Noto Sans KR" w:cs="Noto Sans"/>
+          <w:sz w:val="20"/>
+          <w:szCs w:val="20"/>
+        </w:rPr>
+        <w:t xml:space="preserve"> </w:t>
+      </w:r>
+      <w:r>
+        <w:rPr>
+          <w:rFonts w:ascii="Noto Sans KR" w:eastAsia="Noto Sans KR" w:hAnsi="Noto Sans KR" w:cs="Noto Sans" w:hint="eastAsia"/>
+          <w:sz w:val="20"/>
+          <w:szCs w:val="20"/>
+        </w:rPr>
+        <w:t>교사</w:t>
+      </w:r>
+      <w:r>
+        <w:rPr>
+          <w:rFonts w:ascii="Noto Sans KR" w:eastAsia="Noto Sans KR" w:hAnsi="Noto Sans KR" w:cs="Noto Sans"/>
+          <w:sz w:val="20"/>
+          <w:szCs w:val="20"/>
+        </w:rPr>
+        <w:t>3</w:t>
+      </w:r>
+      <w:r>
+        <w:rPr>
+          <w:rFonts w:ascii="Noto Sans KR" w:eastAsia="Noto Sans KR" w:hAnsi="Noto Sans KR" w:cs="Noto Sans" w:hint="eastAsia"/>
+          <w:sz w:val="20"/>
+          <w:szCs w:val="20"/>
+        </w:rPr>
+        <w:t>급</w:t>
+      </w:r>
+      <w:r>
+        <w:rPr>
+          <w:rFonts w:ascii="Noto Sans KR" w:eastAsia="Noto Sans KR" w:hAnsi="Noto Sans KR" w:cs="Noto Sans"/>
+          <w:sz w:val="20"/>
+          <w:szCs w:val="20"/>
+        </w:rPr>
+        <w:t>-</w:t>
+      </w:r>
+      <w:r>
+        <w:rPr>
+          <w:rFonts w:ascii="Noto Sans KR" w:eastAsia="Noto Sans KR" w:hAnsi="Noto Sans KR" w:cs="Noto Sans" w:hint="eastAsia"/>
+          <w:sz w:val="20"/>
+          <w:szCs w:val="20"/>
+        </w:rPr>
+        <w:t>제</w:t>
+      </w:r>
+      <w:r>
+        <w:rPr>
+          <w:rFonts w:ascii="Noto Sans KR" w:eastAsia="Noto Sans KR" w:hAnsi="Noto Sans KR" w:cs="Noto Sans"/>
+          <w:sz w:val="20"/>
+          <w:szCs w:val="20"/>
+        </w:rPr>
+        <w:t>96945</w:t>
+      </w:r>
+      <w:r>
+        <w:rPr>
+          <w:rFonts w:ascii="Noto Sans KR" w:eastAsia="Noto Sans KR" w:hAnsi="Noto Sans KR" w:cs="Noto Sans" w:hint="eastAsia"/>
+          <w:sz w:val="20"/>
+          <w:szCs w:val="20"/>
+        </w:rPr>
+        <w:t>호</w:t>
+      </w:r>
+    </w:p>
+    <w:p>
+      <w:pPr>
+        <w:widowControl/>
+        <w:pBdr>
+          <w:bottom w:val="single" w:sz="6" w:space="1" w:color="auto"/>
+        </w:pBdr>
+        <w:suppressAutoHyphens w:val="0"/>
+        <w:rPr>
+          <w:rFonts w:ascii="Noto Sans KR" w:eastAsia="Noto Sans KR" w:hAnsi="Noto Sans KR" w:cs="Noto Sans"/>
+          <w:sz w:val="20"/>
+          <w:szCs w:val="20"/>
+        </w:rPr>
+      </w:pPr>
+      <w:r>
+        <w:rPr>
+          <w:rFonts w:ascii="Noto Sans KR" w:eastAsia="Noto Sans KR" w:hAnsi="Noto Sans KR" w:cs="Noto Sans" w:hint="eastAsia"/>
+          <w:sz w:val="20"/>
+          <w:szCs w:val="20"/>
+        </w:rPr>
+        <w:t>취득일</w:t>
+      </w:r>
+      <w:r>
+        <w:rPr>
+          <w:rFonts w:ascii="Noto Sans KR" w:eastAsia="Noto Sans KR" w:hAnsi="Noto Sans KR" w:cs="Noto Sans"/>
+          <w:sz w:val="20"/>
+          <w:szCs w:val="20"/>
+        </w:rPr>
+        <w:t>: 2024.08.</w:t>
+      </w:r>
+      <w:r>
+        <w:rPr>
+          <w:rFonts w:ascii="Noto Sans KR" w:eastAsia="Noto Sans KR" w:hAnsi="Noto Sans KR" w:cs="Noto Sans" w:hint="eastAsia"/>
+          <w:sz w:val="20"/>
+          <w:szCs w:val="20"/>
+        </w:rPr>
+        <w:t>1</w:t>
+      </w:r>
+      <w:r>
+        <w:rPr>
+          <w:rFonts w:ascii="Noto Sans KR" w:eastAsia="Noto Sans KR" w:hAnsi="Noto Sans KR" w:cs="Noto Sans"/>
+          <w:sz w:val="20"/>
+          <w:szCs w:val="20"/>
+        </w:rPr>
+        <w:t>4</w:t>
+      </w:r>
+    </w:p>
+    <w:p>
+      <w:pPr>
+        <w:widowControl/>
+        <w:pBdr>
+          <w:bottom w:val="single" w:sz="6" w:space="1" w:color="auto"/>
+        </w:pBdr>
+        <w:suppressAutoHyphens w:val="0"/>
+        <w:rPr>
+          <w:rFonts w:ascii="Noto Sans KR" w:eastAsia="Noto Sans KR" w:hAnsi="Noto Sans KR" w:cs="Noto Sans" w:hint="eastAsia"/>
+          <w:sz w:val="20"/>
+          <w:szCs w:val="20"/>
+        </w:rPr>
+      </w:pPr>
+    </w:p>
+    <w:p>
+      <w:pPr>
+        <w:widowControl/>
+        <w:pBdr>
+          <w:bottom w:val="single" w:sz="6" w:space="1" w:color="auto"/>
+        </w:pBdr>
+        <w:suppressAutoHyphens w:val="0"/>
+        <w:rPr>
+          <w:rFonts w:ascii="Noto Sans KR" w:eastAsia="Noto Sans KR" w:hAnsi="Noto Sans KR" w:cs="Noto Sans"/>
+          <w:sz w:val="20"/>
+          <w:szCs w:val="20"/>
+        </w:rPr>
+      </w:pPr>
+      <w:r>
+        <w:rPr>
+          <w:rFonts w:ascii="Noto Sans KR" w:eastAsia="Noto Sans KR" w:hAnsi="Noto Sans KR" w:cs="Noto Sans"/>
+          <w:sz w:val="20"/>
+          <w:szCs w:val="20"/>
+        </w:rPr>
+        <w:t xml:space="preserve">2. </w:t>
+      </w:r>
+      <w:r>
+        <w:rPr>
+          <w:rFonts w:ascii="Noto Sans KR" w:eastAsia="Noto Sans KR" w:hAnsi="Noto Sans KR" w:cs="Noto Sans" w:hint="eastAsia"/>
+          <w:sz w:val="20"/>
+          <w:szCs w:val="20"/>
+        </w:rPr>
+        <w:t>정보처리기사</w:t>
+      </w:r>
+    </w:p>
+    <w:p>
+      <w:pPr>
+        <w:widowControl/>
+        <w:pBdr>
+          <w:bottom w:val="single" w:sz="6" w:space="1" w:color="auto"/>
+        </w:pBdr>
+        <w:suppressAutoHyphens w:val="0"/>
+        <w:rPr>
+          <w:rFonts w:ascii="Noto Sans KR" w:eastAsia="Noto Sans KR" w:hAnsi="Noto Sans KR" w:cs="Noto Sans"/>
+          <w:sz w:val="20"/>
+          <w:szCs w:val="20"/>
+        </w:rPr>
+      </w:pPr>
+      <w:r>
+        <w:rPr>
+          <w:rFonts w:ascii="Noto Sans KR" w:eastAsia="Noto Sans KR" w:hAnsi="Noto Sans KR" w:cs="Noto Sans" w:hint="eastAsia"/>
+          <w:sz w:val="20"/>
+          <w:szCs w:val="20"/>
+        </w:rPr>
+        <w:t>발급기관:</w:t>
+      </w:r>
+      <w:r>
+        <w:rPr>
+          <w:rFonts w:ascii="Noto Sans KR" w:eastAsia="Noto Sans KR" w:hAnsi="Noto Sans KR" w:cs="Noto Sans"/>
+          <w:sz w:val="20"/>
+          <w:szCs w:val="20"/>
+        </w:rPr>
+        <w:t xml:space="preserve"> </w:t>
+      </w:r>
+      <w:r>
+        <w:rPr>
+          <w:rFonts w:ascii="Noto Sans KR" w:eastAsia="Noto Sans KR" w:hAnsi="Noto Sans KR" w:cs="Noto Sans" w:hint="eastAsia"/>
+          <w:sz w:val="20"/>
+          <w:szCs w:val="20"/>
+        </w:rPr>
+        <w:t>한국산업인력공단</w:t>
+      </w:r>
+    </w:p>
+    <w:p>
+      <w:pPr>
+        <w:widowControl/>
+        <w:pBdr>
+          <w:bottom w:val="single" w:sz="6" w:space="1" w:color="auto"/>
+        </w:pBdr>
+        <w:suppressAutoHyphens w:val="0"/>
+        <w:rPr>
+          <w:rFonts w:ascii="Noto Sans KR" w:eastAsia="Noto Sans KR" w:hAnsi="Noto Sans KR" w:cs="Noto Sans"/>
+          <w:sz w:val="20"/>
+          <w:szCs w:val="20"/>
+        </w:rPr>
+      </w:pPr>
+      <w:r>
+        <w:rPr>
+          <w:rFonts w:ascii="Noto Sans KR" w:eastAsia="Noto Sans KR" w:hAnsi="Noto Sans KR" w:cs="Noto Sans" w:hint="eastAsia"/>
+          <w:sz w:val="20"/>
+          <w:szCs w:val="20"/>
+        </w:rPr>
+        <w:t>등록번호</w:t>
+      </w:r>
+      <w:r>
+        <w:rPr>
+          <w:rFonts w:ascii="Noto Sans KR" w:eastAsia="Noto Sans KR" w:hAnsi="Noto Sans KR" w:cs="Noto Sans"/>
+          <w:sz w:val="20"/>
+          <w:szCs w:val="20"/>
+        </w:rPr>
+        <w:t xml:space="preserve">: </w:t>
+      </w:r>
+      <w:r>
+        <w:rPr>
+          <w:rFonts w:ascii="Noto Sans KR" w:eastAsia="Noto Sans KR" w:hAnsi="Noto Sans KR" w:cs="Noto Sans"/>
+          <w:sz w:val="20"/>
+          <w:szCs w:val="20"/>
+        </w:rPr>
+        <w:t>24202060700U</w:t>
+      </w:r>
+    </w:p>
+    <w:p>
+      <w:pPr>
+        <w:widowControl/>
+        <w:pBdr>
+          <w:bottom w:val="single" w:sz="6" w:space="1" w:color="auto"/>
+        </w:pBdr>
+        <w:suppressAutoHyphens w:val="0"/>
+        <w:rPr>
+          <w:rFonts w:ascii="Noto Sans KR" w:eastAsia="Noto Sans KR" w:hAnsi="Noto Sans KR" w:cs="Noto Sans"/>
+          <w:sz w:val="20"/>
+          <w:szCs w:val="20"/>
+        </w:rPr>
+      </w:pPr>
+      <w:r>
+        <w:rPr>
+          <w:rFonts w:ascii="Noto Sans KR" w:eastAsia="Noto Sans KR" w:hAnsi="Noto Sans KR" w:cs="Noto Sans" w:hint="eastAsia"/>
+          <w:sz w:val="20"/>
+          <w:szCs w:val="20"/>
+        </w:rPr>
+        <w:t>취득일</w:t>
+      </w:r>
+      <w:proofErr w:type="gramStart"/>
+      <w:r>
+        <w:rPr>
+          <w:rFonts w:ascii="Noto Sans KR" w:eastAsia="Noto Sans KR" w:hAnsi="Noto Sans KR" w:cs="Noto Sans" w:hint="eastAsia"/>
+          <w:sz w:val="20"/>
+          <w:szCs w:val="20"/>
+        </w:rPr>
+        <w:t>:</w:t>
+      </w:r>
+      <w:r>
+        <w:rPr>
+          <w:rFonts w:ascii="Noto Sans KR" w:eastAsia="Noto Sans KR" w:hAnsi="Noto Sans KR" w:cs="Noto Sans"/>
+          <w:sz w:val="20"/>
+          <w:szCs w:val="20"/>
+        </w:rPr>
+        <w:t>2024.09.10</w:t>
+      </w:r>
+      <w:proofErr w:type="gramEnd"/>
+    </w:p>
+    <w:p>
+      <w:pPr>
+        <w:widowControl/>
+        <w:pBdr>
+          <w:bottom w:val="single" w:sz="6" w:space="1" w:color="auto"/>
+        </w:pBdr>
+        <w:suppressAutoHyphens w:val="0"/>
+        <w:rPr>
+          <w:rFonts w:ascii="Noto Sans KR" w:eastAsia="Noto Sans KR" w:hAnsi="Noto Sans KR" w:cs="Noto Sans"/>
+          <w:sz w:val="20"/>
+          <w:szCs w:val="20"/>
+        </w:rPr>
+      </w:pPr>
+    </w:p>
+    <w:p>
+      <w:pPr>
+        <w:widowControl/>
+        <w:pBdr>
+          <w:bottom w:val="single" w:sz="6" w:space="1" w:color="auto"/>
+        </w:pBdr>
+        <w:suppressAutoHyphens w:val="0"/>
+        <w:rPr>
+          <w:rFonts w:ascii="Noto Sans KR" w:eastAsia="Noto Sans KR" w:hAnsi="Noto Sans KR" w:cs="Noto Sans"/>
+          <w:sz w:val="20"/>
+          <w:szCs w:val="20"/>
+        </w:rPr>
+      </w:pPr>
+      <w:r>
+        <w:rPr>
+          <w:rFonts w:ascii="Noto Sans KR" w:eastAsia="Noto Sans KR" w:hAnsi="Noto Sans KR" w:cs="Noto Sans"/>
+          <w:sz w:val="20"/>
+          <w:szCs w:val="20"/>
+        </w:rPr>
+        <w:t xml:space="preserve">3. </w:t>
+      </w:r>
+      <w:r>
+        <w:rPr>
+          <w:rFonts w:ascii="Noto Sans KR" w:eastAsia="Noto Sans KR" w:hAnsi="Noto Sans KR" w:cs="Noto Sans"/>
+          <w:sz w:val="20"/>
+          <w:szCs w:val="20"/>
+        </w:rPr>
+        <w:t>Microsoft Certified: Azure AI Fundamentals(AI-900)</w:t>
+      </w:r>
+    </w:p>
+    <w:p>
+      <w:pPr>
+        <w:widowControl/>
+        <w:pBdr>
+          <w:bottom w:val="single" w:sz="6" w:space="1" w:color="auto"/>
+        </w:pBdr>
+        <w:suppressAutoHyphens w:val="0"/>
+        <w:rPr>
+          <w:rFonts w:ascii="Noto Sans KR" w:eastAsia="Noto Sans KR" w:hAnsi="Noto Sans KR" w:cs="Noto Sans"/>
+          <w:sz w:val="20"/>
+          <w:szCs w:val="20"/>
+        </w:rPr>
+      </w:pPr>
+      <w:r>
+        <w:rPr>
+          <w:rFonts w:ascii="Noto Sans KR" w:eastAsia="Noto Sans KR" w:hAnsi="Noto Sans KR" w:cs="Noto Sans" w:hint="eastAsia"/>
+          <w:sz w:val="20"/>
+          <w:szCs w:val="20"/>
+        </w:rPr>
+        <w:t>발급기관:</w:t>
+      </w:r>
+      <w:r>
+        <w:rPr>
+          <w:rFonts w:ascii="Noto Sans KR" w:eastAsia="Noto Sans KR" w:hAnsi="Noto Sans KR" w:cs="Noto Sans"/>
+          <w:sz w:val="20"/>
+          <w:szCs w:val="20"/>
+        </w:rPr>
+        <w:t xml:space="preserve"> Microsoft</w:t>
+      </w:r>
+    </w:p>
+    <w:p>
+      <w:pPr>
+        <w:widowControl/>
+        <w:pBdr>
+          <w:bottom w:val="single" w:sz="6" w:space="1" w:color="auto"/>
+        </w:pBdr>
+        <w:suppressAutoHyphens w:val="0"/>
+        <w:rPr>
+          <w:rFonts w:ascii="Noto Sans KR" w:eastAsia="Noto Sans KR" w:hAnsi="Noto Sans KR" w:cs="Noto Sans"/>
+          <w:sz w:val="20"/>
+          <w:szCs w:val="20"/>
+        </w:rPr>
+      </w:pPr>
+      <w:r>
+        <w:rPr>
+          <w:rFonts w:ascii="Noto Sans KR" w:eastAsia="Noto Sans KR" w:hAnsi="Noto Sans KR" w:cs="Noto Sans" w:hint="eastAsia"/>
+          <w:sz w:val="20"/>
+          <w:szCs w:val="20"/>
+        </w:rPr>
+        <w:t xml:space="preserve">등록번호: </w:t>
+      </w:r>
+      <w:r>
+        <w:rPr>
+          <w:rFonts w:ascii="Noto Sans KR" w:eastAsia="Noto Sans KR" w:hAnsi="Noto Sans KR" w:cs="Noto Sans"/>
+          <w:sz w:val="20"/>
+          <w:szCs w:val="20"/>
+        </w:rPr>
+        <w:t>wdJJw-H9uh</w:t>
+      </w:r>
+    </w:p>
+    <w:p>
+      <w:pPr>
+        <w:widowControl/>
+        <w:pBdr>
+          <w:bottom w:val="single" w:sz="6" w:space="1" w:color="auto"/>
+        </w:pBdr>
+        <w:suppressAutoHyphens w:val="0"/>
+        <w:rPr>
+          <w:rFonts w:ascii="Noto Sans KR" w:eastAsia="Noto Sans KR" w:hAnsi="Noto Sans KR" w:cs="Noto Sans"/>
+          <w:sz w:val="20"/>
+          <w:szCs w:val="20"/>
+        </w:rPr>
+      </w:pPr>
+      <w:r>
+        <w:rPr>
+          <w:rFonts w:ascii="Noto Sans KR" w:eastAsia="Noto Sans KR" w:hAnsi="Noto Sans KR" w:cs="Noto Sans" w:hint="eastAsia"/>
+          <w:sz w:val="20"/>
+          <w:szCs w:val="20"/>
+        </w:rPr>
+        <w:t>취득일:</w:t>
+      </w:r>
+      <w:r>
+        <w:rPr>
+          <w:rFonts w:ascii="Noto Sans KR" w:eastAsia="Noto Sans KR" w:hAnsi="Noto Sans KR" w:cs="Noto Sans"/>
+          <w:sz w:val="20"/>
+          <w:szCs w:val="20"/>
+        </w:rPr>
+        <w:t xml:space="preserve"> 2023.12.06</w:t>
+      </w:r>
+    </w:p>
+    <w:p>
+      <w:pPr>
+        <w:widowControl/>
+        <w:pBdr>
+          <w:bottom w:val="single" w:sz="6" w:space="1" w:color="auto"/>
+        </w:pBdr>
+        <w:suppressAutoHyphens w:val="0"/>
+        <w:rPr>
+          <w:rFonts w:ascii="Noto Sans KR" w:eastAsia="Noto Sans KR" w:hAnsi="Noto Sans KR" w:cs="Noto Sans"/>
+          <w:sz w:val="20"/>
+          <w:szCs w:val="20"/>
+        </w:rPr>
+      </w:pPr>
+    </w:p>
+    <w:p>
+      <w:pPr>
+        <w:widowControl/>
+        <w:pBdr>
+          <w:bottom w:val="single" w:sz="6" w:space="1" w:color="auto"/>
+        </w:pBdr>
+        <w:suppressAutoHyphens w:val="0"/>
+        <w:rPr>
+          <w:rFonts w:ascii="Noto Sans KR" w:eastAsia="Noto Sans KR" w:hAnsi="Noto Sans KR" w:cs="Noto Sans"/>
+          <w:sz w:val="20"/>
+          <w:szCs w:val="20"/>
+        </w:rPr>
+      </w:pPr>
+      <w:r>
+        <w:rPr>
+          <w:rFonts w:ascii="Noto Sans KR" w:eastAsia="Noto Sans KR" w:hAnsi="Noto Sans KR" w:cs="Noto Sans"/>
+          <w:sz w:val="20"/>
+          <w:szCs w:val="20"/>
+        </w:rPr>
+        <w:t xml:space="preserve">4. </w:t>
+      </w:r>
+      <w:r>
+        <w:rPr>
+          <w:rFonts w:ascii="Noto Sans KR" w:eastAsia="Noto Sans KR" w:hAnsi="Noto Sans KR" w:cs="Noto Sans" w:hint="eastAsia"/>
+          <w:sz w:val="20"/>
+          <w:szCs w:val="20"/>
+        </w:rPr>
+        <w:t>워드프로세서2급</w:t>
+      </w:r>
+    </w:p>
+    <w:p>
+      <w:pPr>
+        <w:widowControl/>
+        <w:pBdr>
+          <w:bottom w:val="single" w:sz="6" w:space="1" w:color="auto"/>
+        </w:pBdr>
+        <w:suppressAutoHyphens w:val="0"/>
+        <w:rPr>
+          <w:rFonts w:ascii="Noto Sans KR" w:eastAsia="Noto Sans KR" w:hAnsi="Noto Sans KR" w:cs="Noto Sans"/>
+          <w:sz w:val="20"/>
+          <w:szCs w:val="20"/>
+        </w:rPr>
+      </w:pPr>
+      <w:r>
+        <w:rPr>
+          <w:rFonts w:ascii="Noto Sans KR" w:eastAsia="Noto Sans KR" w:hAnsi="Noto Sans KR" w:cs="Noto Sans" w:hint="eastAsia"/>
+          <w:sz w:val="20"/>
+          <w:szCs w:val="20"/>
+        </w:rPr>
+        <w:t>발급기관:</w:t>
+      </w:r>
+      <w:r>
+        <w:rPr>
+          <w:rFonts w:ascii="Noto Sans KR" w:eastAsia="Noto Sans KR" w:hAnsi="Noto Sans KR" w:cs="Noto Sans"/>
+          <w:sz w:val="20"/>
+          <w:szCs w:val="20"/>
+        </w:rPr>
+        <w:t xml:space="preserve"> </w:t>
+      </w:r>
+      <w:r>
+        <w:rPr>
+          <w:rFonts w:ascii="Noto Sans KR" w:eastAsia="Noto Sans KR" w:hAnsi="Noto Sans KR" w:cs="Noto Sans" w:hint="eastAsia"/>
+          <w:sz w:val="20"/>
+          <w:szCs w:val="20"/>
+        </w:rPr>
+        <w:t>대한상공회의소</w:t>
+      </w:r>
+    </w:p>
+    <w:p>
+      <w:pPr>
+        <w:widowControl/>
+        <w:pBdr>
+          <w:bottom w:val="single" w:sz="6" w:space="1" w:color="auto"/>
+        </w:pBdr>
+        <w:suppressAutoHyphens w:val="0"/>
+        <w:rPr>
+          <w:rFonts w:ascii="Noto Sans KR" w:eastAsia="Noto Sans KR" w:hAnsi="Noto Sans KR" w:cs="Noto Sans"/>
+          <w:sz w:val="20"/>
+          <w:szCs w:val="20"/>
+        </w:rPr>
+      </w:pPr>
+      <w:r>
+        <w:rPr>
+          <w:rFonts w:ascii="Noto Sans KR" w:eastAsia="Noto Sans KR" w:hAnsi="Noto Sans KR" w:cs="Noto Sans" w:hint="eastAsia"/>
+          <w:sz w:val="20"/>
+          <w:szCs w:val="20"/>
+        </w:rPr>
+        <w:t>등록번호:</w:t>
+      </w:r>
+      <w:r>
+        <w:rPr>
+          <w:rFonts w:ascii="Noto Sans KR" w:eastAsia="Noto Sans KR" w:hAnsi="Noto Sans KR" w:cs="Noto Sans"/>
+          <w:sz w:val="20"/>
+          <w:szCs w:val="20"/>
+        </w:rPr>
+        <w:t xml:space="preserve"> </w:t>
+      </w:r>
+      <w:r>
+        <w:rPr>
+          <w:rFonts w:ascii="Noto Sans KR" w:eastAsia="Noto Sans KR" w:hAnsi="Noto Sans KR" w:cs="Noto Sans"/>
+          <w:sz w:val="20"/>
+          <w:szCs w:val="20"/>
+        </w:rPr>
+        <w:t>11-I9-003537</w:t>
+      </w:r>
+    </w:p>
+    <w:p>
+      <w:pPr>
+        <w:widowControl/>
+        <w:pBdr>
+          <w:bottom w:val="single" w:sz="6" w:space="1" w:color="auto"/>
+        </w:pBdr>
+        <w:suppressAutoHyphens w:val="0"/>
+        <w:rPr>
+          <w:rFonts w:ascii="Noto Sans KR" w:eastAsia="Noto Sans KR" w:hAnsi="Noto Sans KR" w:cs="Noto Sans"/>
+          <w:sz w:val="20"/>
+          <w:szCs w:val="20"/>
+        </w:rPr>
+      </w:pPr>
+      <w:r>
+        <w:rPr>
+          <w:rFonts w:ascii="Noto Sans KR" w:eastAsia="Noto Sans KR" w:hAnsi="Noto Sans KR" w:cs="Noto Sans" w:hint="eastAsia"/>
+          <w:sz w:val="20"/>
+          <w:szCs w:val="20"/>
+        </w:rPr>
+        <w:t>취득일</w:t>
+      </w:r>
+      <w:r>
+        <w:rPr>
+          <w:rFonts w:ascii="Noto Sans KR" w:eastAsia="Noto Sans KR" w:hAnsi="Noto Sans KR" w:cs="Noto Sans"/>
+          <w:sz w:val="20"/>
+          <w:szCs w:val="20"/>
+        </w:rPr>
+        <w:t>: 2011.01.28</w:t>
+      </w:r>
+    </w:p>
+    <w:p>
+      <w:pPr>
+        <w:widowControl/>
+        <w:pBdr>
+          <w:bottom w:val="single" w:sz="6" w:space="1" w:color="auto"/>
+        </w:pBdr>
+        <w:suppressAutoHyphens w:val="0"/>
+        <w:rPr>
+          <w:rFonts w:ascii="Noto Sans KR" w:eastAsia="Noto Sans KR" w:hAnsi="Noto Sans KR" w:cs="Noto Sans"/>
+          <w:sz w:val="20"/>
+          <w:szCs w:val="20"/>
+        </w:rPr>
+      </w:pPr>
+    </w:p>
+    <w:p>
+      <w:pPr>
+        <w:widowControl/>
+        <w:pBdr>
+          <w:bottom w:val="single" w:sz="6" w:space="1" w:color="auto"/>
+        </w:pBdr>
+        <w:suppressAutoHyphens w:val="0"/>
+        <w:rPr>
+          <w:rFonts w:ascii="Noto Sans KR" w:eastAsia="Noto Sans KR" w:hAnsi="Noto Sans KR" w:cs="Noto Sans"/>
+          <w:sz w:val="20"/>
+          <w:szCs w:val="20"/>
+        </w:rPr>
+      </w:pPr>
+      <w:r>
+        <w:rPr>
+          <w:rFonts w:ascii="Noto Sans KR" w:eastAsia="Noto Sans KR" w:hAnsi="Noto Sans KR" w:cs="Noto Sans"/>
+          <w:sz w:val="20"/>
+          <w:szCs w:val="20"/>
+        </w:rPr>
+        <w:t xml:space="preserve">5. </w:t>
+      </w:r>
+      <w:r>
+        <w:rPr>
+          <w:rFonts w:ascii="Noto Sans KR" w:eastAsia="Noto Sans KR" w:hAnsi="Noto Sans KR" w:cs="Noto Sans" w:hint="eastAsia"/>
+          <w:sz w:val="20"/>
+          <w:szCs w:val="20"/>
+        </w:rPr>
+        <w:t>자동차운전</w:t>
+      </w:r>
+      <w:r>
+        <w:rPr>
+          <w:rFonts w:ascii="Noto Sans KR" w:eastAsia="Noto Sans KR" w:hAnsi="Noto Sans KR" w:cs="Noto Sans"/>
+          <w:sz w:val="20"/>
+          <w:szCs w:val="20"/>
+        </w:rPr>
+        <w:t xml:space="preserve"> </w:t>
+      </w:r>
+      <w:r>
+        <w:rPr>
+          <w:rFonts w:ascii="Noto Sans KR" w:eastAsia="Noto Sans KR" w:hAnsi="Noto Sans KR" w:cs="Noto Sans"/>
+          <w:sz w:val="20"/>
+          <w:szCs w:val="20"/>
+        </w:rPr>
+        <w:t>1</w:t>
+      </w:r>
+      <w:r>
+        <w:rPr>
+          <w:rFonts w:ascii="Noto Sans KR" w:eastAsia="Noto Sans KR" w:hAnsi="Noto Sans KR" w:cs="Noto Sans" w:hint="eastAsia"/>
+          <w:sz w:val="20"/>
+          <w:szCs w:val="20"/>
+        </w:rPr>
+        <w:t>종</w:t>
+      </w:r>
+    </w:p>
+    <w:p>
+      <w:pPr>
+        <w:widowControl/>
+        <w:pBdr>
+          <w:bottom w:val="single" w:sz="6" w:space="1" w:color="auto"/>
+        </w:pBdr>
+        <w:suppressAutoHyphens w:val="0"/>
+        <w:rPr>
+          <w:rFonts w:ascii="Noto Sans KR" w:eastAsia="Noto Sans KR" w:hAnsi="Noto Sans KR" w:cs="Noto Sans"/>
+          <w:sz w:val="20"/>
+          <w:szCs w:val="20"/>
+        </w:rPr>
+      </w:pPr>
+      <w:r>
+        <w:rPr>
+          <w:rFonts w:ascii="Noto Sans KR" w:eastAsia="Noto Sans KR" w:hAnsi="Noto Sans KR" w:cs="Noto Sans" w:hint="eastAsia"/>
+          <w:sz w:val="20"/>
+          <w:szCs w:val="20"/>
+        </w:rPr>
+        <w:t>발급기관:</w:t>
+      </w:r>
+      <w:r>
+        <w:rPr>
+          <w:rFonts w:ascii="Noto Sans KR" w:eastAsia="Noto Sans KR" w:hAnsi="Noto Sans KR" w:cs="Noto Sans"/>
+          <w:sz w:val="20"/>
+          <w:szCs w:val="20"/>
+        </w:rPr>
+        <w:t xml:space="preserve"> </w:t>
+      </w:r>
+      <w:r>
+        <w:rPr>
+          <w:rFonts w:ascii="Noto Sans KR" w:eastAsia="Noto Sans KR" w:hAnsi="Noto Sans KR" w:cs="Noto Sans" w:hint="eastAsia"/>
+          <w:sz w:val="20"/>
+          <w:szCs w:val="20"/>
+        </w:rPr>
+        <w:t>전남지방경찰청</w:t>
+      </w:r>
+      <w:bookmarkStart w:id="0" w:name="_GoBack"/>
+      <w:bookmarkEnd w:id="0"/>
+    </w:p>
+    <w:p>
+      <w:pPr>
+        <w:widowControl/>
+        <w:pBdr>
+          <w:bottom w:val="single" w:sz="6" w:space="1" w:color="auto"/>
+        </w:pBdr>
+        <w:suppressAutoHyphens w:val="0"/>
+        <w:rPr>
+          <w:rFonts w:ascii="Noto Sans KR" w:eastAsia="Noto Sans KR" w:hAnsi="Noto Sans KR" w:cs="Noto Sans"/>
+          <w:sz w:val="20"/>
+          <w:szCs w:val="20"/>
+        </w:rPr>
+      </w:pPr>
+      <w:r>
+        <w:rPr>
+          <w:rFonts w:ascii="Noto Sans KR" w:eastAsia="Noto Sans KR" w:hAnsi="Noto Sans KR" w:cs="Noto Sans" w:hint="eastAsia"/>
+          <w:sz w:val="20"/>
+          <w:szCs w:val="20"/>
+        </w:rPr>
+        <w:t>등록번호:</w:t>
+      </w:r>
+      <w:r>
+        <w:rPr>
+          <w:rFonts w:ascii="Noto Sans KR" w:eastAsia="Noto Sans KR" w:hAnsi="Noto Sans KR" w:cs="Noto Sans"/>
+          <w:sz w:val="20"/>
+          <w:szCs w:val="20"/>
+        </w:rPr>
+        <w:t xml:space="preserve"> </w:t>
+      </w:r>
+      <w:r>
+        <w:rPr>
+          <w:rFonts w:ascii="Noto Sans KR" w:eastAsia="Noto Sans KR" w:hAnsi="Noto Sans KR" w:cs="Noto Sans"/>
+          <w:sz w:val="20"/>
+          <w:szCs w:val="20"/>
+        </w:rPr>
+        <w:t>18-18-600455-90</w:t>
+      </w:r>
+    </w:p>
+    <w:p>
+      <w:pPr>
+        <w:widowControl/>
+        <w:pBdr>
+          <w:bottom w:val="single" w:sz="6" w:space="1" w:color="auto"/>
+        </w:pBdr>
+        <w:suppressAutoHyphens w:val="0"/>
+        <w:rPr>
+          <w:rFonts w:ascii="Noto Sans KR" w:eastAsia="Noto Sans KR" w:hAnsi="Noto Sans KR" w:cs="Noto Sans" w:hint="eastAsia"/>
+          <w:sz w:val="20"/>
+          <w:szCs w:val="20"/>
+        </w:rPr>
+      </w:pPr>
+      <w:r>
+        <w:rPr>
+          <w:rFonts w:ascii="Noto Sans KR" w:eastAsia="Noto Sans KR" w:hAnsi="Noto Sans KR" w:cs="Noto Sans" w:hint="eastAsia"/>
+          <w:sz w:val="20"/>
+          <w:szCs w:val="20"/>
+        </w:rPr>
+        <w:t>취득일:</w:t>
+      </w:r>
+      <w:r>
+        <w:rPr>
+          <w:rFonts w:ascii="Noto Sans KR" w:eastAsia="Noto Sans KR" w:hAnsi="Noto Sans KR" w:cs="Noto Sans"/>
+          <w:sz w:val="20"/>
+          <w:szCs w:val="20"/>
+        </w:rPr>
+        <w:t xml:space="preserve"> 2018.01.05</w:t>
+      </w:r>
+    </w:p>
+    <w:p>
+      <w:pPr>
+        <w:widowControl/>
+        <w:pBdr>
+          <w:bottom w:val="single" w:sz="6" w:space="1" w:color="auto"/>
+        </w:pBdr>
+        <w:suppressAutoHyphens w:val="0"/>
+        <w:rPr>
+          <w:rFonts w:ascii="Noto Sans KR" w:eastAsia="Noto Sans KR" w:hAnsi="Noto Sans KR" w:cs="Noto Sans" w:hint="eastAsia"/>
+          <w:sz w:val="20"/>
+          <w:szCs w:val="20"/>
+        </w:rPr>
+      </w:pPr>
     </w:p>
     <w:sectPr>
       <w:pgSz w:w="11906" w:h="16838"/>
@@ -5447,7 +6320,7 @@
 </file>
 
 <file path=customXml/itemProps1.xml><?xml version="1.0" encoding="utf-8"?>
-<ds:datastoreItem xmlns:ds="http://schemas.openxmlformats.org/officeDocument/2006/customXml" ds:itemID="{AEC68731-1A3B-4FE9-9528-0FD6F4D40646}">
+<ds:datastoreItem xmlns:ds="http://schemas.openxmlformats.org/officeDocument/2006/customXml" ds:itemID="{64DE57F1-6132-46EF-AC6A-10EDAB9F746A}">
   <ds:schemaRefs>
     <ds:schemaRef ds:uri="http://schemas.openxmlformats.org/officeDocument/2006/bibliography"/>
   </ds:schemaRefs>

</xml_diff>

<commit_message>
fix: edit a resume
</commit_message>
<xml_diff>
--- a/ShinHyeonhak_resume.docx
+++ b/ShinHyeonhak_resume.docx
@@ -141,8 +141,16 @@
                 <w:sz w:val="32"/>
               </w:rPr>
               <w:br/>
+            </w:r>
+            <w:proofErr w:type="spellStart"/>
+            <w:r>
+              <w:rPr>
+                <w:rFonts w:ascii="Noto Sans ExtraBold" w:eastAsia="Noto Sans KR Light" w:hAnsi="Noto Sans ExtraBold" w:cs="Noto Sans ExtraBold"/>
+                <w:sz w:val="32"/>
+              </w:rPr>
               <w:t>Hyeonhak</w:t>
             </w:r>
+            <w:proofErr w:type="spellEnd"/>
           </w:p>
           <w:p>
             <w:pPr>
@@ -263,7 +271,25 @@
                 <w:sz w:val="22"/>
                 <w:szCs w:val="22"/>
               </w:rPr>
-              <w:t>1326, Jangdeok-dong, Gwangju, South Korea</w:t>
+              <w:t xml:space="preserve">1326, </w:t>
+            </w:r>
+            <w:proofErr w:type="spellStart"/>
+            <w:r>
+              <w:rPr>
+                <w:rFonts w:ascii="Noto Sans" w:eastAsia="Noto Sans KR Light" w:hAnsi="Noto Sans" w:cs="Noto Sans"/>
+                <w:sz w:val="22"/>
+                <w:szCs w:val="22"/>
+              </w:rPr>
+              <w:t>Jangdeok</w:t>
+            </w:r>
+            <w:proofErr w:type="spellEnd"/>
+            <w:r>
+              <w:rPr>
+                <w:rFonts w:ascii="Noto Sans" w:eastAsia="Noto Sans KR Light" w:hAnsi="Noto Sans" w:cs="Noto Sans"/>
+                <w:sz w:val="22"/>
+                <w:szCs w:val="22"/>
+              </w:rPr>
+              <w:t>-dong, Gwangju, South Korea</w:t>
             </w:r>
           </w:p>
           <w:p>
@@ -438,13 +464,23 @@
                 <w:szCs w:val="22"/>
               </w:rPr>
             </w:pPr>
+            <w:proofErr w:type="spellStart"/>
             <w:r>
               <w:rPr>
                 <w:rFonts w:ascii="Noto Sans" w:eastAsia="Noto Sans KR Light" w:hAnsi="Noto Sans" w:cs="Noto Sans"/>
                 <w:sz w:val="22"/>
                 <w:szCs w:val="22"/>
               </w:rPr>
-              <w:t>Github:</w:t>
+              <w:t>Github</w:t>
+            </w:r>
+            <w:proofErr w:type="spellEnd"/>
+            <w:r>
+              <w:rPr>
+                <w:rFonts w:ascii="Noto Sans" w:eastAsia="Noto Sans KR Light" w:hAnsi="Noto Sans" w:cs="Noto Sans"/>
+                <w:sz w:val="22"/>
+                <w:szCs w:val="22"/>
+              </w:rPr>
+              <w:t>:</w:t>
             </w:r>
           </w:p>
           <w:p>
@@ -1182,7 +1218,25 @@
                 <w:sz w:val="20"/>
                 <w:szCs w:val="20"/>
               </w:rPr>
-              <w:t>High School Diploma, Yeocheon High School, Yeosu, Korea</w:t>
+              <w:t xml:space="preserve">High School Diploma, </w:t>
+            </w:r>
+            <w:proofErr w:type="spellStart"/>
+            <w:r>
+              <w:rPr>
+                <w:rFonts w:ascii="Noto Sans" w:eastAsia="Noto Sans KR Light" w:hAnsi="Noto Sans" w:cs="Noto Sans"/>
+                <w:sz w:val="20"/>
+                <w:szCs w:val="20"/>
+              </w:rPr>
+              <w:t>Yeocheon</w:t>
+            </w:r>
+            <w:proofErr w:type="spellEnd"/>
+            <w:r>
+              <w:rPr>
+                <w:rFonts w:ascii="Noto Sans" w:eastAsia="Noto Sans KR Light" w:hAnsi="Noto Sans" w:cs="Noto Sans"/>
+                <w:sz w:val="20"/>
+                <w:szCs w:val="20"/>
+              </w:rPr>
+              <w:t xml:space="preserve"> High School, Yeosu, Korea</w:t>
             </w:r>
           </w:p>
           <w:p>
@@ -1274,7 +1328,7 @@
             <w:pPr>
               <w:pStyle w:val="Zawartotabeli"/>
               <w:rPr>
-                <w:rFonts w:ascii="Noto Sans" w:eastAsia="Noto Sans KR Light" w:hAnsi="Noto Sans" w:cs="Noto Sans"/>
+                <w:rFonts w:ascii="Noto Sans" w:eastAsia="Noto Sans KR Light" w:hAnsi="Noto Sans" w:cs="Noto Sans" w:hint="eastAsia"/>
                 <w:sz w:val="20"/>
                 <w:szCs w:val="20"/>
               </w:rPr>
@@ -1285,7 +1339,15 @@
                 <w:sz w:val="20"/>
                 <w:szCs w:val="20"/>
               </w:rPr>
-              <w:t xml:space="preserve">• Excellence Award in the Embedded Robotics Track at the Samsung Youth Software Academy </w:t>
+              <w:t>• Excellence Award in the Embedded Robotics Track at the Samsung Youth Software Academy</w:t>
+            </w:r>
+            <w:r>
+              <w:rPr>
+                <w:rFonts w:ascii="Noto Sans" w:eastAsia="Noto Sans KR Light" w:hAnsi="Noto Sans" w:cs="Noto Sans"/>
+                <w:sz w:val="20"/>
+                <w:szCs w:val="20"/>
+              </w:rPr>
+              <w:t xml:space="preserve"> (SSAFY)</w:t>
             </w:r>
           </w:p>
           <w:p>
@@ -1545,7 +1607,21 @@
         <w:rPr>
           <w:rFonts w:ascii="Noto Sans KR" w:eastAsia="Noto Sans KR" w:hAnsi="Noto Sans KR" w:cs="Noto Sans"/>
         </w:rPr>
-        <w:t xml:space="preserve">1) 2023대학생창작모빌리티경진대회 무인모빌리티 부문  </w:t>
+        <w:t xml:space="preserve">1) 2023대학생창작모빌리티경진대회 </w:t>
+      </w:r>
+      <w:proofErr w:type="spellStart"/>
+      <w:r>
+        <w:rPr>
+          <w:rFonts w:ascii="Noto Sans KR" w:eastAsia="Noto Sans KR" w:hAnsi="Noto Sans KR" w:cs="Noto Sans"/>
+        </w:rPr>
+        <w:t>무인모빌리티</w:t>
+      </w:r>
+      <w:proofErr w:type="spellEnd"/>
+      <w:r>
+        <w:rPr>
+          <w:rFonts w:ascii="Noto Sans KR" w:eastAsia="Noto Sans KR" w:hAnsi="Noto Sans KR" w:cs="Noto Sans"/>
+        </w:rPr>
+        <w:t xml:space="preserve"> 부문  </w:t>
       </w:r>
     </w:p>
     <w:p>
@@ -1803,7 +1879,49 @@
         <w:rPr>
           <w:rFonts w:ascii="Noto Sans KR" w:eastAsia="Noto Sans KR" w:hAnsi="Noto Sans KR" w:cs="Noto Sans"/>
         </w:rPr>
-        <w:t xml:space="preserve">2) 나노 소어 라인 트레이싱 (Nanosaur Line Tracing)  </w:t>
+        <w:t xml:space="preserve">2) 나노 </w:t>
+      </w:r>
+      <w:proofErr w:type="spellStart"/>
+      <w:r>
+        <w:rPr>
+          <w:rFonts w:ascii="Noto Sans KR" w:eastAsia="Noto Sans KR" w:hAnsi="Noto Sans KR" w:cs="Noto Sans"/>
+        </w:rPr>
+        <w:t>소어</w:t>
+      </w:r>
+      <w:proofErr w:type="spellEnd"/>
+      <w:r>
+        <w:rPr>
+          <w:rFonts w:ascii="Noto Sans KR" w:eastAsia="Noto Sans KR" w:hAnsi="Noto Sans KR" w:cs="Noto Sans"/>
+        </w:rPr>
+        <w:t xml:space="preserve"> 라인 </w:t>
+      </w:r>
+      <w:proofErr w:type="spellStart"/>
+      <w:r>
+        <w:rPr>
+          <w:rFonts w:ascii="Noto Sans KR" w:eastAsia="Noto Sans KR" w:hAnsi="Noto Sans KR" w:cs="Noto Sans"/>
+        </w:rPr>
+        <w:t>트레이싱</w:t>
+      </w:r>
+      <w:proofErr w:type="spellEnd"/>
+      <w:r>
+        <w:rPr>
+          <w:rFonts w:ascii="Noto Sans KR" w:eastAsia="Noto Sans KR" w:hAnsi="Noto Sans KR" w:cs="Noto Sans"/>
+        </w:rPr>
+        <w:t xml:space="preserve"> (</w:t>
+      </w:r>
+      <w:proofErr w:type="spellStart"/>
+      <w:r>
+        <w:rPr>
+          <w:rFonts w:ascii="Noto Sans KR" w:eastAsia="Noto Sans KR" w:hAnsi="Noto Sans KR" w:cs="Noto Sans"/>
+        </w:rPr>
+        <w:t>Nanosaur</w:t>
+      </w:r>
+      <w:proofErr w:type="spellEnd"/>
+      <w:r>
+        <w:rPr>
+          <w:rFonts w:ascii="Noto Sans KR" w:eastAsia="Noto Sans KR" w:hAnsi="Noto Sans KR" w:cs="Noto Sans"/>
+        </w:rPr>
+        <w:t xml:space="preserve"> Line Tracing)  </w:t>
       </w:r>
     </w:p>
     <w:p>
@@ -1881,7 +1999,25 @@
           <w:sz w:val="20"/>
           <w:szCs w:val="20"/>
         </w:rPr>
-        <w:t xml:space="preserve">     • Jetson Nano 보드를 사용해 무한궤도형 Nanosaur 이동체 제작  </w:t>
+        <w:t xml:space="preserve">     • Jetson Nano 보드를 사용해 무한궤도형 </w:t>
+      </w:r>
+      <w:proofErr w:type="spellStart"/>
+      <w:r>
+        <w:rPr>
+          <w:rFonts w:ascii="Noto Sans KR Light" w:eastAsia="Noto Sans KR Light" w:hAnsi="Noto Sans KR Light" w:cs="Noto Sans"/>
+          <w:sz w:val="20"/>
+          <w:szCs w:val="20"/>
+        </w:rPr>
+        <w:t>Nanosaur</w:t>
+      </w:r>
+      <w:proofErr w:type="spellEnd"/>
+      <w:r>
+        <w:rPr>
+          <w:rFonts w:ascii="Noto Sans KR Light" w:eastAsia="Noto Sans KR Light" w:hAnsi="Noto Sans KR Light" w:cs="Noto Sans"/>
+          <w:sz w:val="20"/>
+          <w:szCs w:val="20"/>
+        </w:rPr>
+        <w:t xml:space="preserve"> 이동체 제작  </w:t>
       </w:r>
     </w:p>
     <w:p>
@@ -1984,7 +2120,21 @@
         <w:rPr>
           <w:rFonts w:ascii="Noto Sans KR" w:eastAsia="Noto Sans KR" w:hAnsi="Noto Sans KR" w:cs="Noto Sans"/>
         </w:rPr>
-        <w:t xml:space="preserve">3) 원자력연구원 우주탐사로버 패널 제작(Web Panel for Space Exploration Rover)  </w:t>
+        <w:t xml:space="preserve">3) 원자력연구원 </w:t>
+      </w:r>
+      <w:proofErr w:type="spellStart"/>
+      <w:r>
+        <w:rPr>
+          <w:rFonts w:ascii="Noto Sans KR" w:eastAsia="Noto Sans KR" w:hAnsi="Noto Sans KR" w:cs="Noto Sans"/>
+        </w:rPr>
+        <w:t>우주탐사로버</w:t>
+      </w:r>
+      <w:proofErr w:type="spellEnd"/>
+      <w:r>
+        <w:rPr>
+          <w:rFonts w:ascii="Noto Sans KR" w:eastAsia="Noto Sans KR" w:hAnsi="Noto Sans KR" w:cs="Noto Sans"/>
+        </w:rPr>
+        <w:t xml:space="preserve"> 패널 제작(Web Panel for Space Exploration Rover)  </w:t>
       </w:r>
     </w:p>
     <w:p>
@@ -2062,7 +2212,25 @@
           <w:sz w:val="20"/>
           <w:szCs w:val="20"/>
         </w:rPr>
-        <w:t xml:space="preserve">     • WebRTC를 사용해 로봇 카메라와 공유화면을 웹 패널로 구현, Ngrok으로 외부 배포  </w:t>
+        <w:t xml:space="preserve">     • WebRTC를 사용해 로봇 카메라와 공유화면을 웹 패널로 구현, </w:t>
+      </w:r>
+      <w:proofErr w:type="spellStart"/>
+      <w:r>
+        <w:rPr>
+          <w:rFonts w:ascii="Noto Sans KR Light" w:eastAsia="Noto Sans KR Light" w:hAnsi="Noto Sans KR Light" w:cs="Noto Sans"/>
+          <w:sz w:val="20"/>
+          <w:szCs w:val="20"/>
+        </w:rPr>
+        <w:t>Ngrok</w:t>
+      </w:r>
+      <w:proofErr w:type="spellEnd"/>
+      <w:r>
+        <w:rPr>
+          <w:rFonts w:ascii="Noto Sans KR Light" w:eastAsia="Noto Sans KR Light" w:hAnsi="Noto Sans KR Light" w:cs="Noto Sans"/>
+          <w:sz w:val="20"/>
+          <w:szCs w:val="20"/>
+        </w:rPr>
+        <w:t xml:space="preserve">으로 외부 배포  </w:t>
       </w:r>
     </w:p>
     <w:p>
@@ -2310,7 +2478,25 @@
           <w:sz w:val="20"/>
           <w:szCs w:val="20"/>
         </w:rPr>
-        <w:t xml:space="preserve">     • 3D 맵 + 방사선 데이터 결합, PyQtGraph를 활용해 2D 방사선 지도 작성  </w:t>
+        <w:t xml:space="preserve">     • 3D 맵 + 방사선 데이터 결합, </w:t>
+      </w:r>
+      <w:proofErr w:type="spellStart"/>
+      <w:r>
+        <w:rPr>
+          <w:rFonts w:ascii="Noto Sans KR Light" w:eastAsia="Noto Sans KR Light" w:hAnsi="Noto Sans KR Light" w:cs="Noto Sans"/>
+          <w:sz w:val="20"/>
+          <w:szCs w:val="20"/>
+        </w:rPr>
+        <w:t>PyQtGraph</w:t>
+      </w:r>
+      <w:proofErr w:type="spellEnd"/>
+      <w:r>
+        <w:rPr>
+          <w:rFonts w:ascii="Noto Sans KR Light" w:eastAsia="Noto Sans KR Light" w:hAnsi="Noto Sans KR Light" w:cs="Noto Sans"/>
+          <w:sz w:val="20"/>
+          <w:szCs w:val="20"/>
+        </w:rPr>
+        <w:t xml:space="preserve">를 활용해 2D 방사선 지도 작성  </w:t>
       </w:r>
     </w:p>
     <w:p>
@@ -2384,7 +2570,25 @@
           <w:sz w:val="20"/>
           <w:szCs w:val="20"/>
         </w:rPr>
-        <w:t xml:space="preserve">   - 역할: 백엔드 &amp; 프롬프트 엔지니어링  </w:t>
+        <w:t xml:space="preserve">   - 역할: </w:t>
+      </w:r>
+      <w:proofErr w:type="spellStart"/>
+      <w:r>
+        <w:rPr>
+          <w:rFonts w:ascii="Noto Sans KR Light" w:eastAsia="Noto Sans KR Light" w:hAnsi="Noto Sans KR Light" w:cs="Noto Sans"/>
+          <w:sz w:val="20"/>
+          <w:szCs w:val="20"/>
+        </w:rPr>
+        <w:t>백엔드</w:t>
+      </w:r>
+      <w:proofErr w:type="spellEnd"/>
+      <w:r>
+        <w:rPr>
+          <w:rFonts w:ascii="Noto Sans KR Light" w:eastAsia="Noto Sans KR Light" w:hAnsi="Noto Sans KR Light" w:cs="Noto Sans"/>
+          <w:sz w:val="20"/>
+          <w:szCs w:val="20"/>
+        </w:rPr>
+        <w:t xml:space="preserve"> &amp; 프롬프트 엔지니어링  </w:t>
       </w:r>
     </w:p>
     <w:p>
@@ -2438,43 +2642,133 @@
           <w:sz w:val="20"/>
           <w:szCs w:val="20"/>
         </w:rPr>
-        <w:t xml:space="preserve">     • webkitSpeechRecognition을 활용해 STT 구현  </w:t>
-      </w:r>
-    </w:p>
-    <w:p>
-      <w:pPr>
-        <w:spacing w:line="180" w:lineRule="auto"/>
-        <w:rPr>
-          <w:rFonts w:ascii="Noto Sans KR Light" w:eastAsia="Noto Sans KR Light" w:hAnsi="Noto Sans KR Light" w:cs="Noto Sans"/>
-          <w:sz w:val="20"/>
-          <w:szCs w:val="20"/>
-        </w:rPr>
-      </w:pPr>
-      <w:r>
-        <w:rPr>
-          <w:rFonts w:ascii="Noto Sans KR Light" w:eastAsia="Noto Sans KR Light" w:hAnsi="Noto Sans KR Light" w:cs="Noto Sans"/>
-          <w:sz w:val="20"/>
-          <w:szCs w:val="20"/>
-        </w:rPr>
-        <w:t xml:space="preserve">     • npm 패키지(keyword-extractor-korean, hanspell)로 키워드 추출 및 맞춤법 검사  </w:t>
-      </w:r>
-    </w:p>
-    <w:p>
-      <w:pPr>
-        <w:spacing w:line="180" w:lineRule="auto"/>
-        <w:rPr>
-          <w:rFonts w:ascii="Noto Sans KR Light" w:eastAsia="Noto Sans KR Light" w:hAnsi="Noto Sans KR Light" w:cs="Noto Sans"/>
-          <w:sz w:val="20"/>
-          <w:szCs w:val="20"/>
-        </w:rPr>
-      </w:pPr>
-      <w:r>
-        <w:rPr>
-          <w:rFonts w:ascii="Noto Sans KR Light" w:eastAsia="Noto Sans KR Light" w:hAnsi="Noto Sans KR Light" w:cs="Noto Sans"/>
-          <w:sz w:val="20"/>
-          <w:szCs w:val="20"/>
-        </w:rPr>
-        <w:t xml:space="preserve">     • OpenAI GPT API를 활용해 면접 답변 및 꼬리질문 자동 생성 (Prompt Engineering)  </w:t>
+        <w:t xml:space="preserve">     • </w:t>
+      </w:r>
+      <w:proofErr w:type="spellStart"/>
+      <w:r>
+        <w:rPr>
+          <w:rFonts w:ascii="Noto Sans KR Light" w:eastAsia="Noto Sans KR Light" w:hAnsi="Noto Sans KR Light" w:cs="Noto Sans"/>
+          <w:sz w:val="20"/>
+          <w:szCs w:val="20"/>
+        </w:rPr>
+        <w:t>webkitSpeechRecognition</w:t>
+      </w:r>
+      <w:proofErr w:type="spellEnd"/>
+      <w:r>
+        <w:rPr>
+          <w:rFonts w:ascii="Noto Sans KR Light" w:eastAsia="Noto Sans KR Light" w:hAnsi="Noto Sans KR Light" w:cs="Noto Sans"/>
+          <w:sz w:val="20"/>
+          <w:szCs w:val="20"/>
+        </w:rPr>
+        <w:t xml:space="preserve">을 활용해 STT 구현  </w:t>
+      </w:r>
+    </w:p>
+    <w:p>
+      <w:pPr>
+        <w:spacing w:line="180" w:lineRule="auto"/>
+        <w:rPr>
+          <w:rFonts w:ascii="Noto Sans KR Light" w:eastAsia="Noto Sans KR Light" w:hAnsi="Noto Sans KR Light" w:cs="Noto Sans"/>
+          <w:sz w:val="20"/>
+          <w:szCs w:val="20"/>
+        </w:rPr>
+      </w:pPr>
+      <w:r>
+        <w:rPr>
+          <w:rFonts w:ascii="Noto Sans KR Light" w:eastAsia="Noto Sans KR Light" w:hAnsi="Noto Sans KR Light" w:cs="Noto Sans"/>
+          <w:sz w:val="20"/>
+          <w:szCs w:val="20"/>
+        </w:rPr>
+        <w:t xml:space="preserve">     • </w:t>
+      </w:r>
+      <w:proofErr w:type="spellStart"/>
+      <w:r>
+        <w:rPr>
+          <w:rFonts w:ascii="Noto Sans KR Light" w:eastAsia="Noto Sans KR Light" w:hAnsi="Noto Sans KR Light" w:cs="Noto Sans"/>
+          <w:sz w:val="20"/>
+          <w:szCs w:val="20"/>
+        </w:rPr>
+        <w:t>npm</w:t>
+      </w:r>
+      <w:proofErr w:type="spellEnd"/>
+      <w:r>
+        <w:rPr>
+          <w:rFonts w:ascii="Noto Sans KR Light" w:eastAsia="Noto Sans KR Light" w:hAnsi="Noto Sans KR Light" w:cs="Noto Sans"/>
+          <w:sz w:val="20"/>
+          <w:szCs w:val="20"/>
+        </w:rPr>
+        <w:t xml:space="preserve"> 패키지(keyword-extractor-</w:t>
+      </w:r>
+      <w:proofErr w:type="spellStart"/>
+      <w:r>
+        <w:rPr>
+          <w:rFonts w:ascii="Noto Sans KR Light" w:eastAsia="Noto Sans KR Light" w:hAnsi="Noto Sans KR Light" w:cs="Noto Sans"/>
+          <w:sz w:val="20"/>
+          <w:szCs w:val="20"/>
+        </w:rPr>
+        <w:t>korean</w:t>
+      </w:r>
+      <w:proofErr w:type="spellEnd"/>
+      <w:r>
+        <w:rPr>
+          <w:rFonts w:ascii="Noto Sans KR Light" w:eastAsia="Noto Sans KR Light" w:hAnsi="Noto Sans KR Light" w:cs="Noto Sans"/>
+          <w:sz w:val="20"/>
+          <w:szCs w:val="20"/>
+        </w:rPr>
+        <w:t xml:space="preserve">, </w:t>
+      </w:r>
+      <w:proofErr w:type="spellStart"/>
+      <w:r>
+        <w:rPr>
+          <w:rFonts w:ascii="Noto Sans KR Light" w:eastAsia="Noto Sans KR Light" w:hAnsi="Noto Sans KR Light" w:cs="Noto Sans"/>
+          <w:sz w:val="20"/>
+          <w:szCs w:val="20"/>
+        </w:rPr>
+        <w:t>hanspell</w:t>
+      </w:r>
+      <w:proofErr w:type="spellEnd"/>
+      <w:r>
+        <w:rPr>
+          <w:rFonts w:ascii="Noto Sans KR Light" w:eastAsia="Noto Sans KR Light" w:hAnsi="Noto Sans KR Light" w:cs="Noto Sans"/>
+          <w:sz w:val="20"/>
+          <w:szCs w:val="20"/>
+        </w:rPr>
+        <w:t xml:space="preserve">)로 키워드 추출 및 맞춤법 검사  </w:t>
+      </w:r>
+    </w:p>
+    <w:p>
+      <w:pPr>
+        <w:spacing w:line="180" w:lineRule="auto"/>
+        <w:rPr>
+          <w:rFonts w:ascii="Noto Sans KR Light" w:eastAsia="Noto Sans KR Light" w:hAnsi="Noto Sans KR Light" w:cs="Noto Sans"/>
+          <w:sz w:val="20"/>
+          <w:szCs w:val="20"/>
+        </w:rPr>
+      </w:pPr>
+      <w:r>
+        <w:rPr>
+          <w:rFonts w:ascii="Noto Sans KR Light" w:eastAsia="Noto Sans KR Light" w:hAnsi="Noto Sans KR Light" w:cs="Noto Sans"/>
+          <w:sz w:val="20"/>
+          <w:szCs w:val="20"/>
+        </w:rPr>
+        <w:t xml:space="preserve">     • </w:t>
+      </w:r>
+      <w:proofErr w:type="spellStart"/>
+      <w:r>
+        <w:rPr>
+          <w:rFonts w:ascii="Noto Sans KR Light" w:eastAsia="Noto Sans KR Light" w:hAnsi="Noto Sans KR Light" w:cs="Noto Sans"/>
+          <w:sz w:val="20"/>
+          <w:szCs w:val="20"/>
+        </w:rPr>
+        <w:t>OpenAI</w:t>
+      </w:r>
+      <w:proofErr w:type="spellEnd"/>
+      <w:r>
+        <w:rPr>
+          <w:rFonts w:ascii="Noto Sans KR Light" w:eastAsia="Noto Sans KR Light" w:hAnsi="Noto Sans KR Light" w:cs="Noto Sans"/>
+          <w:sz w:val="20"/>
+          <w:szCs w:val="20"/>
+        </w:rPr>
+        <w:t xml:space="preserve"> GPT API를 활용해 면접 답변 및 꼬리질문 자동 생성 (Prompt Engineering)  </w:t>
       </w:r>
     </w:p>
     <w:p>
@@ -2588,7 +2882,21 @@
         <w:rPr>
           <w:rFonts w:ascii="Noto Sans KR" w:eastAsia="Noto Sans KR" w:hAnsi="Noto Sans KR" w:cs="Noto Sans"/>
         </w:rPr>
-        <w:t xml:space="preserve">6) RAG기반 챗봇 서비스 개발 및 배포(RAG-based Chatbot Service)  </w:t>
+        <w:t xml:space="preserve">6) RAG기반 </w:t>
+      </w:r>
+      <w:proofErr w:type="spellStart"/>
+      <w:r>
+        <w:rPr>
+          <w:rFonts w:ascii="Noto Sans KR" w:eastAsia="Noto Sans KR" w:hAnsi="Noto Sans KR" w:cs="Noto Sans"/>
+        </w:rPr>
+        <w:t>챗봇</w:t>
+      </w:r>
+      <w:proofErr w:type="spellEnd"/>
+      <w:r>
+        <w:rPr>
+          <w:rFonts w:ascii="Noto Sans KR" w:eastAsia="Noto Sans KR" w:hAnsi="Noto Sans KR" w:cs="Noto Sans"/>
+        </w:rPr>
+        <w:t xml:space="preserve"> 서비스 개발 및 배포(RAG-based Chatbot Service)  </w:t>
       </w:r>
     </w:p>
     <w:p>
@@ -2630,7 +2938,25 @@
           <w:sz w:val="20"/>
           <w:szCs w:val="20"/>
         </w:rPr>
-        <w:t xml:space="preserve">   - 역할: LangChain &amp; Upstage RAG 파이프라인  </w:t>
+        <w:t xml:space="preserve">   - 역할: </w:t>
+      </w:r>
+      <w:proofErr w:type="spellStart"/>
+      <w:r>
+        <w:rPr>
+          <w:rFonts w:ascii="Noto Sans KR Light" w:eastAsia="Noto Sans KR Light" w:hAnsi="Noto Sans KR Light" w:cs="Noto Sans"/>
+          <w:sz w:val="20"/>
+          <w:szCs w:val="20"/>
+        </w:rPr>
+        <w:t>LangChain</w:t>
+      </w:r>
+      <w:proofErr w:type="spellEnd"/>
+      <w:r>
+        <w:rPr>
+          <w:rFonts w:ascii="Noto Sans KR Light" w:eastAsia="Noto Sans KR Light" w:hAnsi="Noto Sans KR Light" w:cs="Noto Sans"/>
+          <w:sz w:val="20"/>
+          <w:szCs w:val="20"/>
+        </w:rPr>
+        <w:t xml:space="preserve"> &amp; Upstage RAG 파이프라인  </w:t>
       </w:r>
     </w:p>
     <w:p>
@@ -2666,7 +2992,43 @@
           <w:sz w:val="20"/>
           <w:szCs w:val="20"/>
         </w:rPr>
-        <w:t xml:space="preserve">     • LangChain과 Upstage RAG 파이프라인 구축 (UpstageEmbeddings 활용)  </w:t>
+        <w:t xml:space="preserve">     • </w:t>
+      </w:r>
+      <w:proofErr w:type="spellStart"/>
+      <w:r>
+        <w:rPr>
+          <w:rFonts w:ascii="Noto Sans KR Light" w:eastAsia="Noto Sans KR Light" w:hAnsi="Noto Sans KR Light" w:cs="Noto Sans"/>
+          <w:sz w:val="20"/>
+          <w:szCs w:val="20"/>
+        </w:rPr>
+        <w:t>LangChain</w:t>
+      </w:r>
+      <w:proofErr w:type="spellEnd"/>
+      <w:r>
+        <w:rPr>
+          <w:rFonts w:ascii="Noto Sans KR Light" w:eastAsia="Noto Sans KR Light" w:hAnsi="Noto Sans KR Light" w:cs="Noto Sans"/>
+          <w:sz w:val="20"/>
+          <w:szCs w:val="20"/>
+        </w:rPr>
+        <w:t>과 Upstage RAG 파이프라인 구축 (</w:t>
+      </w:r>
+      <w:proofErr w:type="spellStart"/>
+      <w:r>
+        <w:rPr>
+          <w:rFonts w:ascii="Noto Sans KR Light" w:eastAsia="Noto Sans KR Light" w:hAnsi="Noto Sans KR Light" w:cs="Noto Sans"/>
+          <w:sz w:val="20"/>
+          <w:szCs w:val="20"/>
+        </w:rPr>
+        <w:t>UpstageEmbeddings</w:t>
+      </w:r>
+      <w:proofErr w:type="spellEnd"/>
+      <w:r>
+        <w:rPr>
+          <w:rFonts w:ascii="Noto Sans KR Light" w:eastAsia="Noto Sans KR Light" w:hAnsi="Noto Sans KR Light" w:cs="Noto Sans"/>
+          <w:sz w:val="20"/>
+          <w:szCs w:val="20"/>
+        </w:rPr>
+        <w:t xml:space="preserve"> 활용)  </w:t>
       </w:r>
     </w:p>
     <w:p>
@@ -2809,7 +3171,49 @@
         <w:rPr>
           <w:rFonts w:ascii="Noto Sans KR" w:eastAsia="Noto Sans KR" w:hAnsi="Noto Sans KR" w:cs="Noto Sans"/>
         </w:rPr>
-        <w:t xml:space="preserve">7) 두봇(Dobot) 활용 프로젝트(Dobot Magician Project)  </w:t>
+        <w:t xml:space="preserve">7) </w:t>
+      </w:r>
+      <w:proofErr w:type="spellStart"/>
+      <w:r>
+        <w:rPr>
+          <w:rFonts w:ascii="Noto Sans KR" w:eastAsia="Noto Sans KR" w:hAnsi="Noto Sans KR" w:cs="Noto Sans"/>
+        </w:rPr>
+        <w:t>두봇</w:t>
+      </w:r>
+      <w:proofErr w:type="spellEnd"/>
+      <w:r>
+        <w:rPr>
+          <w:rFonts w:ascii="Noto Sans KR" w:eastAsia="Noto Sans KR" w:hAnsi="Noto Sans KR" w:cs="Noto Sans"/>
+        </w:rPr>
+        <w:t>(</w:t>
+      </w:r>
+      <w:proofErr w:type="spellStart"/>
+      <w:r>
+        <w:rPr>
+          <w:rFonts w:ascii="Noto Sans KR" w:eastAsia="Noto Sans KR" w:hAnsi="Noto Sans KR" w:cs="Noto Sans"/>
+        </w:rPr>
+        <w:t>Dobot</w:t>
+      </w:r>
+      <w:proofErr w:type="spellEnd"/>
+      <w:r>
+        <w:rPr>
+          <w:rFonts w:ascii="Noto Sans KR" w:eastAsia="Noto Sans KR" w:hAnsi="Noto Sans KR" w:cs="Noto Sans"/>
+        </w:rPr>
+        <w:t>) 활용 프로젝트(</w:t>
+      </w:r>
+      <w:proofErr w:type="spellStart"/>
+      <w:r>
+        <w:rPr>
+          <w:rFonts w:ascii="Noto Sans KR" w:eastAsia="Noto Sans KR" w:hAnsi="Noto Sans KR" w:cs="Noto Sans"/>
+        </w:rPr>
+        <w:t>Dobot</w:t>
+      </w:r>
+      <w:proofErr w:type="spellEnd"/>
+      <w:r>
+        <w:rPr>
+          <w:rFonts w:ascii="Noto Sans KR" w:eastAsia="Noto Sans KR" w:hAnsi="Noto Sans KR" w:cs="Noto Sans"/>
+        </w:rPr>
+        <w:t xml:space="preserve"> Magician Project)  </w:t>
       </w:r>
     </w:p>
     <w:p>
@@ -2897,25 +3301,79 @@
           <w:sz w:val="20"/>
           <w:szCs w:val="20"/>
         </w:rPr>
-        <w:t xml:space="preserve">     • Dobot을 ROS 환경에서 제어 (소켓 통신)  </w:t>
-      </w:r>
-    </w:p>
-    <w:p>
-      <w:pPr>
-        <w:spacing w:line="180" w:lineRule="auto"/>
-        <w:rPr>
-          <w:rFonts w:ascii="Noto Sans KR Light" w:eastAsia="Noto Sans KR Light" w:hAnsi="Noto Sans KR Light" w:cs="Noto Sans"/>
-          <w:sz w:val="20"/>
-          <w:szCs w:val="20"/>
-        </w:rPr>
-      </w:pPr>
-      <w:r>
-        <w:rPr>
-          <w:rFonts w:ascii="Noto Sans KR Light" w:eastAsia="Noto Sans KR Light" w:hAnsi="Noto Sans KR Light" w:cs="Noto Sans"/>
-          <w:sz w:val="20"/>
-          <w:szCs w:val="20"/>
-        </w:rPr>
-        <w:t xml:space="preserve">     • RoboDK와 Dobot 간 관절 각도 데이터 송수신 (Sim to Real to Sim)  </w:t>
+        <w:t xml:space="preserve">     • </w:t>
+      </w:r>
+      <w:proofErr w:type="spellStart"/>
+      <w:r>
+        <w:rPr>
+          <w:rFonts w:ascii="Noto Sans KR Light" w:eastAsia="Noto Sans KR Light" w:hAnsi="Noto Sans KR Light" w:cs="Noto Sans"/>
+          <w:sz w:val="20"/>
+          <w:szCs w:val="20"/>
+        </w:rPr>
+        <w:t>Dobot</w:t>
+      </w:r>
+      <w:proofErr w:type="spellEnd"/>
+      <w:r>
+        <w:rPr>
+          <w:rFonts w:ascii="Noto Sans KR Light" w:eastAsia="Noto Sans KR Light" w:hAnsi="Noto Sans KR Light" w:cs="Noto Sans"/>
+          <w:sz w:val="20"/>
+          <w:szCs w:val="20"/>
+        </w:rPr>
+        <w:t xml:space="preserve">을 ROS 환경에서 제어 (소켓 통신)  </w:t>
+      </w:r>
+    </w:p>
+    <w:p>
+      <w:pPr>
+        <w:spacing w:line="180" w:lineRule="auto"/>
+        <w:rPr>
+          <w:rFonts w:ascii="Noto Sans KR Light" w:eastAsia="Noto Sans KR Light" w:hAnsi="Noto Sans KR Light" w:cs="Noto Sans"/>
+          <w:sz w:val="20"/>
+          <w:szCs w:val="20"/>
+        </w:rPr>
+      </w:pPr>
+      <w:r>
+        <w:rPr>
+          <w:rFonts w:ascii="Noto Sans KR Light" w:eastAsia="Noto Sans KR Light" w:hAnsi="Noto Sans KR Light" w:cs="Noto Sans"/>
+          <w:sz w:val="20"/>
+          <w:szCs w:val="20"/>
+        </w:rPr>
+        <w:t xml:space="preserve">     • </w:t>
+      </w:r>
+      <w:proofErr w:type="spellStart"/>
+      <w:r>
+        <w:rPr>
+          <w:rFonts w:ascii="Noto Sans KR Light" w:eastAsia="Noto Sans KR Light" w:hAnsi="Noto Sans KR Light" w:cs="Noto Sans"/>
+          <w:sz w:val="20"/>
+          <w:szCs w:val="20"/>
+        </w:rPr>
+        <w:t>RoboDK</w:t>
+      </w:r>
+      <w:proofErr w:type="spellEnd"/>
+      <w:r>
+        <w:rPr>
+          <w:rFonts w:ascii="Noto Sans KR Light" w:eastAsia="Noto Sans KR Light" w:hAnsi="Noto Sans KR Light" w:cs="Noto Sans"/>
+          <w:sz w:val="20"/>
+          <w:szCs w:val="20"/>
+        </w:rPr>
+        <w:t xml:space="preserve">와 </w:t>
+      </w:r>
+      <w:proofErr w:type="spellStart"/>
+      <w:r>
+        <w:rPr>
+          <w:rFonts w:ascii="Noto Sans KR Light" w:eastAsia="Noto Sans KR Light" w:hAnsi="Noto Sans KR Light" w:cs="Noto Sans"/>
+          <w:sz w:val="20"/>
+          <w:szCs w:val="20"/>
+        </w:rPr>
+        <w:t>Dobot</w:t>
+      </w:r>
+      <w:proofErr w:type="spellEnd"/>
+      <w:r>
+        <w:rPr>
+          <w:rFonts w:ascii="Noto Sans KR Light" w:eastAsia="Noto Sans KR Light" w:hAnsi="Noto Sans KR Light" w:cs="Noto Sans"/>
+          <w:sz w:val="20"/>
+          <w:szCs w:val="20"/>
+        </w:rPr>
+        <w:t xml:space="preserve"> 간 관절 각도 데이터 송수신 (Sim to Real to Sim)  </w:t>
       </w:r>
     </w:p>
     <w:p>
@@ -3019,6 +3477,504 @@
       <w:pPr>
         <w:widowControl/>
         <w:suppressAutoHyphens w:val="0"/>
+        <w:spacing w:line="180" w:lineRule="auto"/>
+        <w:rPr>
+          <w:rFonts w:ascii="Noto Sans KR" w:eastAsia="Noto Sans KR" w:hAnsi="Noto Sans KR" w:cs="Noto Sans"/>
+        </w:rPr>
+      </w:pPr>
+      <w:r>
+        <w:rPr>
+          <w:rFonts w:ascii="Noto Sans KR" w:eastAsia="Noto Sans KR" w:hAnsi="Noto Sans KR" w:cs="Noto Sans"/>
+        </w:rPr>
+        <w:t>8</w:t>
+      </w:r>
+      <w:r>
+        <w:rPr>
+          <w:rFonts w:ascii="Noto Sans KR" w:eastAsia="Noto Sans KR" w:hAnsi="Noto Sans KR" w:cs="Noto Sans"/>
+        </w:rPr>
+        <w:t xml:space="preserve">) </w:t>
+      </w:r>
+      <w:r>
+        <w:rPr>
+          <w:rFonts w:ascii="Noto Sans KR" w:eastAsia="Noto Sans KR" w:hAnsi="Noto Sans KR" w:cs="Noto Sans" w:hint="eastAsia"/>
+        </w:rPr>
+        <w:t>무인</w:t>
+      </w:r>
+      <w:r>
+        <w:rPr>
+          <w:rFonts w:ascii="Noto Sans KR" w:eastAsia="Noto Sans KR" w:hAnsi="Noto Sans KR" w:cs="Noto Sans"/>
+        </w:rPr>
+        <w:t xml:space="preserve"> </w:t>
+      </w:r>
+      <w:r>
+        <w:rPr>
+          <w:rFonts w:ascii="Noto Sans KR" w:eastAsia="Noto Sans KR" w:hAnsi="Noto Sans KR" w:cs="Noto Sans" w:hint="eastAsia"/>
+        </w:rPr>
+        <w:t>경비</w:t>
+      </w:r>
+      <w:r>
+        <w:rPr>
+          <w:rFonts w:ascii="Noto Sans KR" w:eastAsia="Noto Sans KR" w:hAnsi="Noto Sans KR" w:cs="Noto Sans"/>
+        </w:rPr>
+        <w:t xml:space="preserve"> </w:t>
+      </w:r>
+      <w:r>
+        <w:rPr>
+          <w:rFonts w:ascii="Noto Sans KR" w:eastAsia="Noto Sans KR" w:hAnsi="Noto Sans KR" w:cs="Noto Sans" w:hint="eastAsia"/>
+        </w:rPr>
+        <w:t>로봇</w:t>
+      </w:r>
+      <w:r>
+        <w:rPr>
+          <w:rFonts w:ascii="Noto Sans KR" w:eastAsia="Noto Sans KR" w:hAnsi="Noto Sans KR" w:cs="Noto Sans"/>
+        </w:rPr>
+        <w:t xml:space="preserve"> </w:t>
+      </w:r>
+      <w:r>
+        <w:rPr>
+          <w:rFonts w:ascii="Noto Sans KR" w:eastAsia="Noto Sans KR" w:hAnsi="Noto Sans KR" w:cs="Noto Sans" w:hint="eastAsia"/>
+        </w:rPr>
+        <w:t>관제</w:t>
+      </w:r>
+      <w:r>
+        <w:rPr>
+          <w:rFonts w:ascii="Noto Sans KR" w:eastAsia="Noto Sans KR" w:hAnsi="Noto Sans KR" w:cs="Noto Sans"/>
+        </w:rPr>
+        <w:t xml:space="preserve"> </w:t>
+      </w:r>
+      <w:r>
+        <w:rPr>
+          <w:rFonts w:ascii="Noto Sans KR" w:eastAsia="Noto Sans KR" w:hAnsi="Noto Sans KR" w:cs="Noto Sans" w:hint="eastAsia"/>
+        </w:rPr>
+        <w:t>시스템</w:t>
+      </w:r>
+      <w:r>
+        <w:rPr>
+          <w:rFonts w:ascii="Noto Sans KR" w:eastAsia="Noto Sans KR" w:hAnsi="Noto Sans KR" w:cs="Noto Sans"/>
+        </w:rPr>
+        <w:t xml:space="preserve"> “ROBOCOP”</w:t>
+      </w:r>
+    </w:p>
+    <w:p>
+      <w:pPr>
+        <w:spacing w:line="180" w:lineRule="auto"/>
+        <w:rPr>
+          <w:rFonts w:ascii="Noto Sans KR Light" w:eastAsia="Noto Sans KR Light" w:hAnsi="Noto Sans KR Light" w:cs="Noto Sans"/>
+          <w:sz w:val="20"/>
+          <w:szCs w:val="20"/>
+        </w:rPr>
+      </w:pPr>
+      <w:r>
+        <w:rPr>
+          <w:rFonts w:ascii="Noto Sans KR Light" w:eastAsia="Noto Sans KR Light" w:hAnsi="Noto Sans KR Light" w:cs="Noto Sans"/>
+          <w:sz w:val="20"/>
+          <w:szCs w:val="20"/>
+        </w:rPr>
+        <w:t xml:space="preserve">   - 팀 구성: </w:t>
+      </w:r>
+      <w:r>
+        <w:rPr>
+          <w:rFonts w:ascii="Noto Sans KR Light" w:eastAsia="Noto Sans KR Light" w:hAnsi="Noto Sans KR Light" w:cs="Noto Sans"/>
+          <w:sz w:val="20"/>
+          <w:szCs w:val="20"/>
+        </w:rPr>
+        <w:t>6</w:t>
+      </w:r>
+    </w:p>
+    <w:p>
+      <w:pPr>
+        <w:spacing w:line="180" w:lineRule="auto"/>
+        <w:rPr>
+          <w:rFonts w:ascii="Noto Sans KR Light" w:eastAsia="Noto Sans KR Light" w:hAnsi="Noto Sans KR Light" w:cs="Noto Sans" w:hint="eastAsia"/>
+          <w:sz w:val="20"/>
+          <w:szCs w:val="20"/>
+        </w:rPr>
+      </w:pPr>
+      <w:r>
+        <w:rPr>
+          <w:rFonts w:ascii="Noto Sans KR Light" w:eastAsia="Noto Sans KR Light" w:hAnsi="Noto Sans KR Light" w:cs="Noto Sans"/>
+          <w:sz w:val="20"/>
+          <w:szCs w:val="20"/>
+        </w:rPr>
+        <w:t xml:space="preserve">   - 역할: </w:t>
+      </w:r>
+      <w:r>
+        <w:rPr>
+          <w:rFonts w:ascii="Noto Sans KR Light" w:eastAsia="Noto Sans KR Light" w:hAnsi="Noto Sans KR Light" w:cs="Noto Sans" w:hint="eastAsia"/>
+          <w:sz w:val="20"/>
+          <w:szCs w:val="20"/>
+        </w:rPr>
+        <w:t>시뮬레이션 상 로봇 자율주행 구현</w:t>
+      </w:r>
+    </w:p>
+    <w:p>
+      <w:pPr>
+        <w:spacing w:line="180" w:lineRule="auto"/>
+        <w:rPr>
+          <w:rFonts w:ascii="Noto Sans KR Light" w:eastAsia="Noto Sans KR Light" w:hAnsi="Noto Sans KR Light" w:cs="Noto Sans"/>
+          <w:sz w:val="20"/>
+          <w:szCs w:val="20"/>
+        </w:rPr>
+      </w:pPr>
+      <w:r>
+        <w:rPr>
+          <w:rFonts w:ascii="Noto Sans KR Light" w:eastAsia="Noto Sans KR Light" w:hAnsi="Noto Sans KR Light" w:cs="Noto Sans"/>
+          <w:sz w:val="20"/>
+          <w:szCs w:val="20"/>
+        </w:rPr>
+        <w:t xml:space="preserve">   - 세부 내용:</w:t>
+      </w:r>
+    </w:p>
+    <w:p>
+      <w:pPr>
+        <w:spacing w:line="180" w:lineRule="auto"/>
+        <w:rPr>
+          <w:rFonts w:ascii="Noto Sans KR Light" w:eastAsia="Noto Sans KR Light" w:hAnsi="Noto Sans KR Light" w:cs="Noto Sans" w:hint="eastAsia"/>
+          <w:sz w:val="20"/>
+          <w:szCs w:val="20"/>
+        </w:rPr>
+      </w:pPr>
+      <w:r>
+        <w:rPr>
+          <w:rFonts w:ascii="Noto Sans KR Light" w:eastAsia="Noto Sans KR Light" w:hAnsi="Noto Sans KR Light" w:cs="Noto Sans"/>
+          <w:sz w:val="20"/>
+          <w:szCs w:val="20"/>
+        </w:rPr>
+        <w:t xml:space="preserve">     • </w:t>
+      </w:r>
+      <w:r>
+        <w:rPr>
+          <w:rFonts w:ascii="Noto Sans KR Light" w:eastAsia="Noto Sans KR Light" w:hAnsi="Noto Sans KR Light" w:cs="Noto Sans" w:hint="eastAsia"/>
+          <w:sz w:val="20"/>
+          <w:szCs w:val="20"/>
+        </w:rPr>
+        <w:t>웹 소켓 통신 기반 로봇 데이터 송신 및 명령 수신</w:t>
+      </w:r>
+    </w:p>
+    <w:p>
+      <w:pPr>
+        <w:spacing w:line="180" w:lineRule="auto"/>
+        <w:rPr>
+          <w:rFonts w:ascii="Noto Sans KR Light" w:eastAsia="Noto Sans KR Light" w:hAnsi="Noto Sans KR Light" w:cs="Noto Sans"/>
+          <w:sz w:val="20"/>
+          <w:szCs w:val="20"/>
+        </w:rPr>
+      </w:pPr>
+      <w:r>
+        <w:rPr>
+          <w:rFonts w:ascii="Noto Sans KR Light" w:eastAsia="Noto Sans KR Light" w:hAnsi="Noto Sans KR Light" w:cs="Noto Sans"/>
+          <w:sz w:val="20"/>
+          <w:szCs w:val="20"/>
+        </w:rPr>
+        <w:t xml:space="preserve">     • </w:t>
+      </w:r>
+      <w:r>
+        <w:rPr>
+          <w:rFonts w:ascii="Noto Sans KR Light" w:eastAsia="Noto Sans KR Light" w:hAnsi="Noto Sans KR Light" w:cs="Noto Sans" w:hint="eastAsia"/>
+          <w:sz w:val="20"/>
+          <w:szCs w:val="20"/>
+        </w:rPr>
+        <w:t>로봇 웹 원격 조작</w:t>
+      </w:r>
+    </w:p>
+    <w:p>
+      <w:pPr>
+        <w:spacing w:line="180" w:lineRule="auto"/>
+        <w:rPr>
+          <w:rFonts w:ascii="Noto Sans KR Light" w:eastAsia="Noto Sans KR Light" w:hAnsi="Noto Sans KR Light" w:cs="Noto Sans" w:hint="eastAsia"/>
+          <w:sz w:val="20"/>
+          <w:szCs w:val="20"/>
+        </w:rPr>
+      </w:pPr>
+      <w:r>
+        <w:rPr>
+          <w:rFonts w:ascii="Noto Sans KR Light" w:eastAsia="Noto Sans KR Light" w:hAnsi="Noto Sans KR Light" w:cs="Noto Sans"/>
+          <w:sz w:val="20"/>
+          <w:szCs w:val="20"/>
+        </w:rPr>
+        <w:t xml:space="preserve">     • </w:t>
+      </w:r>
+      <w:r>
+        <w:rPr>
+          <w:rFonts w:ascii="Noto Sans KR Light" w:eastAsia="Noto Sans KR Light" w:hAnsi="Noto Sans KR Light" w:cs="Noto Sans" w:hint="eastAsia"/>
+          <w:sz w:val="20"/>
+          <w:szCs w:val="20"/>
+        </w:rPr>
+        <w:t xml:space="preserve">로봇의 현재 위치 기반 </w:t>
+      </w:r>
+      <w:r>
+        <w:rPr>
+          <w:rFonts w:ascii="Noto Sans KR Light" w:eastAsia="Noto Sans KR Light" w:hAnsi="Noto Sans KR Light" w:cs="Noto Sans"/>
+          <w:sz w:val="20"/>
+          <w:szCs w:val="20"/>
+        </w:rPr>
+        <w:t xml:space="preserve">Global map </w:t>
+      </w:r>
+      <w:r>
+        <w:rPr>
+          <w:rFonts w:ascii="Noto Sans KR Light" w:eastAsia="Noto Sans KR Light" w:hAnsi="Noto Sans KR Light" w:cs="Noto Sans" w:hint="eastAsia"/>
+          <w:sz w:val="20"/>
+          <w:szCs w:val="20"/>
+        </w:rPr>
+        <w:t>생성,</w:t>
+      </w:r>
+      <w:r>
+        <w:rPr>
+          <w:rFonts w:ascii="Noto Sans KR Light" w:eastAsia="Noto Sans KR Light" w:hAnsi="Noto Sans KR Light" w:cs="Noto Sans"/>
+          <w:sz w:val="20"/>
+          <w:szCs w:val="20"/>
+        </w:rPr>
+        <w:t xml:space="preserve"> heading </w:t>
+      </w:r>
+      <w:r>
+        <w:rPr>
+          <w:rFonts w:ascii="Noto Sans KR Light" w:eastAsia="Noto Sans KR Light" w:hAnsi="Noto Sans KR Light" w:cs="Noto Sans" w:hint="eastAsia"/>
+          <w:sz w:val="20"/>
+          <w:szCs w:val="20"/>
+        </w:rPr>
+        <w:t>발행</w:t>
+      </w:r>
+    </w:p>
+    <w:p>
+      <w:pPr>
+        <w:spacing w:line="180" w:lineRule="auto"/>
+        <w:rPr>
+          <w:rFonts w:ascii="Noto Sans KR Light" w:eastAsia="Noto Sans KR Light" w:hAnsi="Noto Sans KR Light" w:cs="Noto Sans" w:hint="eastAsia"/>
+          <w:sz w:val="20"/>
+          <w:szCs w:val="20"/>
+        </w:rPr>
+      </w:pPr>
+      <w:r>
+        <w:rPr>
+          <w:rFonts w:ascii="Noto Sans KR Light" w:eastAsia="Noto Sans KR Light" w:hAnsi="Noto Sans KR Light" w:cs="Noto Sans"/>
+          <w:sz w:val="20"/>
+          <w:szCs w:val="20"/>
+        </w:rPr>
+        <w:t xml:space="preserve">     • </w:t>
+      </w:r>
+      <w:r>
+        <w:rPr>
+          <w:rFonts w:ascii="Noto Sans KR Light" w:eastAsia="Noto Sans KR Light" w:hAnsi="Noto Sans KR Light" w:cs="Noto Sans"/>
+          <w:sz w:val="20"/>
+          <w:szCs w:val="20"/>
+        </w:rPr>
+        <w:t xml:space="preserve">3D Lidar </w:t>
+      </w:r>
+      <w:r>
+        <w:rPr>
+          <w:rFonts w:ascii="Noto Sans KR Light" w:eastAsia="Noto Sans KR Light" w:hAnsi="Noto Sans KR Light" w:cs="Noto Sans" w:hint="eastAsia"/>
+          <w:sz w:val="20"/>
+          <w:szCs w:val="20"/>
+        </w:rPr>
+        <w:t>기반 객체 인식</w:t>
+      </w:r>
+      <w:r>
+        <w:rPr>
+          <w:rFonts w:ascii="Noto Sans KR Light" w:eastAsia="Noto Sans KR Light" w:hAnsi="Noto Sans KR Light" w:cs="Noto Sans" w:hint="eastAsia"/>
+          <w:sz w:val="20"/>
+          <w:szCs w:val="20"/>
+        </w:rPr>
+        <w:t>,</w:t>
+      </w:r>
+      <w:r>
+        <w:rPr>
+          <w:rFonts w:ascii="Noto Sans KR Light" w:eastAsia="Noto Sans KR Light" w:hAnsi="Noto Sans KR Light" w:cs="Noto Sans"/>
+          <w:sz w:val="20"/>
+          <w:szCs w:val="20"/>
+        </w:rPr>
+        <w:t xml:space="preserve"> </w:t>
+      </w:r>
+      <w:r>
+        <w:rPr>
+          <w:rFonts w:ascii="Noto Sans KR Light" w:eastAsia="Noto Sans KR Light" w:hAnsi="Noto Sans KR Light" w:cs="Noto Sans" w:hint="eastAsia"/>
+          <w:sz w:val="20"/>
+          <w:szCs w:val="20"/>
+        </w:rPr>
+        <w:t>장애물 인식 시 비상정지 명령 하달</w:t>
+      </w:r>
+    </w:p>
+    <w:p>
+      <w:pPr>
+        <w:spacing w:line="180" w:lineRule="auto"/>
+        <w:rPr>
+          <w:rFonts w:ascii="Noto Sans KR Light" w:eastAsia="Noto Sans KR Light" w:hAnsi="Noto Sans KR Light" w:cs="Noto Sans"/>
+          <w:sz w:val="20"/>
+          <w:szCs w:val="20"/>
+        </w:rPr>
+      </w:pPr>
+      <w:r>
+        <w:rPr>
+          <w:rFonts w:ascii="Noto Sans KR Light" w:eastAsia="Noto Sans KR Light" w:hAnsi="Noto Sans KR Light" w:cs="Noto Sans"/>
+          <w:sz w:val="20"/>
+          <w:szCs w:val="20"/>
+        </w:rPr>
+        <w:t xml:space="preserve">     • </w:t>
+      </w:r>
+      <w:r>
+        <w:rPr>
+          <w:rFonts w:ascii="Noto Sans KR Light" w:eastAsia="Noto Sans KR Light" w:hAnsi="Noto Sans KR Light" w:cs="Noto Sans" w:hint="eastAsia"/>
+          <w:sz w:val="20"/>
+          <w:szCs w:val="20"/>
+        </w:rPr>
+        <w:t>A</w:t>
+      </w:r>
+      <w:r>
+        <w:rPr>
+          <w:rFonts w:ascii="Noto Sans KR Light" w:eastAsia="Noto Sans KR Light" w:hAnsi="Noto Sans KR Light" w:cs="Noto Sans"/>
+          <w:sz w:val="20"/>
+          <w:szCs w:val="20"/>
+        </w:rPr>
+        <w:t>*</w:t>
+      </w:r>
+      <w:r>
+        <w:rPr>
+          <w:rFonts w:ascii="Noto Sans KR Light" w:eastAsia="Noto Sans KR Light" w:hAnsi="Noto Sans KR Light" w:cs="Noto Sans" w:hint="eastAsia"/>
+          <w:sz w:val="20"/>
+          <w:szCs w:val="20"/>
+        </w:rPr>
+        <w:t xml:space="preserve">알고리즘 기반 </w:t>
+      </w:r>
+      <w:r>
+        <w:rPr>
+          <w:rFonts w:ascii="Noto Sans KR Light" w:eastAsia="Noto Sans KR Light" w:hAnsi="Noto Sans KR Light" w:cs="Noto Sans"/>
+          <w:sz w:val="20"/>
+          <w:szCs w:val="20"/>
+        </w:rPr>
+        <w:t>Global Path Planning</w:t>
+      </w:r>
+    </w:p>
+    <w:p>
+      <w:pPr>
+        <w:spacing w:line="180" w:lineRule="auto"/>
+        <w:rPr>
+          <w:rFonts w:ascii="Noto Sans KR Light" w:eastAsia="Noto Sans KR Light" w:hAnsi="Noto Sans KR Light" w:cs="Noto Sans" w:hint="eastAsia"/>
+          <w:sz w:val="20"/>
+          <w:szCs w:val="20"/>
+        </w:rPr>
+      </w:pPr>
+      <w:r>
+        <w:rPr>
+          <w:rFonts w:ascii="Noto Sans KR Light" w:eastAsia="Noto Sans KR Light" w:hAnsi="Noto Sans KR Light" w:cs="Noto Sans"/>
+          <w:sz w:val="20"/>
+          <w:szCs w:val="20"/>
+        </w:rPr>
+        <w:t xml:space="preserve">     •</w:t>
+      </w:r>
+      <w:r>
+        <w:rPr>
+          <w:rFonts w:ascii="Noto Sans KR Light" w:eastAsia="Noto Sans KR Light" w:hAnsi="Noto Sans KR Light" w:cs="Noto Sans"/>
+          <w:sz w:val="20"/>
+          <w:szCs w:val="20"/>
+        </w:rPr>
+        <w:t xml:space="preserve"> </w:t>
+      </w:r>
+      <w:r>
+        <w:rPr>
+          <w:rFonts w:ascii="Noto Sans KR Light" w:eastAsia="Noto Sans KR Light" w:hAnsi="Noto Sans KR Light" w:cs="Noto Sans" w:hint="eastAsia"/>
+          <w:sz w:val="20"/>
+          <w:szCs w:val="20"/>
+        </w:rPr>
+        <w:t>P</w:t>
+      </w:r>
+      <w:r>
+        <w:rPr>
+          <w:rFonts w:ascii="Noto Sans KR Light" w:eastAsia="Noto Sans KR Light" w:hAnsi="Noto Sans KR Light" w:cs="Noto Sans"/>
+          <w:sz w:val="20"/>
+          <w:szCs w:val="20"/>
+        </w:rPr>
+        <w:t xml:space="preserve">ure-Pursuit </w:t>
+      </w:r>
+      <w:r>
+        <w:rPr>
+          <w:rFonts w:ascii="Noto Sans KR Light" w:eastAsia="Noto Sans KR Light" w:hAnsi="Noto Sans KR Light" w:cs="Noto Sans" w:hint="eastAsia"/>
+          <w:sz w:val="20"/>
+          <w:szCs w:val="20"/>
+        </w:rPr>
+        <w:t>기반 로봇 주행 제어</w:t>
+      </w:r>
+    </w:p>
+    <w:p>
+      <w:pPr>
+        <w:spacing w:line="180" w:lineRule="auto"/>
+        <w:rPr>
+          <w:rFonts w:ascii="Noto Sans KR Light" w:eastAsia="Noto Sans KR Light" w:hAnsi="Noto Sans KR Light" w:cs="Noto Sans" w:hint="eastAsia"/>
+          <w:sz w:val="20"/>
+          <w:szCs w:val="20"/>
+        </w:rPr>
+      </w:pPr>
+      <w:r>
+        <w:rPr>
+          <w:rFonts w:ascii="Noto Sans KR Light" w:eastAsia="Noto Sans KR Light" w:hAnsi="Noto Sans KR Light" w:cs="Noto Sans"/>
+          <w:sz w:val="20"/>
+          <w:szCs w:val="20"/>
+        </w:rPr>
+        <w:t xml:space="preserve">     • </w:t>
+      </w:r>
+      <w:r>
+        <w:rPr>
+          <w:rFonts w:ascii="Noto Sans KR Light" w:eastAsia="Noto Sans KR Light" w:hAnsi="Noto Sans KR Light" w:cs="Noto Sans" w:hint="eastAsia"/>
+          <w:sz w:val="20"/>
+          <w:szCs w:val="20"/>
+        </w:rPr>
+        <w:t>C</w:t>
+      </w:r>
+      <w:r>
+        <w:rPr>
+          <w:rFonts w:ascii="Noto Sans KR Light" w:eastAsia="Noto Sans KR Light" w:hAnsi="Noto Sans KR Light" w:cs="Noto Sans"/>
+          <w:sz w:val="20"/>
+          <w:szCs w:val="20"/>
+        </w:rPr>
+        <w:t>ustom Topic message</w:t>
+      </w:r>
+      <w:r>
+        <w:rPr>
+          <w:rFonts w:ascii="Noto Sans KR Light" w:eastAsia="Noto Sans KR Light" w:hAnsi="Noto Sans KR Light" w:cs="Noto Sans" w:hint="eastAsia"/>
+          <w:sz w:val="20"/>
+          <w:szCs w:val="20"/>
+        </w:rPr>
+        <w:t xml:space="preserve">와 </w:t>
+      </w:r>
+      <w:r>
+        <w:rPr>
+          <w:rFonts w:ascii="Noto Sans KR Light" w:eastAsia="Noto Sans KR Light" w:hAnsi="Noto Sans KR Light" w:cs="Noto Sans"/>
+          <w:sz w:val="20"/>
+          <w:szCs w:val="20"/>
+        </w:rPr>
+        <w:t xml:space="preserve">Service </w:t>
+      </w:r>
+      <w:r>
+        <w:rPr>
+          <w:rFonts w:ascii="Noto Sans KR Light" w:eastAsia="Noto Sans KR Light" w:hAnsi="Noto Sans KR Light" w:cs="Noto Sans" w:hint="eastAsia"/>
+          <w:sz w:val="20"/>
+          <w:szCs w:val="20"/>
+        </w:rPr>
+        <w:t>활용 로봇 상태 제어</w:t>
+      </w:r>
+    </w:p>
+    <w:p>
+      <w:pPr>
+        <w:spacing w:line="180" w:lineRule="auto"/>
+        <w:rPr>
+          <w:rFonts w:ascii="Noto Sans KR Light" w:eastAsia="Noto Sans KR Light" w:hAnsi="Noto Sans KR Light" w:cs="Noto Sans" w:hint="eastAsia"/>
+          <w:sz w:val="20"/>
+          <w:szCs w:val="20"/>
+        </w:rPr>
+      </w:pPr>
+    </w:p>
+    <w:p>
+      <w:pPr>
+        <w:spacing w:line="180" w:lineRule="auto"/>
+        <w:rPr>
+          <w:rFonts w:ascii="Noto Sans KR Light" w:eastAsia="Noto Sans KR Light" w:hAnsi="Noto Sans KR Light" w:cs="Noto Sans"/>
+          <w:sz w:val="20"/>
+          <w:szCs w:val="20"/>
+        </w:rPr>
+      </w:pPr>
+    </w:p>
+    <w:p>
+      <w:pPr>
+        <w:widowControl/>
+        <w:suppressAutoHyphens w:val="0"/>
         <w:rPr>
           <w:rFonts w:ascii="Noto Sans" w:eastAsia="Noto Sans KR Light" w:hAnsi="Noto Sans" w:cs="Noto Sans"/>
         </w:rPr>
@@ -3087,6 +4043,7 @@
         </w:rPr>
         <w:t xml:space="preserve">. </w:t>
       </w:r>
+      <w:proofErr w:type="spellStart"/>
       <w:r>
         <w:rPr>
           <w:rFonts w:ascii="Noto Sans KR" w:eastAsia="Noto Sans KR" w:hAnsi="Noto Sans KR" w:cs="Noto Sans" w:hint="eastAsia"/>
@@ -3095,6 +4052,7 @@
         </w:rPr>
         <w:t>직업능력개발훈련교사</w:t>
       </w:r>
+      <w:proofErr w:type="spellEnd"/>
     </w:p>
     <w:p>
       <w:pPr>
@@ -4760,6 +5718,7 @@
     <w:lsdException w:name="HTML Sample" w:semiHidden="1" w:unhideWhenUsed="1"/>
     <w:lsdException w:name="HTML Typewriter" w:semiHidden="1" w:unhideWhenUsed="1"/>
     <w:lsdException w:name="HTML Variable" w:semiHidden="1" w:unhideWhenUsed="1"/>
+    <w:lsdException w:name="Normal Table" w:semiHidden="1" w:unhideWhenUsed="1"/>
     <w:lsdException w:name="annotation subject" w:semiHidden="1" w:unhideWhenUsed="1"/>
     <w:lsdException w:name="No List" w:semiHidden="1" w:unhideWhenUsed="1"/>
     <w:lsdException w:name="Outline List 1" w:semiHidden="1" w:unhideWhenUsed="1"/>
@@ -4802,8 +5761,11 @@
     <w:lsdException w:name="Table Contemporary" w:semiHidden="1" w:unhideWhenUsed="1"/>
     <w:lsdException w:name="Table Elegant" w:semiHidden="1" w:unhideWhenUsed="1"/>
     <w:lsdException w:name="Table Professional" w:semiHidden="1" w:unhideWhenUsed="1"/>
+    <w:lsdException w:name="Table Subtle 1" w:semiHidden="1" w:unhideWhenUsed="1"/>
     <w:lsdException w:name="Table Subtle 2" w:semiHidden="1" w:unhideWhenUsed="1"/>
     <w:lsdException w:name="Table Web 1" w:semiHidden="1" w:unhideWhenUsed="1"/>
+    <w:lsdException w:name="Table Web 2" w:semiHidden="1" w:unhideWhenUsed="1"/>
+    <w:lsdException w:name="Table Web 3" w:semiHidden="1" w:unhideWhenUsed="1"/>
     <w:lsdException w:name="Balloon Text" w:semiHidden="1" w:unhideWhenUsed="1"/>
     <w:lsdException w:name="Table Grid" w:uiPriority="39"/>
     <w:lsdException w:name="Table Theme" w:semiHidden="1" w:unhideWhenUsed="1"/>

</xml_diff>

<commit_message>
file upload, 한글 레쥬메 and English RESUME
</commit_message>
<xml_diff>
--- a/ShinHyeonhak_resume.docx
+++ b/ShinHyeonhak_resume.docx
@@ -3957,24 +3957,15 @@
       <w:pPr>
         <w:widowControl/>
         <w:suppressAutoHyphens w:val="0"/>
-        <w:spacing w:line="180" w:lineRule="auto"/>
-        <w:rPr>
-          <w:rFonts w:ascii="Noto Sans KR Light" w:eastAsia="Noto Sans KR Light" w:hAnsi="Noto Sans KR Light" w:cs="Noto Sans"/>
-          <w:sz w:val="20"/>
-          <w:szCs w:val="20"/>
-        </w:rPr>
-      </w:pPr>
-      <w:r>
-        <w:rPr>
-          <w:rFonts w:ascii="Noto Sans KR" w:eastAsia="Noto Sans KR" w:hAnsi="Noto Sans KR" w:cs="Noto Sans"/>
-        </w:rPr>
-        <w:t>9</w:t>
-      </w:r>
-      <w:r>
-        <w:rPr>
-          <w:rFonts w:ascii="Noto Sans KR" w:eastAsia="Noto Sans KR" w:hAnsi="Noto Sans KR" w:cs="Noto Sans"/>
-        </w:rPr>
-        <w:t xml:space="preserve">) </w:t>
+        <w:rPr>
+          <w:rFonts w:ascii="Noto Sans KR" w:eastAsia="Noto Sans KR" w:hAnsi="Noto Sans KR" w:cs="Noto Sans"/>
+        </w:rPr>
+      </w:pPr>
+      <w:r>
+        <w:rPr>
+          <w:rFonts w:ascii="Noto Sans KR" w:eastAsia="Noto Sans KR" w:hAnsi="Noto Sans KR" w:cs="Noto Sans"/>
+        </w:rPr>
+        <w:t xml:space="preserve">9) </w:t>
       </w:r>
       <w:r>
         <w:rPr>
@@ -4118,994 +4109,990 @@
         <w:rPr>
           <w:rFonts w:ascii="Noto Sans KR" w:eastAsia="Noto Sans KR" w:hAnsi="Noto Sans KR" w:cs="Noto Sans"/>
         </w:rPr>
-        <w:br/>
-      </w:r>
-      <w:r>
-        <w:rPr>
-          <w:rFonts w:ascii="Noto Sans KR Light" w:eastAsia="Noto Sans KR Light" w:hAnsi="Noto Sans KR Light" w:cs="Noto Sans"/>
-          <w:sz w:val="20"/>
-          <w:szCs w:val="20"/>
-        </w:rPr>
-        <w:t xml:space="preserve">   - 팀 구성: </w:t>
-      </w:r>
-      <w:r>
-        <w:rPr>
-          <w:rFonts w:ascii="Noto Sans KR Light" w:eastAsia="Noto Sans KR Light" w:hAnsi="Noto Sans KR Light" w:cs="Noto Sans"/>
-          <w:sz w:val="20"/>
-          <w:szCs w:val="20"/>
-        </w:rPr>
-        <w:t>6</w:t>
-      </w:r>
-    </w:p>
-    <w:p>
-      <w:pPr>
-        <w:spacing w:line="180" w:lineRule="auto"/>
-        <w:rPr>
-          <w:rFonts w:ascii="Noto Sans KR Light" w:eastAsia="Noto Sans KR Light" w:hAnsi="Noto Sans KR Light" w:cs="Noto Sans"/>
-          <w:sz w:val="20"/>
-          <w:szCs w:val="20"/>
-        </w:rPr>
-      </w:pPr>
-      <w:r>
-        <w:rPr>
-          <w:rFonts w:ascii="Noto Sans KR Light" w:eastAsia="Noto Sans KR Light" w:hAnsi="Noto Sans KR Light" w:cs="Noto Sans"/>
-          <w:sz w:val="20"/>
-          <w:szCs w:val="20"/>
-        </w:rPr>
-        <w:t xml:space="preserve">   - 역할: </w:t>
-      </w:r>
-      <w:r>
-        <w:rPr>
-          <w:rFonts w:ascii="Noto Sans KR Light" w:eastAsia="Noto Sans KR Light" w:hAnsi="Noto Sans KR Light" w:cs="Noto Sans" w:hint="eastAsia"/>
-          <w:sz w:val="20"/>
-          <w:szCs w:val="20"/>
-        </w:rPr>
-        <w:t>임베디드</w:t>
-      </w:r>
-      <w:r>
-        <w:rPr>
-          <w:rFonts w:ascii="Noto Sans KR Light" w:eastAsia="Noto Sans KR Light" w:hAnsi="Noto Sans KR Light" w:cs="Noto Sans"/>
-          <w:sz w:val="20"/>
-          <w:szCs w:val="20"/>
+        <w:t xml:space="preserve"> (</w:t>
+      </w:r>
+      <w:r>
+        <w:rPr>
+          <w:rFonts w:ascii="Noto Sans KR" w:eastAsia="Noto Sans KR" w:hAnsi="Noto Sans KR" w:cs="Noto Sans" w:hint="eastAsia"/>
+        </w:rPr>
+        <w:t>삼성전자</w:t>
+      </w:r>
+      <w:r>
+        <w:rPr>
+          <w:rFonts w:ascii="Noto Sans KR" w:eastAsia="Noto Sans KR" w:hAnsi="Noto Sans KR" w:cs="Noto Sans"/>
+        </w:rPr>
+        <w:t xml:space="preserve"> DA</w:t>
+      </w:r>
+      <w:r>
+        <w:rPr>
+          <w:rFonts w:ascii="Noto Sans KR" w:eastAsia="Noto Sans KR" w:hAnsi="Noto Sans KR" w:cs="Noto Sans" w:hint="eastAsia"/>
+        </w:rPr>
+        <w:t>사업부</w:t>
+      </w:r>
+      <w:r>
+        <w:rPr>
+          <w:rFonts w:ascii="Noto Sans KR" w:eastAsia="Noto Sans KR" w:hAnsi="Noto Sans KR" w:cs="Noto Sans"/>
         </w:rPr>
         <w:t xml:space="preserve"> </w:t>
       </w:r>
+      <w:r>
+        <w:rPr>
+          <w:rFonts w:ascii="Noto Sans KR" w:eastAsia="Noto Sans KR" w:hAnsi="Noto Sans KR" w:cs="Noto Sans" w:hint="eastAsia"/>
+        </w:rPr>
+        <w:t>연계프로젝트</w:t>
+      </w:r>
+      <w:r>
+        <w:rPr>
+          <w:rFonts w:ascii="Noto Sans KR" w:eastAsia="Noto Sans KR" w:hAnsi="Noto Sans KR" w:cs="Noto Sans"/>
+        </w:rPr>
+        <w:t xml:space="preserve"> ~</w:t>
+      </w:r>
       <w:proofErr w:type="spellStart"/>
       <w:r>
         <w:rPr>
-          <w:rFonts w:ascii="Noto Sans KR Light" w:eastAsia="Noto Sans KR Light" w:hAnsi="Noto Sans KR Light" w:cs="Noto Sans" w:hint="eastAsia"/>
-          <w:sz w:val="20"/>
-          <w:szCs w:val="20"/>
-        </w:rPr>
-        <w:t>온디바이스</w:t>
+          <w:rFonts w:ascii="Noto Sans KR" w:eastAsia="Noto Sans KR" w:hAnsi="Noto Sans KR" w:cs="Noto Sans"/>
+        </w:rPr>
+        <w:t>ing</w:t>
       </w:r>
       <w:proofErr w:type="spellEnd"/>
       <w:r>
         <w:rPr>
-          <w:rFonts w:ascii="Noto Sans KR Light" w:eastAsia="Noto Sans KR Light" w:hAnsi="Noto Sans KR Light" w:cs="Noto Sans"/>
-          <w:sz w:val="20"/>
-          <w:szCs w:val="20"/>
-        </w:rPr>
-        <w:t xml:space="preserve"> </w:t>
-      </w:r>
-      <w:r>
-        <w:rPr>
-          <w:rFonts w:ascii="Noto Sans KR Light" w:eastAsia="Noto Sans KR Light" w:hAnsi="Noto Sans KR Light" w:cs="Noto Sans" w:hint="eastAsia"/>
-          <w:sz w:val="20"/>
-          <w:szCs w:val="20"/>
-        </w:rPr>
-        <w:t>키워드</w:t>
-      </w:r>
-      <w:r>
-        <w:rPr>
-          <w:rFonts w:ascii="Noto Sans KR Light" w:eastAsia="Noto Sans KR Light" w:hAnsi="Noto Sans KR Light" w:cs="Noto Sans"/>
-          <w:sz w:val="20"/>
-          <w:szCs w:val="20"/>
-        </w:rPr>
-        <w:t xml:space="preserve"> </w:t>
-      </w:r>
-      <w:r>
-        <w:rPr>
-          <w:rFonts w:ascii="Noto Sans KR Light" w:eastAsia="Noto Sans KR Light" w:hAnsi="Noto Sans KR Light" w:cs="Noto Sans" w:hint="eastAsia"/>
-          <w:sz w:val="20"/>
-          <w:szCs w:val="20"/>
-        </w:rPr>
-        <w:t>인식</w:t>
-      </w:r>
-    </w:p>
-    <w:p>
-      <w:pPr>
-        <w:spacing w:line="180" w:lineRule="auto"/>
-        <w:rPr>
-          <w:rFonts w:ascii="Noto Sans KR Light" w:eastAsia="Noto Sans KR Light" w:hAnsi="Noto Sans KR Light" w:cs="Noto Sans"/>
-          <w:sz w:val="20"/>
-          <w:szCs w:val="20"/>
-        </w:rPr>
-      </w:pPr>
-      <w:r>
-        <w:rPr>
-          <w:rFonts w:ascii="Noto Sans KR Light" w:eastAsia="Noto Sans KR Light" w:hAnsi="Noto Sans KR Light" w:cs="Noto Sans"/>
-          <w:sz w:val="20"/>
-          <w:szCs w:val="20"/>
-        </w:rPr>
-        <w:t xml:space="preserve">   - 세부 내용:</w:t>
-      </w:r>
-    </w:p>
-    <w:p>
-      <w:pPr>
-        <w:spacing w:line="180" w:lineRule="auto"/>
-        <w:ind w:left="706"/>
-        <w:rPr>
-          <w:rFonts w:ascii="Noto Sans KR Light" w:eastAsia="Noto Sans KR Light" w:hAnsi="Noto Sans KR Light" w:cs="Noto Sans"/>
-          <w:sz w:val="20"/>
-          <w:szCs w:val="20"/>
-        </w:rPr>
-      </w:pPr>
-      <w:proofErr w:type="spellStart"/>
-      <w:r>
-        <w:rPr>
-          <w:rFonts w:ascii="Noto Sans KR Light" w:eastAsia="Noto Sans KR Light" w:hAnsi="Noto Sans KR Light" w:cs="Noto Sans" w:hint="eastAsia"/>
-          <w:sz w:val="20"/>
-          <w:szCs w:val="20"/>
-        </w:rPr>
-        <w:t>라즈베리파이</w:t>
-      </w:r>
-      <w:proofErr w:type="spellEnd"/>
-      <w:r>
-        <w:rPr>
-          <w:rFonts w:ascii="Noto Sans KR Light" w:eastAsia="Noto Sans KR Light" w:hAnsi="Noto Sans KR Light" w:cs="Noto Sans"/>
-          <w:sz w:val="20"/>
-          <w:szCs w:val="20"/>
-        </w:rPr>
-        <w:t>5</w:t>
-      </w:r>
-      <w:r>
-        <w:rPr>
-          <w:rFonts w:ascii="Noto Sans KR Light" w:eastAsia="Noto Sans KR Light" w:hAnsi="Noto Sans KR Light" w:cs="Noto Sans" w:hint="eastAsia"/>
-          <w:sz w:val="20"/>
-          <w:szCs w:val="20"/>
-        </w:rPr>
-        <w:t>에</w:t>
-      </w:r>
-      <w:r>
-        <w:rPr>
-          <w:rFonts w:ascii="Noto Sans KR Light" w:eastAsia="Noto Sans KR Light" w:hAnsi="Noto Sans KR Light" w:cs="Noto Sans"/>
-          <w:sz w:val="20"/>
-          <w:szCs w:val="20"/>
-        </w:rPr>
-        <w:t xml:space="preserve"> </w:t>
-      </w:r>
-      <w:r>
-        <w:rPr>
-          <w:rFonts w:ascii="Noto Sans KR Light" w:eastAsia="Noto Sans KR Light" w:hAnsi="Noto Sans KR Light" w:cs="Noto Sans" w:hint="eastAsia"/>
-          <w:sz w:val="20"/>
-          <w:szCs w:val="20"/>
-        </w:rPr>
-        <w:t>우분투</w:t>
-      </w:r>
-      <w:r>
-        <w:rPr>
-          <w:rFonts w:ascii="Noto Sans KR Light" w:eastAsia="Noto Sans KR Light" w:hAnsi="Noto Sans KR Light" w:cs="Noto Sans"/>
-          <w:sz w:val="20"/>
-          <w:szCs w:val="20"/>
-        </w:rPr>
-        <w:t xml:space="preserve"> 24.04 </w:t>
-      </w:r>
-      <w:r>
-        <w:rPr>
-          <w:rFonts w:ascii="Noto Sans KR Light" w:eastAsia="Noto Sans KR Light" w:hAnsi="Noto Sans KR Light" w:cs="Noto Sans" w:hint="eastAsia"/>
-          <w:sz w:val="20"/>
-          <w:szCs w:val="20"/>
-        </w:rPr>
-        <w:t>기반</w:t>
-      </w:r>
-      <w:r>
-        <w:rPr>
-          <w:rFonts w:ascii="Noto Sans KR Light" w:eastAsia="Noto Sans KR Light" w:hAnsi="Noto Sans KR Light" w:cs="Noto Sans"/>
-          <w:sz w:val="20"/>
-          <w:szCs w:val="20"/>
-        </w:rPr>
-        <w:t xml:space="preserve"> </w:t>
-      </w:r>
-      <w:proofErr w:type="spellStart"/>
-      <w:r>
-        <w:rPr>
-          <w:rFonts w:ascii="Noto Sans KR Light" w:eastAsia="Noto Sans KR Light" w:hAnsi="Noto Sans KR Light" w:cs="Noto Sans" w:hint="eastAsia"/>
-          <w:sz w:val="20"/>
-          <w:szCs w:val="20"/>
-        </w:rPr>
-        <w:t>도커</w:t>
-      </w:r>
-      <w:proofErr w:type="spellEnd"/>
-      <w:r>
-        <w:rPr>
-          <w:rFonts w:ascii="Noto Sans KR Light" w:eastAsia="Noto Sans KR Light" w:hAnsi="Noto Sans KR Light" w:cs="Noto Sans"/>
-          <w:sz w:val="20"/>
-          <w:szCs w:val="20"/>
-        </w:rPr>
-        <w:t xml:space="preserve"> </w:t>
-      </w:r>
-      <w:r>
-        <w:rPr>
-          <w:rFonts w:ascii="Noto Sans KR Light" w:eastAsia="Noto Sans KR Light" w:hAnsi="Noto Sans KR Light" w:cs="Noto Sans" w:hint="eastAsia"/>
-          <w:sz w:val="20"/>
-          <w:szCs w:val="20"/>
-        </w:rPr>
-        <w:t>컨테이너를</w:t>
-      </w:r>
-      <w:r>
-        <w:rPr>
-          <w:rFonts w:ascii="Noto Sans KR Light" w:eastAsia="Noto Sans KR Light" w:hAnsi="Noto Sans KR Light" w:cs="Noto Sans"/>
-          <w:sz w:val="20"/>
-          <w:szCs w:val="20"/>
-        </w:rPr>
-        <w:t xml:space="preserve"> </w:t>
-      </w:r>
-      <w:r>
-        <w:rPr>
-          <w:rFonts w:ascii="Noto Sans KR Light" w:eastAsia="Noto Sans KR Light" w:hAnsi="Noto Sans KR Light" w:cs="Noto Sans" w:hint="eastAsia"/>
-          <w:sz w:val="20"/>
-          <w:szCs w:val="20"/>
-        </w:rPr>
-        <w:t>구축</w:t>
-      </w:r>
-      <w:r>
-        <w:rPr>
-          <w:rFonts w:ascii="Noto Sans KR Light" w:eastAsia="Noto Sans KR Light" w:hAnsi="Noto Sans KR Light" w:cs="Noto Sans"/>
-          <w:sz w:val="20"/>
-          <w:szCs w:val="20"/>
-        </w:rPr>
-        <w:t xml:space="preserve"> </w:t>
-      </w:r>
-      <w:r>
-        <w:rPr>
-          <w:rFonts w:ascii="Noto Sans KR Light" w:eastAsia="Noto Sans KR Light" w:hAnsi="Noto Sans KR Light" w:cs="Noto Sans" w:hint="eastAsia"/>
-          <w:sz w:val="20"/>
-          <w:szCs w:val="20"/>
-        </w:rPr>
-        <w:t>및</w:t>
-      </w:r>
-      <w:r>
-        <w:rPr>
-          <w:rFonts w:ascii="Noto Sans KR Light" w:eastAsia="Noto Sans KR Light" w:hAnsi="Noto Sans KR Light" w:cs="Noto Sans"/>
-          <w:sz w:val="20"/>
-          <w:szCs w:val="20"/>
-        </w:rPr>
-        <w:t xml:space="preserve"> </w:t>
-      </w:r>
-      <w:r>
-        <w:rPr>
-          <w:rFonts w:ascii="Noto Sans KR Light" w:eastAsia="Noto Sans KR Light" w:hAnsi="Noto Sans KR Light" w:cs="Noto Sans" w:hint="eastAsia"/>
-          <w:sz w:val="20"/>
-          <w:szCs w:val="20"/>
-        </w:rPr>
-        <w:t>운영하여</w:t>
-      </w:r>
-      <w:r>
-        <w:rPr>
-          <w:rFonts w:ascii="Noto Sans KR Light" w:eastAsia="Noto Sans KR Light" w:hAnsi="Noto Sans KR Light" w:cs="Noto Sans"/>
-          <w:sz w:val="20"/>
-          <w:szCs w:val="20"/>
-        </w:rPr>
-        <w:t xml:space="preserve"> </w:t>
-      </w:r>
-      <w:r>
-        <w:rPr>
-          <w:rFonts w:ascii="Noto Sans KR Light" w:eastAsia="Noto Sans KR Light" w:hAnsi="Noto Sans KR Light" w:cs="Noto Sans" w:hint="eastAsia"/>
-          <w:sz w:val="20"/>
-          <w:szCs w:val="20"/>
-        </w:rPr>
-        <w:t>시스템</w:t>
-      </w:r>
-      <w:r>
-        <w:rPr>
-          <w:rFonts w:ascii="Noto Sans KR Light" w:eastAsia="Noto Sans KR Light" w:hAnsi="Noto Sans KR Light" w:cs="Noto Sans"/>
-          <w:sz w:val="20"/>
-          <w:szCs w:val="20"/>
-        </w:rPr>
-        <w:t xml:space="preserve"> </w:t>
-      </w:r>
-      <w:r>
-        <w:rPr>
-          <w:rFonts w:ascii="Noto Sans KR Light" w:eastAsia="Noto Sans KR Light" w:hAnsi="Noto Sans KR Light" w:cs="Noto Sans" w:hint="eastAsia"/>
-          <w:sz w:val="20"/>
-          <w:szCs w:val="20"/>
-        </w:rPr>
-        <w:t>이식성과</w:t>
-      </w:r>
-      <w:r>
-        <w:rPr>
-          <w:rFonts w:ascii="Noto Sans KR Light" w:eastAsia="Noto Sans KR Light" w:hAnsi="Noto Sans KR Light" w:cs="Noto Sans"/>
-          <w:sz w:val="20"/>
-          <w:szCs w:val="20"/>
-        </w:rPr>
-        <w:t xml:space="preserve"> </w:t>
-      </w:r>
-      <w:r>
-        <w:rPr>
-          <w:rFonts w:ascii="Noto Sans KR Light" w:eastAsia="Noto Sans KR Light" w:hAnsi="Noto Sans KR Light" w:cs="Noto Sans" w:hint="eastAsia"/>
-          <w:sz w:val="20"/>
-          <w:szCs w:val="20"/>
-        </w:rPr>
-        <w:t>확장성을</w:t>
-      </w:r>
-      <w:r>
-        <w:rPr>
-          <w:rFonts w:ascii="Noto Sans KR Light" w:eastAsia="Noto Sans KR Light" w:hAnsi="Noto Sans KR Light" w:cs="Noto Sans"/>
-          <w:sz w:val="20"/>
-          <w:szCs w:val="20"/>
-        </w:rPr>
-        <w:t xml:space="preserve"> </w:t>
-      </w:r>
-      <w:r>
-        <w:rPr>
-          <w:rFonts w:ascii="Noto Sans KR Light" w:eastAsia="Noto Sans KR Light" w:hAnsi="Noto Sans KR Light" w:cs="Noto Sans" w:hint="eastAsia"/>
-          <w:sz w:val="20"/>
-          <w:szCs w:val="20"/>
-        </w:rPr>
-        <w:t>확보하였습니다</w:t>
-      </w:r>
-      <w:r>
-        <w:rPr>
-          <w:rFonts w:ascii="Noto Sans KR Light" w:eastAsia="Noto Sans KR Light" w:hAnsi="Noto Sans KR Light" w:cs="Noto Sans"/>
-          <w:sz w:val="20"/>
-          <w:szCs w:val="20"/>
-        </w:rPr>
-        <w:t xml:space="preserve">. </w:t>
-      </w:r>
-      <w:r>
-        <w:rPr>
-          <w:rFonts w:ascii="Noto Sans KR Light" w:eastAsia="Noto Sans KR Light" w:hAnsi="Noto Sans KR Light" w:cs="Noto Sans" w:hint="eastAsia"/>
-          <w:sz w:val="20"/>
-          <w:szCs w:val="20"/>
-        </w:rPr>
-        <w:t>이</w:t>
-      </w:r>
-      <w:r>
-        <w:rPr>
-          <w:rFonts w:ascii="Noto Sans KR Light" w:eastAsia="Noto Sans KR Light" w:hAnsi="Noto Sans KR Light" w:cs="Noto Sans"/>
-          <w:sz w:val="20"/>
-          <w:szCs w:val="20"/>
-        </w:rPr>
-        <w:t xml:space="preserve"> </w:t>
-      </w:r>
-      <w:r>
-        <w:rPr>
-          <w:rFonts w:ascii="Noto Sans KR Light" w:eastAsia="Noto Sans KR Light" w:hAnsi="Noto Sans KR Light" w:cs="Noto Sans" w:hint="eastAsia"/>
-          <w:sz w:val="20"/>
-          <w:szCs w:val="20"/>
-        </w:rPr>
-        <w:t>컨테이너</w:t>
-      </w:r>
-      <w:r>
-        <w:rPr>
-          <w:rFonts w:ascii="Noto Sans KR Light" w:eastAsia="Noto Sans KR Light" w:hAnsi="Noto Sans KR Light" w:cs="Noto Sans"/>
-          <w:sz w:val="20"/>
-          <w:szCs w:val="20"/>
-        </w:rPr>
-        <w:t xml:space="preserve"> </w:t>
-      </w:r>
-      <w:r>
-        <w:rPr>
-          <w:rFonts w:ascii="Noto Sans KR Light" w:eastAsia="Noto Sans KR Light" w:hAnsi="Noto Sans KR Light" w:cs="Noto Sans" w:hint="eastAsia"/>
-          <w:sz w:val="20"/>
-          <w:szCs w:val="20"/>
-        </w:rPr>
-        <w:t>내에서</w:t>
-      </w:r>
-      <w:r>
-        <w:rPr>
-          <w:rFonts w:ascii="Noto Sans KR Light" w:eastAsia="Noto Sans KR Light" w:hAnsi="Noto Sans KR Light" w:cs="Noto Sans"/>
-          <w:sz w:val="20"/>
-          <w:szCs w:val="20"/>
-        </w:rPr>
-        <w:t xml:space="preserve"> Wakeup </w:t>
-      </w:r>
-      <w:r>
-        <w:rPr>
-          <w:rFonts w:ascii="Noto Sans KR Light" w:eastAsia="Noto Sans KR Light" w:hAnsi="Noto Sans KR Light" w:cs="Noto Sans" w:hint="eastAsia"/>
-          <w:sz w:val="20"/>
-          <w:szCs w:val="20"/>
-        </w:rPr>
-        <w:t>키워드</w:t>
-      </w:r>
-      <w:r>
-        <w:rPr>
-          <w:rFonts w:ascii="Noto Sans KR Light" w:eastAsia="Noto Sans KR Light" w:hAnsi="Noto Sans KR Light" w:cs="Noto Sans"/>
-          <w:sz w:val="20"/>
-          <w:szCs w:val="20"/>
-        </w:rPr>
-        <w:t xml:space="preserve"> </w:t>
-      </w:r>
-      <w:r>
-        <w:rPr>
-          <w:rFonts w:ascii="Noto Sans KR Light" w:eastAsia="Noto Sans KR Light" w:hAnsi="Noto Sans KR Light" w:cs="Noto Sans" w:hint="eastAsia"/>
-          <w:sz w:val="20"/>
-          <w:szCs w:val="20"/>
-        </w:rPr>
-        <w:t>인식</w:t>
-      </w:r>
-      <w:r>
-        <w:rPr>
-          <w:rFonts w:ascii="Noto Sans KR Light" w:eastAsia="Noto Sans KR Light" w:hAnsi="Noto Sans KR Light" w:cs="Noto Sans"/>
-          <w:sz w:val="20"/>
-          <w:szCs w:val="20"/>
-        </w:rPr>
-        <w:t xml:space="preserve"> </w:t>
-      </w:r>
-      <w:r>
-        <w:rPr>
-          <w:rFonts w:ascii="Noto Sans KR Light" w:eastAsia="Noto Sans KR Light" w:hAnsi="Noto Sans KR Light" w:cs="Noto Sans" w:hint="eastAsia"/>
-          <w:sz w:val="20"/>
-          <w:szCs w:val="20"/>
-        </w:rPr>
-        <w:t>모듈을</w:t>
-      </w:r>
-      <w:r>
-        <w:rPr>
-          <w:rFonts w:ascii="Noto Sans KR Light" w:eastAsia="Noto Sans KR Light" w:hAnsi="Noto Sans KR Light" w:cs="Noto Sans"/>
-          <w:sz w:val="20"/>
-          <w:szCs w:val="20"/>
-        </w:rPr>
-        <w:t xml:space="preserve"> </w:t>
-      </w:r>
-      <w:r>
-        <w:rPr>
-          <w:rFonts w:ascii="Noto Sans KR Light" w:eastAsia="Noto Sans KR Light" w:hAnsi="Noto Sans KR Light" w:cs="Noto Sans" w:hint="eastAsia"/>
-          <w:sz w:val="20"/>
-          <w:szCs w:val="20"/>
-        </w:rPr>
-        <w:t>구현하여</w:t>
-      </w:r>
-      <w:r>
-        <w:rPr>
-          <w:rFonts w:ascii="Noto Sans KR Light" w:eastAsia="Noto Sans KR Light" w:hAnsi="Noto Sans KR Light" w:cs="Noto Sans"/>
-          <w:sz w:val="20"/>
-          <w:szCs w:val="20"/>
-        </w:rPr>
-        <w:t xml:space="preserve"> </w:t>
-      </w:r>
-      <w:r>
-        <w:rPr>
-          <w:rFonts w:ascii="Noto Sans KR Light" w:eastAsia="Noto Sans KR Light" w:hAnsi="Noto Sans KR Light" w:cs="Noto Sans" w:hint="eastAsia"/>
-          <w:sz w:val="20"/>
-          <w:szCs w:val="20"/>
-        </w:rPr>
-        <w:t>사용자의</w:t>
-      </w:r>
-      <w:r>
-        <w:rPr>
-          <w:rFonts w:ascii="Noto Sans KR Light" w:eastAsia="Noto Sans KR Light" w:hAnsi="Noto Sans KR Light" w:cs="Noto Sans"/>
-          <w:sz w:val="20"/>
-          <w:szCs w:val="20"/>
-        </w:rPr>
-        <w:t xml:space="preserve"> </w:t>
-      </w:r>
-      <w:r>
-        <w:rPr>
-          <w:rFonts w:ascii="Noto Sans KR Light" w:eastAsia="Noto Sans KR Light" w:hAnsi="Noto Sans KR Light" w:cs="Noto Sans" w:hint="eastAsia"/>
-          <w:sz w:val="20"/>
-          <w:szCs w:val="20"/>
-        </w:rPr>
-        <w:t>음성</w:t>
-      </w:r>
-      <w:r>
-        <w:rPr>
-          <w:rFonts w:ascii="Noto Sans KR Light" w:eastAsia="Noto Sans KR Light" w:hAnsi="Noto Sans KR Light" w:cs="Noto Sans"/>
-          <w:sz w:val="20"/>
-          <w:szCs w:val="20"/>
-        </w:rPr>
-        <w:t xml:space="preserve"> </w:t>
-      </w:r>
-      <w:r>
-        <w:rPr>
-          <w:rFonts w:ascii="Noto Sans KR Light" w:eastAsia="Noto Sans KR Light" w:hAnsi="Noto Sans KR Light" w:cs="Noto Sans" w:hint="eastAsia"/>
-          <w:sz w:val="20"/>
-          <w:szCs w:val="20"/>
-        </w:rPr>
-        <w:t>명령어를</w:t>
-      </w:r>
-      <w:r>
-        <w:rPr>
-          <w:rFonts w:ascii="Noto Sans KR Light" w:eastAsia="Noto Sans KR Light" w:hAnsi="Noto Sans KR Light" w:cs="Noto Sans"/>
-          <w:sz w:val="20"/>
-          <w:szCs w:val="20"/>
-        </w:rPr>
-        <w:t xml:space="preserve"> </w:t>
-      </w:r>
-      <w:r>
-        <w:rPr>
-          <w:rFonts w:ascii="Noto Sans KR Light" w:eastAsia="Noto Sans KR Light" w:hAnsi="Noto Sans KR Light" w:cs="Noto Sans" w:hint="eastAsia"/>
-          <w:sz w:val="20"/>
-          <w:szCs w:val="20"/>
-        </w:rPr>
-        <w:t>실시간으로</w:t>
-      </w:r>
-      <w:r>
-        <w:rPr>
-          <w:rFonts w:ascii="Noto Sans KR Light" w:eastAsia="Noto Sans KR Light" w:hAnsi="Noto Sans KR Light" w:cs="Noto Sans"/>
-          <w:sz w:val="20"/>
-          <w:szCs w:val="20"/>
-        </w:rPr>
-        <w:t xml:space="preserve"> </w:t>
-      </w:r>
-      <w:r>
-        <w:rPr>
-          <w:rFonts w:ascii="Noto Sans KR Light" w:eastAsia="Noto Sans KR Light" w:hAnsi="Noto Sans KR Light" w:cs="Noto Sans" w:hint="eastAsia"/>
-          <w:sz w:val="20"/>
-          <w:szCs w:val="20"/>
-        </w:rPr>
-        <w:t>학습</w:t>
-      </w:r>
-      <w:r>
-        <w:rPr>
-          <w:rFonts w:ascii="Noto Sans KR Light" w:eastAsia="Noto Sans KR Light" w:hAnsi="Noto Sans KR Light" w:cs="Noto Sans"/>
-          <w:sz w:val="20"/>
-          <w:szCs w:val="20"/>
-        </w:rPr>
-        <w:t xml:space="preserve"> </w:t>
-      </w:r>
-      <w:r>
-        <w:rPr>
-          <w:rFonts w:ascii="Noto Sans KR Light" w:eastAsia="Noto Sans KR Light" w:hAnsi="Noto Sans KR Light" w:cs="Noto Sans" w:hint="eastAsia"/>
-          <w:sz w:val="20"/>
-          <w:szCs w:val="20"/>
-        </w:rPr>
-        <w:t>및</w:t>
-      </w:r>
-      <w:r>
-        <w:rPr>
-          <w:rFonts w:ascii="Noto Sans KR Light" w:eastAsia="Noto Sans KR Light" w:hAnsi="Noto Sans KR Light" w:cs="Noto Sans"/>
-          <w:sz w:val="20"/>
-          <w:szCs w:val="20"/>
-        </w:rPr>
-        <w:t xml:space="preserve"> </w:t>
-      </w:r>
-      <w:r>
-        <w:rPr>
-          <w:rFonts w:ascii="Noto Sans KR Light" w:eastAsia="Noto Sans KR Light" w:hAnsi="Noto Sans KR Light" w:cs="Noto Sans" w:hint="eastAsia"/>
-          <w:sz w:val="20"/>
-          <w:szCs w:val="20"/>
-        </w:rPr>
-        <w:t>처리하고</w:t>
-      </w:r>
-      <w:r>
-        <w:rPr>
-          <w:rFonts w:ascii="Noto Sans KR Light" w:eastAsia="Noto Sans KR Light" w:hAnsi="Noto Sans KR Light" w:cs="Noto Sans"/>
-          <w:sz w:val="20"/>
-          <w:szCs w:val="20"/>
-        </w:rPr>
-        <w:t xml:space="preserve">, </w:t>
-      </w:r>
-      <w:r>
-        <w:rPr>
-          <w:rFonts w:ascii="Noto Sans KR Light" w:eastAsia="Noto Sans KR Light" w:hAnsi="Noto Sans KR Light" w:cs="Noto Sans" w:hint="eastAsia"/>
-          <w:sz w:val="20"/>
-          <w:szCs w:val="20"/>
-        </w:rPr>
-        <w:t>키워드</w:t>
-      </w:r>
-      <w:r>
-        <w:rPr>
-          <w:rFonts w:ascii="Noto Sans KR Light" w:eastAsia="Noto Sans KR Light" w:hAnsi="Noto Sans KR Light" w:cs="Noto Sans"/>
-          <w:sz w:val="20"/>
-          <w:szCs w:val="20"/>
-        </w:rPr>
-        <w:t xml:space="preserve"> </w:t>
-      </w:r>
-      <w:r>
-        <w:rPr>
-          <w:rFonts w:ascii="Noto Sans KR Light" w:eastAsia="Noto Sans KR Light" w:hAnsi="Noto Sans KR Light" w:cs="Noto Sans" w:hint="eastAsia"/>
-          <w:sz w:val="20"/>
-          <w:szCs w:val="20"/>
-        </w:rPr>
-        <w:t>인식</w:t>
-      </w:r>
-      <w:r>
-        <w:rPr>
-          <w:rFonts w:ascii="Noto Sans KR Light" w:eastAsia="Noto Sans KR Light" w:hAnsi="Noto Sans KR Light" w:cs="Noto Sans"/>
-          <w:sz w:val="20"/>
-          <w:szCs w:val="20"/>
-        </w:rPr>
-        <w:t xml:space="preserve"> </w:t>
-      </w:r>
-      <w:r>
-        <w:rPr>
-          <w:rFonts w:ascii="Noto Sans KR Light" w:eastAsia="Noto Sans KR Light" w:hAnsi="Noto Sans KR Light" w:cs="Noto Sans" w:hint="eastAsia"/>
-          <w:sz w:val="20"/>
-          <w:szCs w:val="20"/>
-        </w:rPr>
-        <w:t>시</w:t>
-      </w:r>
-      <w:r>
-        <w:rPr>
-          <w:rFonts w:ascii="Noto Sans KR Light" w:eastAsia="Noto Sans KR Light" w:hAnsi="Noto Sans KR Light" w:cs="Noto Sans"/>
-          <w:sz w:val="20"/>
-          <w:szCs w:val="20"/>
-        </w:rPr>
-        <w:t xml:space="preserve"> </w:t>
-      </w:r>
-      <w:r>
-        <w:rPr>
-          <w:rFonts w:ascii="Noto Sans KR Light" w:eastAsia="Noto Sans KR Light" w:hAnsi="Noto Sans KR Light" w:cs="Noto Sans" w:hint="eastAsia"/>
-          <w:sz w:val="20"/>
-          <w:szCs w:val="20"/>
-        </w:rPr>
-        <w:t>즉시</w:t>
-      </w:r>
-      <w:r>
-        <w:rPr>
-          <w:rFonts w:ascii="Noto Sans KR Light" w:eastAsia="Noto Sans KR Light" w:hAnsi="Noto Sans KR Light" w:cs="Noto Sans"/>
-          <w:sz w:val="20"/>
-          <w:szCs w:val="20"/>
-        </w:rPr>
-        <w:t xml:space="preserve"> MQTT </w:t>
-      </w:r>
-      <w:r>
-        <w:rPr>
-          <w:rFonts w:ascii="Noto Sans KR Light" w:eastAsia="Noto Sans KR Light" w:hAnsi="Noto Sans KR Light" w:cs="Noto Sans" w:hint="eastAsia"/>
-          <w:sz w:val="20"/>
-          <w:szCs w:val="20"/>
-        </w:rPr>
-        <w:t>프로토콜을</w:t>
-      </w:r>
-      <w:r>
-        <w:rPr>
-          <w:rFonts w:ascii="Noto Sans KR Light" w:eastAsia="Noto Sans KR Light" w:hAnsi="Noto Sans KR Light" w:cs="Noto Sans"/>
-          <w:sz w:val="20"/>
-          <w:szCs w:val="20"/>
-        </w:rPr>
-        <w:t xml:space="preserve"> </w:t>
-      </w:r>
-      <w:r>
-        <w:rPr>
-          <w:rFonts w:ascii="Noto Sans KR Light" w:eastAsia="Noto Sans KR Light" w:hAnsi="Noto Sans KR Light" w:cs="Noto Sans" w:hint="eastAsia"/>
-          <w:sz w:val="20"/>
-          <w:szCs w:val="20"/>
-        </w:rPr>
-        <w:t>통해</w:t>
-      </w:r>
-      <w:r>
-        <w:rPr>
-          <w:rFonts w:ascii="Noto Sans KR Light" w:eastAsia="Noto Sans KR Light" w:hAnsi="Noto Sans KR Light" w:cs="Noto Sans"/>
-          <w:sz w:val="20"/>
-          <w:szCs w:val="20"/>
-        </w:rPr>
-        <w:t xml:space="preserve"> AP</w:t>
-      </w:r>
-      <w:r>
-        <w:rPr>
-          <w:rFonts w:ascii="Noto Sans KR Light" w:eastAsia="Noto Sans KR Light" w:hAnsi="Noto Sans KR Light" w:cs="Noto Sans" w:hint="eastAsia"/>
-          <w:sz w:val="20"/>
-          <w:szCs w:val="20"/>
-        </w:rPr>
-        <w:t>에</w:t>
-      </w:r>
-      <w:r>
-        <w:rPr>
-          <w:rFonts w:ascii="Noto Sans KR Light" w:eastAsia="Noto Sans KR Light" w:hAnsi="Noto Sans KR Light" w:cs="Noto Sans"/>
-          <w:sz w:val="20"/>
-          <w:szCs w:val="20"/>
-        </w:rPr>
-        <w:t xml:space="preserve"> </w:t>
-      </w:r>
-      <w:r>
-        <w:rPr>
-          <w:rFonts w:ascii="Noto Sans KR Light" w:eastAsia="Noto Sans KR Light" w:hAnsi="Noto Sans KR Light" w:cs="Noto Sans" w:hint="eastAsia"/>
-          <w:sz w:val="20"/>
-          <w:szCs w:val="20"/>
-        </w:rPr>
-        <w:t>음성</w:t>
-      </w:r>
-      <w:r>
-        <w:rPr>
-          <w:rFonts w:ascii="Noto Sans KR Light" w:eastAsia="Noto Sans KR Light" w:hAnsi="Noto Sans KR Light" w:cs="Noto Sans"/>
-          <w:sz w:val="20"/>
-          <w:szCs w:val="20"/>
-        </w:rPr>
-        <w:t xml:space="preserve"> </w:t>
-      </w:r>
-      <w:r>
-        <w:rPr>
-          <w:rFonts w:ascii="Noto Sans KR Light" w:eastAsia="Noto Sans KR Light" w:hAnsi="Noto Sans KR Light" w:cs="Noto Sans" w:hint="eastAsia"/>
-          <w:sz w:val="20"/>
-          <w:szCs w:val="20"/>
-        </w:rPr>
-        <w:t>데이터를</w:t>
-      </w:r>
-      <w:r>
-        <w:rPr>
-          <w:rFonts w:ascii="Noto Sans KR Light" w:eastAsia="Noto Sans KR Light" w:hAnsi="Noto Sans KR Light" w:cs="Noto Sans"/>
-          <w:sz w:val="20"/>
-          <w:szCs w:val="20"/>
-        </w:rPr>
-        <w:t xml:space="preserve"> </w:t>
-      </w:r>
-      <w:r>
-        <w:rPr>
-          <w:rFonts w:ascii="Noto Sans KR Light" w:eastAsia="Noto Sans KR Light" w:hAnsi="Noto Sans KR Light" w:cs="Noto Sans" w:hint="eastAsia"/>
-          <w:sz w:val="20"/>
-          <w:szCs w:val="20"/>
-        </w:rPr>
-        <w:t>전송하는</w:t>
-      </w:r>
-      <w:r>
-        <w:rPr>
-          <w:rFonts w:ascii="Noto Sans KR Light" w:eastAsia="Noto Sans KR Light" w:hAnsi="Noto Sans KR Light" w:cs="Noto Sans"/>
-          <w:sz w:val="20"/>
-          <w:szCs w:val="20"/>
-        </w:rPr>
-        <w:t xml:space="preserve"> </w:t>
-      </w:r>
-      <w:r>
-        <w:rPr>
-          <w:rFonts w:ascii="Noto Sans KR Light" w:eastAsia="Noto Sans KR Light" w:hAnsi="Noto Sans KR Light" w:cs="Noto Sans" w:hint="eastAsia"/>
-          <w:sz w:val="20"/>
-          <w:szCs w:val="20"/>
-        </w:rPr>
-        <w:t>기능을</w:t>
-      </w:r>
-      <w:r>
-        <w:rPr>
-          <w:rFonts w:ascii="Noto Sans KR Light" w:eastAsia="Noto Sans KR Light" w:hAnsi="Noto Sans KR Light" w:cs="Noto Sans"/>
-          <w:sz w:val="20"/>
-          <w:szCs w:val="20"/>
-        </w:rPr>
-        <w:t xml:space="preserve"> </w:t>
-      </w:r>
-      <w:r>
-        <w:rPr>
-          <w:rFonts w:ascii="Noto Sans KR Light" w:eastAsia="Noto Sans KR Light" w:hAnsi="Noto Sans KR Light" w:cs="Noto Sans" w:hint="eastAsia"/>
-          <w:sz w:val="20"/>
-          <w:szCs w:val="20"/>
-        </w:rPr>
-        <w:t>수행하고</w:t>
-      </w:r>
-      <w:r>
-        <w:rPr>
-          <w:rFonts w:ascii="Noto Sans KR Light" w:eastAsia="Noto Sans KR Light" w:hAnsi="Noto Sans KR Light" w:cs="Noto Sans"/>
-          <w:sz w:val="20"/>
-          <w:szCs w:val="20"/>
-        </w:rPr>
-        <w:t xml:space="preserve"> </w:t>
-      </w:r>
-      <w:r>
-        <w:rPr>
-          <w:rFonts w:ascii="Noto Sans KR Light" w:eastAsia="Noto Sans KR Light" w:hAnsi="Noto Sans KR Light" w:cs="Noto Sans" w:hint="eastAsia"/>
-          <w:sz w:val="20"/>
-          <w:szCs w:val="20"/>
-        </w:rPr>
-        <w:t>있습니다</w:t>
-      </w:r>
-      <w:r>
-        <w:rPr>
-          <w:rFonts w:ascii="Noto Sans KR Light" w:eastAsia="Noto Sans KR Light" w:hAnsi="Noto Sans KR Light" w:cs="Noto Sans"/>
-          <w:sz w:val="20"/>
-          <w:szCs w:val="20"/>
-        </w:rPr>
-        <w:t xml:space="preserve">. </w:t>
-      </w:r>
-      <w:r>
-        <w:rPr>
-          <w:rFonts w:ascii="Noto Sans KR Light" w:eastAsia="Noto Sans KR Light" w:hAnsi="Noto Sans KR Light" w:cs="Noto Sans" w:hint="eastAsia"/>
-          <w:sz w:val="20"/>
-          <w:szCs w:val="20"/>
-        </w:rPr>
-        <w:t>또한</w:t>
-      </w:r>
-      <w:r>
-        <w:rPr>
-          <w:rFonts w:ascii="Noto Sans KR Light" w:eastAsia="Noto Sans KR Light" w:hAnsi="Noto Sans KR Light" w:cs="Noto Sans"/>
-          <w:sz w:val="20"/>
-          <w:szCs w:val="20"/>
-        </w:rPr>
-        <w:t xml:space="preserve">, </w:t>
-      </w:r>
-      <w:proofErr w:type="spellStart"/>
-      <w:r>
-        <w:rPr>
-          <w:rFonts w:ascii="Noto Sans KR Light" w:eastAsia="Noto Sans KR Light" w:hAnsi="Noto Sans KR Light" w:cs="Noto Sans" w:hint="eastAsia"/>
-          <w:sz w:val="20"/>
-          <w:szCs w:val="20"/>
-        </w:rPr>
-        <w:t>도커</w:t>
-      </w:r>
-      <w:proofErr w:type="spellEnd"/>
-      <w:r>
-        <w:rPr>
-          <w:rFonts w:ascii="Noto Sans KR Light" w:eastAsia="Noto Sans KR Light" w:hAnsi="Noto Sans KR Light" w:cs="Noto Sans"/>
-          <w:sz w:val="20"/>
-          <w:szCs w:val="20"/>
-        </w:rPr>
-        <w:t xml:space="preserve"> </w:t>
-      </w:r>
-      <w:r>
-        <w:rPr>
-          <w:rFonts w:ascii="Noto Sans KR Light" w:eastAsia="Noto Sans KR Light" w:hAnsi="Noto Sans KR Light" w:cs="Noto Sans" w:hint="eastAsia"/>
-          <w:sz w:val="20"/>
-          <w:szCs w:val="20"/>
-        </w:rPr>
-        <w:t>컨테이너를</w:t>
-      </w:r>
-      <w:r>
-        <w:rPr>
-          <w:rFonts w:ascii="Noto Sans KR Light" w:eastAsia="Noto Sans KR Light" w:hAnsi="Noto Sans KR Light" w:cs="Noto Sans"/>
-          <w:sz w:val="20"/>
-          <w:szCs w:val="20"/>
-        </w:rPr>
-        <w:t xml:space="preserve"> </w:t>
-      </w:r>
-      <w:r>
-        <w:rPr>
-          <w:rFonts w:ascii="Noto Sans KR Light" w:eastAsia="Noto Sans KR Light" w:hAnsi="Noto Sans KR Light" w:cs="Noto Sans" w:hint="eastAsia"/>
-          <w:sz w:val="20"/>
-          <w:szCs w:val="20"/>
-        </w:rPr>
-        <w:t>통해</w:t>
-      </w:r>
-      <w:r>
-        <w:rPr>
-          <w:rFonts w:ascii="Noto Sans KR Light" w:eastAsia="Noto Sans KR Light" w:hAnsi="Noto Sans KR Light" w:cs="Noto Sans"/>
-          <w:sz w:val="20"/>
-          <w:szCs w:val="20"/>
-        </w:rPr>
-        <w:t xml:space="preserve"> </w:t>
-      </w:r>
-      <w:r>
-        <w:rPr>
-          <w:rFonts w:ascii="Noto Sans KR Light" w:eastAsia="Noto Sans KR Light" w:hAnsi="Noto Sans KR Light" w:cs="Noto Sans" w:hint="eastAsia"/>
-          <w:sz w:val="20"/>
-          <w:szCs w:val="20"/>
-        </w:rPr>
-        <w:t>다양한</w:t>
-      </w:r>
-      <w:r>
-        <w:rPr>
-          <w:rFonts w:ascii="Noto Sans KR Light" w:eastAsia="Noto Sans KR Light" w:hAnsi="Noto Sans KR Light" w:cs="Noto Sans"/>
-          <w:sz w:val="20"/>
-          <w:szCs w:val="20"/>
-        </w:rPr>
-        <w:t xml:space="preserve"> </w:t>
-      </w:r>
-      <w:r>
-        <w:rPr>
-          <w:rFonts w:ascii="Noto Sans KR Light" w:eastAsia="Noto Sans KR Light" w:hAnsi="Noto Sans KR Light" w:cs="Noto Sans" w:hint="eastAsia"/>
-          <w:sz w:val="20"/>
-          <w:szCs w:val="20"/>
-        </w:rPr>
-        <w:t>환경에서도</w:t>
-      </w:r>
-      <w:r>
-        <w:rPr>
-          <w:rFonts w:ascii="Noto Sans KR Light" w:eastAsia="Noto Sans KR Light" w:hAnsi="Noto Sans KR Light" w:cs="Noto Sans"/>
-          <w:sz w:val="20"/>
-          <w:szCs w:val="20"/>
-        </w:rPr>
-        <w:t xml:space="preserve"> </w:t>
-      </w:r>
-      <w:r>
-        <w:rPr>
-          <w:rFonts w:ascii="Noto Sans KR Light" w:eastAsia="Noto Sans KR Light" w:hAnsi="Noto Sans KR Light" w:cs="Noto Sans" w:hint="eastAsia"/>
-          <w:sz w:val="20"/>
-          <w:szCs w:val="20"/>
-        </w:rPr>
-        <w:t>안정적으로</w:t>
-      </w:r>
-      <w:r>
-        <w:rPr>
-          <w:rFonts w:ascii="Noto Sans KR Light" w:eastAsia="Noto Sans KR Light" w:hAnsi="Noto Sans KR Light" w:cs="Noto Sans"/>
-          <w:sz w:val="20"/>
-          <w:szCs w:val="20"/>
-        </w:rPr>
-        <w:t xml:space="preserve"> </w:t>
-      </w:r>
-      <w:r>
-        <w:rPr>
-          <w:rFonts w:ascii="Noto Sans KR Light" w:eastAsia="Noto Sans KR Light" w:hAnsi="Noto Sans KR Light" w:cs="Noto Sans" w:hint="eastAsia"/>
-          <w:sz w:val="20"/>
-          <w:szCs w:val="20"/>
-        </w:rPr>
-        <w:t>동작하도록</w:t>
-      </w:r>
-      <w:r>
-        <w:rPr>
-          <w:rFonts w:ascii="Noto Sans KR Light" w:eastAsia="Noto Sans KR Light" w:hAnsi="Noto Sans KR Light" w:cs="Noto Sans"/>
-          <w:sz w:val="20"/>
-          <w:szCs w:val="20"/>
-        </w:rPr>
-        <w:t xml:space="preserve"> </w:t>
-      </w:r>
-      <w:r>
-        <w:rPr>
-          <w:rFonts w:ascii="Noto Sans KR Light" w:eastAsia="Noto Sans KR Light" w:hAnsi="Noto Sans KR Light" w:cs="Noto Sans" w:hint="eastAsia"/>
-          <w:sz w:val="20"/>
-          <w:szCs w:val="20"/>
-        </w:rPr>
-        <w:t>하여</w:t>
-      </w:r>
-      <w:r>
-        <w:rPr>
-          <w:rFonts w:ascii="Noto Sans KR Light" w:eastAsia="Noto Sans KR Light" w:hAnsi="Noto Sans KR Light" w:cs="Noto Sans"/>
-          <w:sz w:val="20"/>
-          <w:szCs w:val="20"/>
-        </w:rPr>
-        <w:t xml:space="preserve">, </w:t>
-      </w:r>
-      <w:proofErr w:type="spellStart"/>
-      <w:r>
-        <w:rPr>
-          <w:rFonts w:ascii="Noto Sans KR Light" w:eastAsia="Noto Sans KR Light" w:hAnsi="Noto Sans KR Light" w:cs="Noto Sans" w:hint="eastAsia"/>
-          <w:sz w:val="20"/>
-          <w:szCs w:val="20"/>
-        </w:rPr>
-        <w:t>도커허브에</w:t>
-      </w:r>
-      <w:proofErr w:type="spellEnd"/>
-      <w:r>
-        <w:rPr>
-          <w:rFonts w:ascii="Noto Sans KR Light" w:eastAsia="Noto Sans KR Light" w:hAnsi="Noto Sans KR Light" w:cs="Noto Sans"/>
-          <w:sz w:val="20"/>
-          <w:szCs w:val="20"/>
-        </w:rPr>
-        <w:t xml:space="preserve"> </w:t>
-      </w:r>
-      <w:r>
-        <w:rPr>
-          <w:rFonts w:ascii="Noto Sans KR Light" w:eastAsia="Noto Sans KR Light" w:hAnsi="Noto Sans KR Light" w:cs="Noto Sans" w:hint="eastAsia"/>
-          <w:sz w:val="20"/>
-          <w:szCs w:val="20"/>
-        </w:rPr>
-        <w:t>추후</w:t>
-      </w:r>
-      <w:r>
-        <w:rPr>
-          <w:rFonts w:ascii="Noto Sans KR Light" w:eastAsia="Noto Sans KR Light" w:hAnsi="Noto Sans KR Light" w:cs="Noto Sans"/>
-          <w:sz w:val="20"/>
-          <w:szCs w:val="20"/>
-        </w:rPr>
-        <w:t xml:space="preserve"> </w:t>
-      </w:r>
-      <w:r>
-        <w:rPr>
-          <w:rFonts w:ascii="Noto Sans KR Light" w:eastAsia="Noto Sans KR Light" w:hAnsi="Noto Sans KR Light" w:cs="Noto Sans" w:hint="eastAsia"/>
-          <w:sz w:val="20"/>
-          <w:szCs w:val="20"/>
-        </w:rPr>
-        <w:t>배포</w:t>
-      </w:r>
-      <w:r>
-        <w:rPr>
-          <w:rFonts w:ascii="Noto Sans KR Light" w:eastAsia="Noto Sans KR Light" w:hAnsi="Noto Sans KR Light" w:cs="Noto Sans"/>
-          <w:sz w:val="20"/>
-          <w:szCs w:val="20"/>
-        </w:rPr>
-        <w:t xml:space="preserve"> </w:t>
-      </w:r>
-      <w:r>
-        <w:rPr>
-          <w:rFonts w:ascii="Noto Sans KR Light" w:eastAsia="Noto Sans KR Light" w:hAnsi="Noto Sans KR Light" w:cs="Noto Sans" w:hint="eastAsia"/>
-          <w:sz w:val="20"/>
-          <w:szCs w:val="20"/>
-        </w:rPr>
-        <w:t>예정입니다</w:t>
-      </w:r>
-      <w:r>
-        <w:rPr>
-          <w:rFonts w:ascii="Noto Sans KR Light" w:eastAsia="Noto Sans KR Light" w:hAnsi="Noto Sans KR Light" w:cs="Noto Sans"/>
-          <w:sz w:val="20"/>
-          <w:szCs w:val="20"/>
-        </w:rPr>
-        <w:t>.</w:t>
+          <w:rFonts w:ascii="Noto Sans KR" w:eastAsia="Noto Sans KR" w:hAnsi="Noto Sans KR" w:cs="Noto Sans"/>
+        </w:rPr>
+        <w:t xml:space="preserve">)  </w:t>
       </w:r>
     </w:p>
     <w:p>
       <w:pPr>
         <w:widowControl/>
         <w:suppressAutoHyphens w:val="0"/>
+        <w:ind w:leftChars="100" w:left="240"/>
+        <w:rPr>
+          <w:rFonts w:ascii="Noto Sans" w:eastAsia="Noto Sans KR" w:hAnsi="Noto Sans" w:cs="Noto Sans"/>
+          <w:sz w:val="20"/>
+          <w:szCs w:val="20"/>
+        </w:rPr>
+      </w:pPr>
+      <w:r>
+        <w:rPr>
+          <w:rFonts w:ascii="Noto Sans" w:eastAsia="Noto Sans KR" w:hAnsi="Noto Sans" w:cs="Noto Sans"/>
+          <w:sz w:val="20"/>
+          <w:szCs w:val="20"/>
+        </w:rPr>
+        <w:t xml:space="preserve">- </w:t>
+      </w:r>
+      <w:r>
+        <w:rPr>
+          <w:rFonts w:ascii="Noto Sans" w:eastAsia="Noto Sans KR" w:hAnsi="Noto Sans" w:cs="Noto Sans"/>
+          <w:sz w:val="20"/>
+          <w:szCs w:val="20"/>
+        </w:rPr>
+        <w:t>팀</w:t>
+      </w:r>
+      <w:r>
+        <w:rPr>
+          <w:rFonts w:ascii="Noto Sans" w:eastAsia="Noto Sans KR" w:hAnsi="Noto Sans" w:cs="Noto Sans"/>
+          <w:sz w:val="20"/>
+          <w:szCs w:val="20"/>
+        </w:rPr>
+        <w:t xml:space="preserve"> </w:t>
+      </w:r>
+      <w:r>
+        <w:rPr>
+          <w:rFonts w:ascii="Noto Sans" w:eastAsia="Noto Sans KR" w:hAnsi="Noto Sans" w:cs="Noto Sans"/>
+          <w:sz w:val="20"/>
+          <w:szCs w:val="20"/>
+        </w:rPr>
+        <w:t>구성</w:t>
+      </w:r>
+      <w:r>
+        <w:rPr>
+          <w:rFonts w:ascii="Noto Sans" w:eastAsia="Noto Sans KR" w:hAnsi="Noto Sans" w:cs="Noto Sans"/>
+          <w:sz w:val="20"/>
+          <w:szCs w:val="20"/>
+        </w:rPr>
+        <w:t xml:space="preserve">: 6  </w:t>
+      </w:r>
+    </w:p>
+    <w:p>
+      <w:pPr>
+        <w:widowControl/>
+        <w:suppressAutoHyphens w:val="0"/>
+        <w:ind w:leftChars="100" w:left="240"/>
+        <w:rPr>
+          <w:rFonts w:ascii="Noto Sans" w:eastAsia="Noto Sans KR" w:hAnsi="Noto Sans" w:cs="Noto Sans"/>
+          <w:sz w:val="20"/>
+          <w:szCs w:val="20"/>
+        </w:rPr>
+      </w:pPr>
+      <w:r>
+        <w:rPr>
+          <w:rFonts w:ascii="Noto Sans" w:eastAsia="Noto Sans KR" w:hAnsi="Noto Sans" w:cs="Noto Sans"/>
+          <w:sz w:val="20"/>
+          <w:szCs w:val="20"/>
+        </w:rPr>
+        <w:t xml:space="preserve">- </w:t>
+      </w:r>
+      <w:r>
+        <w:rPr>
+          <w:rFonts w:ascii="Noto Sans" w:eastAsia="Noto Sans KR" w:hAnsi="Noto Sans" w:cs="Noto Sans"/>
+          <w:sz w:val="20"/>
+          <w:szCs w:val="20"/>
+        </w:rPr>
+        <w:t>역할</w:t>
+      </w:r>
+      <w:r>
+        <w:rPr>
+          <w:rFonts w:ascii="Noto Sans" w:eastAsia="Noto Sans KR" w:hAnsi="Noto Sans" w:cs="Noto Sans"/>
+          <w:sz w:val="20"/>
+          <w:szCs w:val="20"/>
+        </w:rPr>
+        <w:t xml:space="preserve">: </w:t>
+      </w:r>
+      <w:r>
+        <w:rPr>
+          <w:rFonts w:ascii="Noto Sans" w:eastAsia="Noto Sans KR" w:hAnsi="Noto Sans" w:cs="Noto Sans"/>
+          <w:sz w:val="20"/>
+          <w:szCs w:val="20"/>
+        </w:rPr>
+        <w:t>임베디드</w:t>
+      </w:r>
+      <w:r>
+        <w:rPr>
+          <w:rFonts w:ascii="Noto Sans" w:eastAsia="Noto Sans KR" w:hAnsi="Noto Sans" w:cs="Noto Sans"/>
+          <w:sz w:val="20"/>
+          <w:szCs w:val="20"/>
+        </w:rPr>
+        <w:t xml:space="preserve"> </w:t>
+      </w:r>
+      <w:proofErr w:type="spellStart"/>
+      <w:r>
+        <w:rPr>
+          <w:rFonts w:ascii="Noto Sans" w:eastAsia="Noto Sans KR" w:hAnsi="Noto Sans" w:cs="Noto Sans"/>
+          <w:sz w:val="20"/>
+          <w:szCs w:val="20"/>
+        </w:rPr>
+        <w:t>온디바이스</w:t>
+      </w:r>
+      <w:proofErr w:type="spellEnd"/>
+      <w:r>
+        <w:rPr>
+          <w:rFonts w:ascii="Noto Sans" w:eastAsia="Noto Sans KR" w:hAnsi="Noto Sans" w:cs="Noto Sans"/>
+          <w:sz w:val="20"/>
+          <w:szCs w:val="20"/>
+        </w:rPr>
+        <w:t xml:space="preserve"> </w:t>
+      </w:r>
+      <w:r>
+        <w:rPr>
+          <w:rFonts w:ascii="Noto Sans" w:eastAsia="Noto Sans KR" w:hAnsi="Noto Sans" w:cs="Noto Sans"/>
+          <w:sz w:val="20"/>
+          <w:szCs w:val="20"/>
+        </w:rPr>
+        <w:t>키워드</w:t>
+      </w:r>
+      <w:r>
+        <w:rPr>
+          <w:rFonts w:ascii="Noto Sans" w:eastAsia="Noto Sans KR" w:hAnsi="Noto Sans" w:cs="Noto Sans"/>
+          <w:sz w:val="20"/>
+          <w:szCs w:val="20"/>
+        </w:rPr>
+        <w:t xml:space="preserve"> </w:t>
+      </w:r>
+      <w:r>
+        <w:rPr>
+          <w:rFonts w:ascii="Noto Sans" w:eastAsia="Noto Sans KR" w:hAnsi="Noto Sans" w:cs="Noto Sans"/>
+          <w:sz w:val="20"/>
+          <w:szCs w:val="20"/>
+        </w:rPr>
+        <w:t>인식</w:t>
+      </w:r>
+      <w:r>
+        <w:rPr>
+          <w:rFonts w:ascii="Noto Sans" w:eastAsia="Noto Sans KR" w:hAnsi="Noto Sans" w:cs="Noto Sans"/>
+          <w:sz w:val="20"/>
+          <w:szCs w:val="20"/>
+        </w:rPr>
+        <w:t xml:space="preserve">  </w:t>
+      </w:r>
+    </w:p>
+    <w:p>
+      <w:pPr>
+        <w:widowControl/>
+        <w:suppressAutoHyphens w:val="0"/>
+        <w:ind w:leftChars="100" w:left="240"/>
+        <w:rPr>
+          <w:rFonts w:ascii="Noto Sans" w:eastAsia="Noto Sans KR" w:hAnsi="Noto Sans" w:cs="Noto Sans"/>
+          <w:sz w:val="20"/>
+          <w:szCs w:val="20"/>
+        </w:rPr>
+      </w:pPr>
+      <w:r>
+        <w:rPr>
+          <w:rFonts w:ascii="Noto Sans" w:eastAsia="Noto Sans KR" w:hAnsi="Noto Sans" w:cs="Noto Sans"/>
+          <w:sz w:val="20"/>
+          <w:szCs w:val="20"/>
+        </w:rPr>
+        <w:t xml:space="preserve">- </w:t>
+      </w:r>
+      <w:r>
+        <w:rPr>
+          <w:rFonts w:ascii="Noto Sans" w:eastAsia="Noto Sans KR" w:hAnsi="Noto Sans" w:cs="Noto Sans"/>
+          <w:sz w:val="20"/>
+          <w:szCs w:val="20"/>
+        </w:rPr>
+        <w:t>세부</w:t>
+      </w:r>
+      <w:r>
+        <w:rPr>
+          <w:rFonts w:ascii="Noto Sans" w:eastAsia="Noto Sans KR" w:hAnsi="Noto Sans" w:cs="Noto Sans"/>
+          <w:sz w:val="20"/>
+          <w:szCs w:val="20"/>
+        </w:rPr>
+        <w:t xml:space="preserve"> </w:t>
+      </w:r>
+      <w:r>
+        <w:rPr>
+          <w:rFonts w:ascii="Noto Sans" w:eastAsia="Noto Sans KR" w:hAnsi="Noto Sans" w:cs="Noto Sans"/>
+          <w:sz w:val="20"/>
+          <w:szCs w:val="20"/>
+        </w:rPr>
+        <w:t>내용</w:t>
+      </w:r>
+      <w:r>
+        <w:rPr>
+          <w:rFonts w:ascii="Noto Sans" w:eastAsia="Noto Sans KR" w:hAnsi="Noto Sans" w:cs="Noto Sans"/>
+          <w:sz w:val="20"/>
+          <w:szCs w:val="20"/>
+        </w:rPr>
+        <w:t xml:space="preserve">:  </w:t>
+      </w:r>
+    </w:p>
+    <w:p>
+      <w:pPr>
+        <w:widowControl/>
+        <w:suppressAutoHyphens w:val="0"/>
+        <w:ind w:leftChars="100" w:left="240"/>
+        <w:rPr>
+          <w:rFonts w:ascii="Noto Sans" w:eastAsia="Noto Sans KR" w:hAnsi="Noto Sans" w:cs="Noto Sans"/>
+          <w:sz w:val="20"/>
+          <w:szCs w:val="20"/>
+        </w:rPr>
+      </w:pPr>
+      <w:r>
+        <w:rPr>
+          <w:rFonts w:ascii="Noto Sans" w:eastAsia="Noto Sans KR" w:hAnsi="Noto Sans" w:cs="Noto Sans"/>
+          <w:sz w:val="20"/>
+          <w:szCs w:val="20"/>
+        </w:rPr>
+        <w:t xml:space="preserve">  • </w:t>
+      </w:r>
+      <w:proofErr w:type="spellStart"/>
+      <w:r>
+        <w:rPr>
+          <w:rFonts w:ascii="Noto Sans" w:eastAsia="Noto Sans KR" w:hAnsi="Noto Sans" w:cs="Noto Sans"/>
+          <w:sz w:val="20"/>
+          <w:szCs w:val="20"/>
+        </w:rPr>
+        <w:t>라즈베리파이</w:t>
+      </w:r>
+      <w:proofErr w:type="spellEnd"/>
+      <w:r>
+        <w:rPr>
+          <w:rFonts w:ascii="Noto Sans" w:eastAsia="Noto Sans KR" w:hAnsi="Noto Sans" w:cs="Noto Sans"/>
+          <w:sz w:val="20"/>
+          <w:szCs w:val="20"/>
+        </w:rPr>
+        <w:t>5(</w:t>
+      </w:r>
+      <w:r>
+        <w:rPr>
+          <w:rFonts w:ascii="Noto Sans" w:eastAsia="Noto Sans KR" w:hAnsi="Noto Sans" w:cs="Noto Sans"/>
+          <w:sz w:val="20"/>
+          <w:szCs w:val="20"/>
+        </w:rPr>
+        <w:t>우분투</w:t>
+      </w:r>
+      <w:r>
+        <w:rPr>
+          <w:rFonts w:ascii="Noto Sans" w:eastAsia="Noto Sans KR" w:hAnsi="Noto Sans" w:cs="Noto Sans"/>
+          <w:sz w:val="20"/>
+          <w:szCs w:val="20"/>
+        </w:rPr>
+        <w:t xml:space="preserve"> 24.04) </w:t>
+      </w:r>
+      <w:r>
+        <w:rPr>
+          <w:rFonts w:ascii="Noto Sans" w:eastAsia="Noto Sans KR" w:hAnsi="Noto Sans" w:cs="Noto Sans"/>
+          <w:sz w:val="20"/>
+          <w:szCs w:val="20"/>
+        </w:rPr>
+        <w:t>기반</w:t>
+      </w:r>
+      <w:r>
+        <w:rPr>
+          <w:rFonts w:ascii="Noto Sans" w:eastAsia="Noto Sans KR" w:hAnsi="Noto Sans" w:cs="Noto Sans"/>
+          <w:sz w:val="20"/>
+          <w:szCs w:val="20"/>
+        </w:rPr>
+        <w:t xml:space="preserve"> </w:t>
+      </w:r>
+      <w:proofErr w:type="spellStart"/>
+      <w:r>
+        <w:rPr>
+          <w:rFonts w:ascii="Noto Sans" w:eastAsia="Noto Sans KR" w:hAnsi="Noto Sans" w:cs="Noto Sans"/>
+          <w:sz w:val="20"/>
+          <w:szCs w:val="20"/>
+        </w:rPr>
+        <w:t>도커</w:t>
+      </w:r>
+      <w:proofErr w:type="spellEnd"/>
+      <w:r>
+        <w:rPr>
+          <w:rFonts w:ascii="Noto Sans" w:eastAsia="Noto Sans KR" w:hAnsi="Noto Sans" w:cs="Noto Sans"/>
+          <w:sz w:val="20"/>
+          <w:szCs w:val="20"/>
+        </w:rPr>
+        <w:t xml:space="preserve"> </w:t>
+      </w:r>
+      <w:r>
+        <w:rPr>
+          <w:rFonts w:ascii="Noto Sans" w:eastAsia="Noto Sans KR" w:hAnsi="Noto Sans" w:cs="Noto Sans"/>
+          <w:sz w:val="20"/>
+          <w:szCs w:val="20"/>
+        </w:rPr>
+        <w:t>컨테이너</w:t>
+      </w:r>
+      <w:r>
+        <w:rPr>
+          <w:rFonts w:ascii="Noto Sans" w:eastAsia="Noto Sans KR" w:hAnsi="Noto Sans" w:cs="Noto Sans"/>
+          <w:sz w:val="20"/>
+          <w:szCs w:val="20"/>
+        </w:rPr>
+        <w:t xml:space="preserve"> </w:t>
+      </w:r>
+      <w:r>
+        <w:rPr>
+          <w:rFonts w:ascii="Noto Sans" w:eastAsia="Noto Sans KR" w:hAnsi="Noto Sans" w:cs="Noto Sans"/>
+          <w:sz w:val="20"/>
+          <w:szCs w:val="20"/>
+        </w:rPr>
+        <w:t>환경</w:t>
+      </w:r>
+      <w:r>
+        <w:rPr>
+          <w:rFonts w:ascii="Noto Sans" w:eastAsia="Noto Sans KR" w:hAnsi="Noto Sans" w:cs="Noto Sans"/>
+          <w:sz w:val="20"/>
+          <w:szCs w:val="20"/>
+        </w:rPr>
+        <w:t xml:space="preserve"> </w:t>
+      </w:r>
+      <w:r>
+        <w:rPr>
+          <w:rFonts w:ascii="Noto Sans" w:eastAsia="Noto Sans KR" w:hAnsi="Noto Sans" w:cs="Noto Sans"/>
+          <w:sz w:val="20"/>
+          <w:szCs w:val="20"/>
+        </w:rPr>
+        <w:t>구축</w:t>
+      </w:r>
+      <w:r>
+        <w:rPr>
+          <w:rFonts w:ascii="Noto Sans" w:eastAsia="Noto Sans KR" w:hAnsi="Noto Sans" w:cs="Noto Sans"/>
+          <w:sz w:val="20"/>
+          <w:szCs w:val="20"/>
+        </w:rPr>
+        <w:t xml:space="preserve"> </w:t>
+      </w:r>
+      <w:r>
+        <w:rPr>
+          <w:rFonts w:ascii="Noto Sans" w:eastAsia="Noto Sans KR" w:hAnsi="Noto Sans" w:cs="Noto Sans"/>
+          <w:sz w:val="20"/>
+          <w:szCs w:val="20"/>
+        </w:rPr>
+        <w:t>및</w:t>
+      </w:r>
+      <w:r>
+        <w:rPr>
+          <w:rFonts w:ascii="Noto Sans" w:eastAsia="Noto Sans KR" w:hAnsi="Noto Sans" w:cs="Noto Sans"/>
+          <w:sz w:val="20"/>
+          <w:szCs w:val="20"/>
+        </w:rPr>
+        <w:t xml:space="preserve"> </w:t>
+      </w:r>
+      <w:r>
+        <w:rPr>
+          <w:rFonts w:ascii="Noto Sans" w:eastAsia="Noto Sans KR" w:hAnsi="Noto Sans" w:cs="Noto Sans"/>
+          <w:sz w:val="20"/>
+          <w:szCs w:val="20"/>
+        </w:rPr>
+        <w:t>운영</w:t>
+      </w:r>
+      <w:r>
+        <w:rPr>
+          <w:rFonts w:ascii="Noto Sans" w:eastAsia="Noto Sans KR" w:hAnsi="Noto Sans" w:cs="Noto Sans"/>
+          <w:sz w:val="20"/>
+          <w:szCs w:val="20"/>
+        </w:rPr>
+        <w:t xml:space="preserve">  </w:t>
+      </w:r>
+    </w:p>
+    <w:p>
+      <w:pPr>
+        <w:widowControl/>
+        <w:suppressAutoHyphens w:val="0"/>
+        <w:ind w:leftChars="100" w:left="240"/>
+        <w:rPr>
+          <w:rFonts w:ascii="Noto Sans" w:eastAsia="Noto Sans KR" w:hAnsi="Noto Sans" w:cs="Noto Sans"/>
+          <w:sz w:val="20"/>
+          <w:szCs w:val="20"/>
+        </w:rPr>
+      </w:pPr>
+      <w:r>
+        <w:rPr>
+          <w:rFonts w:ascii="Noto Sans" w:eastAsia="Noto Sans KR" w:hAnsi="Noto Sans" w:cs="Noto Sans"/>
+          <w:sz w:val="20"/>
+          <w:szCs w:val="20"/>
+        </w:rPr>
+        <w:t xml:space="preserve">  • Wakeup </w:t>
+      </w:r>
+      <w:r>
+        <w:rPr>
+          <w:rFonts w:ascii="Noto Sans" w:eastAsia="Noto Sans KR" w:hAnsi="Noto Sans" w:cs="Noto Sans"/>
+          <w:sz w:val="20"/>
+          <w:szCs w:val="20"/>
+        </w:rPr>
+        <w:t>키워드</w:t>
+      </w:r>
+      <w:r>
+        <w:rPr>
+          <w:rFonts w:ascii="Noto Sans" w:eastAsia="Noto Sans KR" w:hAnsi="Noto Sans" w:cs="Noto Sans"/>
+          <w:sz w:val="20"/>
+          <w:szCs w:val="20"/>
+        </w:rPr>
+        <w:t xml:space="preserve"> </w:t>
+      </w:r>
+      <w:r>
+        <w:rPr>
+          <w:rFonts w:ascii="Noto Sans" w:eastAsia="Noto Sans KR" w:hAnsi="Noto Sans" w:cs="Noto Sans"/>
+          <w:sz w:val="20"/>
+          <w:szCs w:val="20"/>
+        </w:rPr>
+        <w:t>인식</w:t>
+      </w:r>
+      <w:r>
+        <w:rPr>
+          <w:rFonts w:ascii="Noto Sans" w:eastAsia="Noto Sans KR" w:hAnsi="Noto Sans" w:cs="Noto Sans"/>
+          <w:sz w:val="20"/>
+          <w:szCs w:val="20"/>
+        </w:rPr>
+        <w:t xml:space="preserve"> </w:t>
+      </w:r>
+      <w:r>
+        <w:rPr>
+          <w:rFonts w:ascii="Noto Sans" w:eastAsia="Noto Sans KR" w:hAnsi="Noto Sans" w:cs="Noto Sans"/>
+          <w:sz w:val="20"/>
+          <w:szCs w:val="20"/>
+        </w:rPr>
+        <w:t>모듈을</w:t>
+      </w:r>
+      <w:r>
+        <w:rPr>
+          <w:rFonts w:ascii="Noto Sans" w:eastAsia="Noto Sans KR" w:hAnsi="Noto Sans" w:cs="Noto Sans"/>
+          <w:sz w:val="20"/>
+          <w:szCs w:val="20"/>
+        </w:rPr>
+        <w:t xml:space="preserve"> </w:t>
+      </w:r>
+      <w:r>
+        <w:rPr>
+          <w:rFonts w:ascii="Noto Sans" w:eastAsia="Noto Sans KR" w:hAnsi="Noto Sans" w:cs="Noto Sans"/>
+          <w:sz w:val="20"/>
+          <w:szCs w:val="20"/>
+        </w:rPr>
+        <w:t>구현해</w:t>
+      </w:r>
+      <w:r>
+        <w:rPr>
+          <w:rFonts w:ascii="Noto Sans" w:eastAsia="Noto Sans KR" w:hAnsi="Noto Sans" w:cs="Noto Sans"/>
+          <w:sz w:val="20"/>
+          <w:szCs w:val="20"/>
+        </w:rPr>
+        <w:t xml:space="preserve"> </w:t>
+      </w:r>
+      <w:r>
+        <w:rPr>
+          <w:rFonts w:ascii="Noto Sans" w:eastAsia="Noto Sans KR" w:hAnsi="Noto Sans" w:cs="Noto Sans"/>
+          <w:sz w:val="20"/>
+          <w:szCs w:val="20"/>
+        </w:rPr>
+        <w:t>사용자의</w:t>
+      </w:r>
+      <w:r>
+        <w:rPr>
+          <w:rFonts w:ascii="Noto Sans" w:eastAsia="Noto Sans KR" w:hAnsi="Noto Sans" w:cs="Noto Sans"/>
+          <w:sz w:val="20"/>
+          <w:szCs w:val="20"/>
+        </w:rPr>
+        <w:t xml:space="preserve"> </w:t>
+      </w:r>
+      <w:r>
+        <w:rPr>
+          <w:rFonts w:ascii="Noto Sans" w:eastAsia="Noto Sans KR" w:hAnsi="Noto Sans" w:cs="Noto Sans"/>
+          <w:sz w:val="20"/>
+          <w:szCs w:val="20"/>
+        </w:rPr>
+        <w:t>음성</w:t>
+      </w:r>
+      <w:r>
+        <w:rPr>
+          <w:rFonts w:ascii="Noto Sans" w:eastAsia="Noto Sans KR" w:hAnsi="Noto Sans" w:cs="Noto Sans"/>
+          <w:sz w:val="20"/>
+          <w:szCs w:val="20"/>
+        </w:rPr>
+        <w:t xml:space="preserve"> </w:t>
+      </w:r>
+      <w:r>
+        <w:rPr>
+          <w:rFonts w:ascii="Noto Sans" w:eastAsia="Noto Sans KR" w:hAnsi="Noto Sans" w:cs="Noto Sans"/>
+          <w:sz w:val="20"/>
+          <w:szCs w:val="20"/>
+        </w:rPr>
+        <w:t>명령어</w:t>
+      </w:r>
+      <w:r>
+        <w:rPr>
+          <w:rFonts w:ascii="Noto Sans" w:eastAsia="Noto Sans KR" w:hAnsi="Noto Sans" w:cs="Noto Sans"/>
+          <w:sz w:val="20"/>
+          <w:szCs w:val="20"/>
+        </w:rPr>
+        <w:t xml:space="preserve"> </w:t>
+      </w:r>
+      <w:r>
+        <w:rPr>
+          <w:rFonts w:ascii="Noto Sans" w:eastAsia="Noto Sans KR" w:hAnsi="Noto Sans" w:cs="Noto Sans"/>
+          <w:sz w:val="20"/>
+          <w:szCs w:val="20"/>
+        </w:rPr>
+        <w:t>실시간</w:t>
+      </w:r>
+      <w:r>
+        <w:rPr>
+          <w:rFonts w:ascii="Noto Sans" w:eastAsia="Noto Sans KR" w:hAnsi="Noto Sans" w:cs="Noto Sans"/>
+          <w:sz w:val="20"/>
+          <w:szCs w:val="20"/>
+        </w:rPr>
+        <w:t xml:space="preserve"> </w:t>
+      </w:r>
+      <w:r>
+        <w:rPr>
+          <w:rFonts w:ascii="Noto Sans" w:eastAsia="Noto Sans KR" w:hAnsi="Noto Sans" w:cs="Noto Sans"/>
+          <w:sz w:val="20"/>
+          <w:szCs w:val="20"/>
+        </w:rPr>
+        <w:t>학습</w:t>
+      </w:r>
+      <w:r>
+        <w:rPr>
+          <w:rFonts w:ascii="Noto Sans" w:eastAsia="Noto Sans KR" w:hAnsi="Noto Sans" w:cs="Noto Sans"/>
+          <w:sz w:val="20"/>
+          <w:szCs w:val="20"/>
+        </w:rPr>
+        <w:t>·</w:t>
+      </w:r>
+      <w:r>
+        <w:rPr>
+          <w:rFonts w:ascii="Noto Sans" w:eastAsia="Noto Sans KR" w:hAnsi="Noto Sans" w:cs="Noto Sans"/>
+          <w:sz w:val="20"/>
+          <w:szCs w:val="20"/>
+        </w:rPr>
+        <w:t>처리</w:t>
+      </w:r>
+      <w:r>
+        <w:rPr>
+          <w:rFonts w:ascii="Noto Sans" w:eastAsia="Noto Sans KR" w:hAnsi="Noto Sans" w:cs="Noto Sans"/>
+          <w:sz w:val="20"/>
+          <w:szCs w:val="20"/>
+        </w:rPr>
+        <w:t xml:space="preserve">  </w:t>
+      </w:r>
+    </w:p>
+    <w:p>
+      <w:pPr>
+        <w:widowControl/>
+        <w:suppressAutoHyphens w:val="0"/>
+        <w:ind w:leftChars="100" w:left="240"/>
+        <w:rPr>
+          <w:rFonts w:ascii="Noto Sans" w:eastAsia="Noto Sans KR" w:hAnsi="Noto Sans" w:cs="Noto Sans"/>
+          <w:sz w:val="20"/>
+          <w:szCs w:val="20"/>
+        </w:rPr>
+      </w:pPr>
+      <w:r>
+        <w:rPr>
+          <w:rFonts w:ascii="Noto Sans" w:eastAsia="Noto Sans KR" w:hAnsi="Noto Sans" w:cs="Noto Sans"/>
+          <w:sz w:val="20"/>
+          <w:szCs w:val="20"/>
+        </w:rPr>
+        <w:t xml:space="preserve">  • </w:t>
+      </w:r>
+      <w:r>
+        <w:rPr>
+          <w:rFonts w:ascii="Noto Sans" w:eastAsia="Noto Sans KR" w:hAnsi="Noto Sans" w:cs="Noto Sans"/>
+          <w:sz w:val="20"/>
+          <w:szCs w:val="20"/>
+        </w:rPr>
+        <w:t>키워드</w:t>
+      </w:r>
+      <w:r>
+        <w:rPr>
+          <w:rFonts w:ascii="Noto Sans" w:eastAsia="Noto Sans KR" w:hAnsi="Noto Sans" w:cs="Noto Sans"/>
+          <w:sz w:val="20"/>
+          <w:szCs w:val="20"/>
+        </w:rPr>
+        <w:t xml:space="preserve"> </w:t>
+      </w:r>
+      <w:r>
+        <w:rPr>
+          <w:rFonts w:ascii="Noto Sans" w:eastAsia="Noto Sans KR" w:hAnsi="Noto Sans" w:cs="Noto Sans"/>
+          <w:sz w:val="20"/>
+          <w:szCs w:val="20"/>
+        </w:rPr>
+        <w:t>인식</w:t>
+      </w:r>
+      <w:r>
+        <w:rPr>
+          <w:rFonts w:ascii="Noto Sans" w:eastAsia="Noto Sans KR" w:hAnsi="Noto Sans" w:cs="Noto Sans"/>
+          <w:sz w:val="20"/>
+          <w:szCs w:val="20"/>
+        </w:rPr>
+        <w:t xml:space="preserve"> </w:t>
+      </w:r>
+      <w:r>
+        <w:rPr>
+          <w:rFonts w:ascii="Noto Sans" w:eastAsia="Noto Sans KR" w:hAnsi="Noto Sans" w:cs="Noto Sans"/>
+          <w:sz w:val="20"/>
+          <w:szCs w:val="20"/>
+        </w:rPr>
+        <w:t>시</w:t>
+      </w:r>
+      <w:r>
+        <w:rPr>
+          <w:rFonts w:ascii="Noto Sans" w:eastAsia="Noto Sans KR" w:hAnsi="Noto Sans" w:cs="Noto Sans"/>
+          <w:sz w:val="20"/>
+          <w:szCs w:val="20"/>
+        </w:rPr>
+        <w:t xml:space="preserve"> MQTT </w:t>
+      </w:r>
+      <w:r>
+        <w:rPr>
+          <w:rFonts w:ascii="Noto Sans" w:eastAsia="Noto Sans KR" w:hAnsi="Noto Sans" w:cs="Noto Sans"/>
+          <w:sz w:val="20"/>
+          <w:szCs w:val="20"/>
+        </w:rPr>
+        <w:t>프로토콜을</w:t>
+      </w:r>
+      <w:r>
+        <w:rPr>
+          <w:rFonts w:ascii="Noto Sans" w:eastAsia="Noto Sans KR" w:hAnsi="Noto Sans" w:cs="Noto Sans"/>
+          <w:sz w:val="20"/>
+          <w:szCs w:val="20"/>
+        </w:rPr>
+        <w:t xml:space="preserve"> </w:t>
+      </w:r>
+      <w:r>
+        <w:rPr>
+          <w:rFonts w:ascii="Noto Sans" w:eastAsia="Noto Sans KR" w:hAnsi="Noto Sans" w:cs="Noto Sans"/>
+          <w:sz w:val="20"/>
+          <w:szCs w:val="20"/>
+        </w:rPr>
+        <w:t>통해</w:t>
+      </w:r>
+      <w:r>
+        <w:rPr>
+          <w:rFonts w:ascii="Noto Sans" w:eastAsia="Noto Sans KR" w:hAnsi="Noto Sans" w:cs="Noto Sans"/>
+          <w:sz w:val="20"/>
+          <w:szCs w:val="20"/>
+        </w:rPr>
+        <w:t xml:space="preserve"> AP</w:t>
+      </w:r>
+      <w:r>
+        <w:rPr>
+          <w:rFonts w:ascii="Noto Sans" w:eastAsia="Noto Sans KR" w:hAnsi="Noto Sans" w:cs="Noto Sans"/>
+          <w:sz w:val="20"/>
+          <w:szCs w:val="20"/>
+        </w:rPr>
+        <w:t>에</w:t>
+      </w:r>
+      <w:r>
+        <w:rPr>
+          <w:rFonts w:ascii="Noto Sans" w:eastAsia="Noto Sans KR" w:hAnsi="Noto Sans" w:cs="Noto Sans"/>
+          <w:sz w:val="20"/>
+          <w:szCs w:val="20"/>
+        </w:rPr>
+        <w:t xml:space="preserve"> </w:t>
+      </w:r>
+      <w:r>
+        <w:rPr>
+          <w:rFonts w:ascii="Noto Sans" w:eastAsia="Noto Sans KR" w:hAnsi="Noto Sans" w:cs="Noto Sans"/>
+          <w:sz w:val="20"/>
+          <w:szCs w:val="20"/>
+        </w:rPr>
+        <w:t>음성</w:t>
+      </w:r>
+      <w:r>
+        <w:rPr>
+          <w:rFonts w:ascii="Noto Sans" w:eastAsia="Noto Sans KR" w:hAnsi="Noto Sans" w:cs="Noto Sans"/>
+          <w:sz w:val="20"/>
+          <w:szCs w:val="20"/>
+        </w:rPr>
+        <w:t xml:space="preserve"> </w:t>
+      </w:r>
+      <w:r>
+        <w:rPr>
+          <w:rFonts w:ascii="Noto Sans" w:eastAsia="Noto Sans KR" w:hAnsi="Noto Sans" w:cs="Noto Sans"/>
+          <w:sz w:val="20"/>
+          <w:szCs w:val="20"/>
+        </w:rPr>
+        <w:t>데이터</w:t>
+      </w:r>
+      <w:r>
+        <w:rPr>
+          <w:rFonts w:ascii="Noto Sans" w:eastAsia="Noto Sans KR" w:hAnsi="Noto Sans" w:cs="Noto Sans"/>
+          <w:sz w:val="20"/>
+          <w:szCs w:val="20"/>
+        </w:rPr>
+        <w:t xml:space="preserve"> </w:t>
+      </w:r>
+      <w:r>
+        <w:rPr>
+          <w:rFonts w:ascii="Noto Sans" w:eastAsia="Noto Sans KR" w:hAnsi="Noto Sans" w:cs="Noto Sans"/>
+          <w:sz w:val="20"/>
+          <w:szCs w:val="20"/>
+        </w:rPr>
+        <w:t>전송</w:t>
+      </w:r>
+      <w:r>
+        <w:rPr>
+          <w:rFonts w:ascii="Noto Sans" w:eastAsia="Noto Sans KR" w:hAnsi="Noto Sans" w:cs="Noto Sans"/>
+          <w:sz w:val="20"/>
+          <w:szCs w:val="20"/>
+        </w:rPr>
+        <w:t xml:space="preserve">  </w:t>
+      </w:r>
+    </w:p>
+    <w:p>
+      <w:pPr>
+        <w:widowControl/>
+        <w:suppressAutoHyphens w:val="0"/>
+        <w:ind w:leftChars="100" w:left="240"/>
         <w:rPr>
           <w:rFonts w:ascii="Noto Sans" w:eastAsia="Noto Sans KR Light" w:hAnsi="Noto Sans" w:cs="Noto Sans"/>
         </w:rPr>
       </w:pPr>
+      <w:r>
+        <w:rPr>
+          <w:rFonts w:ascii="Noto Sans" w:eastAsia="Noto Sans KR" w:hAnsi="Noto Sans" w:cs="Noto Sans"/>
+          <w:sz w:val="20"/>
+          <w:szCs w:val="20"/>
+        </w:rPr>
+        <w:t xml:space="preserve">  • </w:t>
+      </w:r>
+      <w:r>
+        <w:rPr>
+          <w:rFonts w:ascii="Noto Sans" w:eastAsia="Noto Sans KR" w:hAnsi="Noto Sans" w:cs="Noto Sans"/>
+          <w:sz w:val="20"/>
+          <w:szCs w:val="20"/>
+        </w:rPr>
+        <w:t>다양한</w:t>
+      </w:r>
+      <w:r>
+        <w:rPr>
+          <w:rFonts w:ascii="Noto Sans" w:eastAsia="Noto Sans KR" w:hAnsi="Noto Sans" w:cs="Noto Sans"/>
+          <w:sz w:val="20"/>
+          <w:szCs w:val="20"/>
+        </w:rPr>
+        <w:t xml:space="preserve"> </w:t>
+      </w:r>
+      <w:r>
+        <w:rPr>
+          <w:rFonts w:ascii="Noto Sans" w:eastAsia="Noto Sans KR" w:hAnsi="Noto Sans" w:cs="Noto Sans"/>
+          <w:sz w:val="20"/>
+          <w:szCs w:val="20"/>
+        </w:rPr>
+        <w:t>환경에서도</w:t>
+      </w:r>
+      <w:r>
+        <w:rPr>
+          <w:rFonts w:ascii="Noto Sans" w:eastAsia="Noto Sans KR" w:hAnsi="Noto Sans" w:cs="Noto Sans"/>
+          <w:sz w:val="20"/>
+          <w:szCs w:val="20"/>
+        </w:rPr>
+        <w:t xml:space="preserve"> </w:t>
+      </w:r>
+      <w:r>
+        <w:rPr>
+          <w:rFonts w:ascii="Noto Sans" w:eastAsia="Noto Sans KR" w:hAnsi="Noto Sans" w:cs="Noto Sans"/>
+          <w:sz w:val="20"/>
+          <w:szCs w:val="20"/>
+        </w:rPr>
+        <w:t>안정적</w:t>
+      </w:r>
+      <w:r>
+        <w:rPr>
+          <w:rFonts w:ascii="Noto Sans" w:eastAsia="Noto Sans KR" w:hAnsi="Noto Sans" w:cs="Noto Sans"/>
+          <w:sz w:val="20"/>
+          <w:szCs w:val="20"/>
+        </w:rPr>
+        <w:t xml:space="preserve"> </w:t>
+      </w:r>
+      <w:r>
+        <w:rPr>
+          <w:rFonts w:ascii="Noto Sans" w:eastAsia="Noto Sans KR" w:hAnsi="Noto Sans" w:cs="Noto Sans"/>
+          <w:sz w:val="20"/>
+          <w:szCs w:val="20"/>
+        </w:rPr>
+        <w:t>동작을</w:t>
+      </w:r>
+      <w:r>
+        <w:rPr>
+          <w:rFonts w:ascii="Noto Sans" w:eastAsia="Noto Sans KR" w:hAnsi="Noto Sans" w:cs="Noto Sans"/>
+          <w:sz w:val="20"/>
+          <w:szCs w:val="20"/>
+        </w:rPr>
+        <w:t xml:space="preserve"> </w:t>
+      </w:r>
+      <w:r>
+        <w:rPr>
+          <w:rFonts w:ascii="Noto Sans" w:eastAsia="Noto Sans KR" w:hAnsi="Noto Sans" w:cs="Noto Sans"/>
+          <w:sz w:val="20"/>
+          <w:szCs w:val="20"/>
+        </w:rPr>
+        <w:t>위해</w:t>
+      </w:r>
+      <w:r>
+        <w:rPr>
+          <w:rFonts w:ascii="Noto Sans" w:eastAsia="Noto Sans KR" w:hAnsi="Noto Sans" w:cs="Noto Sans"/>
+          <w:sz w:val="20"/>
+          <w:szCs w:val="20"/>
+        </w:rPr>
+        <w:t xml:space="preserve"> </w:t>
+      </w:r>
+      <w:proofErr w:type="spellStart"/>
+      <w:r>
+        <w:rPr>
+          <w:rFonts w:ascii="Noto Sans" w:eastAsia="Noto Sans KR" w:hAnsi="Noto Sans" w:cs="Noto Sans"/>
+          <w:sz w:val="20"/>
+          <w:szCs w:val="20"/>
+        </w:rPr>
+        <w:t>도커</w:t>
+      </w:r>
+      <w:proofErr w:type="spellEnd"/>
+      <w:r>
+        <w:rPr>
+          <w:rFonts w:ascii="Noto Sans" w:eastAsia="Noto Sans KR" w:hAnsi="Noto Sans" w:cs="Noto Sans"/>
+          <w:sz w:val="20"/>
+          <w:szCs w:val="20"/>
+        </w:rPr>
+        <w:t xml:space="preserve"> </w:t>
+      </w:r>
+      <w:r>
+        <w:rPr>
+          <w:rFonts w:ascii="Noto Sans" w:eastAsia="Noto Sans KR" w:hAnsi="Noto Sans" w:cs="Noto Sans"/>
+          <w:sz w:val="20"/>
+          <w:szCs w:val="20"/>
+        </w:rPr>
+        <w:t>컨테이너로</w:t>
+      </w:r>
+      <w:r>
+        <w:rPr>
+          <w:rFonts w:ascii="Noto Sans" w:eastAsia="Noto Sans KR" w:hAnsi="Noto Sans" w:cs="Noto Sans"/>
+          <w:sz w:val="20"/>
+          <w:szCs w:val="20"/>
+        </w:rPr>
+        <w:t xml:space="preserve"> </w:t>
+      </w:r>
+      <w:r>
+        <w:rPr>
+          <w:rFonts w:ascii="Noto Sans" w:eastAsia="Noto Sans KR" w:hAnsi="Noto Sans" w:cs="Noto Sans"/>
+          <w:sz w:val="20"/>
+          <w:szCs w:val="20"/>
+        </w:rPr>
+        <w:t>패키징</w:t>
+      </w:r>
+      <w:r>
+        <w:rPr>
+          <w:rFonts w:ascii="Noto Sans" w:eastAsia="Noto Sans KR" w:hAnsi="Noto Sans" w:cs="Noto Sans"/>
+          <w:sz w:val="20"/>
+          <w:szCs w:val="20"/>
+        </w:rPr>
+        <w:t xml:space="preserve">, </w:t>
+      </w:r>
+      <w:r>
+        <w:rPr>
+          <w:rFonts w:ascii="Noto Sans" w:eastAsia="Noto Sans KR" w:hAnsi="Noto Sans" w:cs="Noto Sans"/>
+          <w:sz w:val="20"/>
+          <w:szCs w:val="20"/>
+        </w:rPr>
+        <w:t>향후</w:t>
+      </w:r>
+      <w:r>
+        <w:rPr>
+          <w:rFonts w:ascii="Noto Sans" w:eastAsia="Noto Sans KR" w:hAnsi="Noto Sans" w:cs="Noto Sans"/>
+          <w:sz w:val="20"/>
+          <w:szCs w:val="20"/>
+        </w:rPr>
+        <w:t xml:space="preserve"> </w:t>
+      </w:r>
+      <w:proofErr w:type="spellStart"/>
+      <w:r>
+        <w:rPr>
+          <w:rFonts w:ascii="Noto Sans" w:eastAsia="Noto Sans KR" w:hAnsi="Noto Sans" w:cs="Noto Sans"/>
+          <w:sz w:val="20"/>
+          <w:szCs w:val="20"/>
+        </w:rPr>
+        <w:t>도커허브</w:t>
+      </w:r>
+      <w:proofErr w:type="spellEnd"/>
+      <w:r>
+        <w:rPr>
+          <w:rFonts w:ascii="Noto Sans" w:eastAsia="Noto Sans KR" w:hAnsi="Noto Sans" w:cs="Noto Sans"/>
+          <w:sz w:val="20"/>
+          <w:szCs w:val="20"/>
+        </w:rPr>
+        <w:t xml:space="preserve"> </w:t>
+      </w:r>
+      <w:r>
+        <w:rPr>
+          <w:rFonts w:ascii="Noto Sans" w:eastAsia="Noto Sans KR" w:hAnsi="Noto Sans" w:cs="Noto Sans"/>
+          <w:sz w:val="20"/>
+          <w:szCs w:val="20"/>
+        </w:rPr>
+        <w:t>배포</w:t>
+      </w:r>
+      <w:r>
+        <w:rPr>
+          <w:rFonts w:ascii="Noto Sans" w:eastAsia="Noto Sans KR" w:hAnsi="Noto Sans" w:cs="Noto Sans"/>
+          <w:sz w:val="20"/>
+          <w:szCs w:val="20"/>
+        </w:rPr>
+        <w:t xml:space="preserve"> </w:t>
+      </w:r>
+      <w:r>
+        <w:rPr>
+          <w:rFonts w:ascii="Noto Sans" w:eastAsia="Noto Sans KR" w:hAnsi="Noto Sans" w:cs="Noto Sans"/>
+          <w:sz w:val="20"/>
+          <w:szCs w:val="20"/>
+        </w:rPr>
+        <w:t>예정</w:t>
+      </w:r>
+      <w:r>
+        <w:rPr>
+          <w:rFonts w:ascii="Noto Sans KR" w:eastAsia="Noto Sans KR" w:hAnsi="Noto Sans KR" w:cs="Noto Sans"/>
+          <w:sz w:val="20"/>
+          <w:szCs w:val="20"/>
+        </w:rPr>
+        <w:t xml:space="preserve">  </w:t>
+      </w:r>
       <w:r>
         <w:rPr>
           <w:rFonts w:ascii="Noto Sans" w:eastAsia="Noto Sans KR Light" w:hAnsi="Noto Sans" w:cs="Noto Sans"/>

</xml_diff>